<commit_message>
Added motivation, state of art and solution
</commit_message>
<xml_diff>
--- a/Docs/Relatórios/beta_version.docx
+++ b/Docs/Relatórios/beta_version.docx
@@ -4246,7 +4246,7 @@
           <wp:anchor distT="0" distB="0" distL="114300" distR="114300" simplePos="0" relativeHeight="251660288" behindDoc="0" locked="0" layoutInCell="1" allowOverlap="1">
             <wp:simplePos x="0" y="0"/>
             <wp:positionH relativeFrom="margin">
-              <wp:posOffset>774065</wp:posOffset>
+              <wp:align>center</wp:align>
             </wp:positionH>
             <wp:positionV relativeFrom="margin">
               <wp:align>center</wp:align>
@@ -4635,18 +4635,51 @@
     <w:p/>
     <w:p/>
     <w:p/>
-    <w:p>
-      <w:r>
-        <w:t>Atualmente o sistema de notificação de contraordenações por excesso de velocidade é feito manualmente através de correio. Com este projeto deverá ser possível ao cidadão subscrever os seus veículos através do seu dispositivo móvel, possibilitando ser notificado de quaisquer eventos que ocorram nos veículos registados. Este projeto é motivado sobre a informação do evento de controlo de passagem de excesso de velocidade, na expetativa que haja a redução de situações de violação do excesso de velocidade. Através de uma plataforma móvel acreditamos ser possível que o condutor fique mais atento à sua condução, dado que os alertas recebidos são visualizados num espaço de tempo</w:t>
-      </w:r>
-      <w:r>
-        <w:rPr>
-          <w:spacing w:val="-2"/>
-        </w:rPr>
-        <w:t xml:space="preserve"> </w:t>
-      </w:r>
-      <w:r>
-        <w:t>reduzido.</w:t>
+    <w:p/>
+    <w:p/>
+    <w:p/>
+    <w:p/>
+    <w:p>
+      <w:pPr>
+        <w:pStyle w:val="Cabealho2"/>
+      </w:pPr>
+      <w:r>
+        <w:lastRenderedPageBreak/>
+        <w:t>Motivação</w:t>
+      </w:r>
+    </w:p>
+    <w:p>
+      <w:r>
+        <w:t>Atualmente o uso do veículo na vida do cidadão tem-se refletido, cada vez mais, como uma comodidade indispensável para o mesmo. Cabe a cada um de nós contribuir para o bom desempenho e fluxo da movimentação nas vias públicas. Para isso o cidadão condutor precisa de ser respeitado e saber respeitar na prática da condução. A exerção da condução deverá ser um ato do qual advenha conforto e segurança, realizado no menor curto espaço de tempo e que seja económico.</w:t>
+      </w:r>
+    </w:p>
+    <w:p>
+      <w:r>
+        <w:t>A nossa motivação tem como principal objetivo garantir e melhorar a segurança na circulação rodoviária. Graças às velocidades possíveis de atingir pelos veículos é necessário haver responsabilidade por parte do cidadão na posse da viatura, de modo a não realizar ações que vão contra o objetivo das leis existentes na via pública.</w:t>
+      </w:r>
+    </w:p>
+    <w:p>
+      <w:r>
+        <w:t>Ao ser possível o cidadão ser alertado num espaço de tempo reduzido, irá possibilitar uma atenção acrescentada do mesmo para o seu atual procedimento. Incitando o mesmo a praticar uma condução mais segura para os utentes da via.</w:t>
+      </w:r>
+    </w:p>
+    <w:p/>
+    <w:p>
+      <w:pPr>
+        <w:pStyle w:val="Cabealho2"/>
+      </w:pPr>
+      <w:r>
+        <w:t>Estado da Arte</w:t>
+      </w:r>
+    </w:p>
+    <w:p>
+      <w:r>
+        <w:t>No momento atual as notificações de eventos por excesso de velocidade são realizadas via correio. Após o cidadão realizar a devida infração, irá então receber a notificação da mesma através de uma carta onde consta todos os dados do veículo responsável e do proprietário do mesmo. Todo este processo é feito para cada evento de excesso de velocidade, onde irá ser necessário para cada carta uma morada diferente, e por sua vez uma rota de entrega diferente.</w:t>
+      </w:r>
+    </w:p>
+    <w:p>
+      <w:r>
+        <w:t>Ao colocarmos esta ideia para o mundo informático, conseguiremos alcançar uma maior rapidez de entrega, bem como igualdade temporal da receção do evento. Isto tudo é possível através de um sistema informático bem realizado que garanta concorrência e um tempo de resposta reduzido.</w:t>
       </w:r>
     </w:p>
     <w:p>
@@ -4940,441 +4973,370 @@
       <w:pPr>
         <w:pStyle w:val="Cabealho2"/>
       </w:pPr>
-      <w:bookmarkStart w:id="14" w:name="_Toc515120384"/>
-      <w:r>
-        <w:t>Ferramentas</w:t>
+      <w:bookmarkStart w:id="14" w:name="_Toc515120385"/>
+      <w:r>
+        <w:t>Problemas</w:t>
       </w:r>
       <w:bookmarkEnd w:id="14"/>
     </w:p>
     <w:p>
       <w:r>
-        <w:t xml:space="preserve">A </w:t>
-      </w:r>
-      <w:r>
-        <w:fldChar w:fldCharType="begin"/>
-      </w:r>
-      <w:r>
-        <w:instrText xml:space="preserve"> REF _Ref514797288 \h </w:instrText>
-      </w:r>
-      <w:r>
-        <w:fldChar w:fldCharType="separate"/>
-      </w:r>
-      <w:r>
-        <w:t>Figura 1</w:t>
-      </w:r>
-      <w:r>
-        <w:fldChar w:fldCharType="end"/>
-      </w:r>
-      <w:r>
-        <w:t xml:space="preserve"> </w:t>
-      </w:r>
-      <w:r>
-        <w:t>apresenta uma vista geral sobre o projeto. O Sistema Informático irá ser criado numa linguagem que dê suporte para aplicações</w:t>
-      </w:r>
-      <w:r>
-        <w:rPr>
-          <w:spacing w:val="-14"/>
-        </w:rPr>
-        <w:t xml:space="preserve"> </w:t>
-      </w:r>
-      <w:r>
-        <w:t>servidoras</w:t>
-      </w:r>
-      <w:r>
-        <w:rPr>
-          <w:spacing w:val="-13"/>
-        </w:rPr>
-        <w:t xml:space="preserve"> </w:t>
-      </w:r>
-      <w:r>
-        <w:t>(Java,</w:t>
-      </w:r>
-      <w:r>
-        <w:rPr>
-          <w:spacing w:val="-13"/>
-        </w:rPr>
-        <w:t xml:space="preserve"> </w:t>
-      </w:r>
-      <w:r>
-        <w:t>Node.js,</w:t>
-      </w:r>
-      <w:r>
-        <w:rPr>
-          <w:spacing w:val="-13"/>
-        </w:rPr>
-        <w:t xml:space="preserve"> </w:t>
-      </w:r>
-      <w:r>
-        <w:rPr>
-          <w:spacing w:val="-6"/>
-        </w:rPr>
-        <w:t>.NET,</w:t>
-      </w:r>
-      <w:r>
-        <w:rPr>
-          <w:spacing w:val="-14"/>
-        </w:rPr>
-        <w:t xml:space="preserve"> </w:t>
-      </w:r>
-      <w:r>
-        <w:t>etc.).</w:t>
-      </w:r>
-      <w:r>
-        <w:rPr>
-          <w:spacing w:val="-13"/>
-        </w:rPr>
-        <w:t xml:space="preserve"> </w:t>
-      </w:r>
-      <w:r>
-        <w:t>Relativamente</w:t>
-      </w:r>
-      <w:r>
-        <w:rPr>
-          <w:spacing w:val="-13"/>
-        </w:rPr>
-        <w:t xml:space="preserve"> </w:t>
-      </w:r>
-      <w:r>
-        <w:t>aos</w:t>
-      </w:r>
-      <w:r>
-        <w:rPr>
-          <w:spacing w:val="-13"/>
-        </w:rPr>
-        <w:t xml:space="preserve"> </w:t>
-      </w:r>
-      <w:r>
-        <w:t>dispositivos móveis iremos usar uma linguagem que dê suporte a multiplataforma (React Native, Xamarin, Native</w:t>
-      </w:r>
-      <w:r>
-        <w:rPr>
-          <w:spacing w:val="-4"/>
-        </w:rPr>
-        <w:t xml:space="preserve"> </w:t>
-      </w:r>
-      <w:r>
-        <w:t>Script).</w:t>
-      </w:r>
-    </w:p>
+        <w:t>A bateria limitada nos dispositivos móveis é algo a ter em conta na realização deste</w:t>
+      </w:r>
+      <w:r>
+        <w:rPr>
+          <w:spacing w:val="-23"/>
+        </w:rPr>
+        <w:t xml:space="preserve"> </w:t>
+      </w:r>
+      <w:r>
+        <w:t>projeto.</w:t>
+      </w:r>
+      <w:r>
+        <w:rPr>
+          <w:spacing w:val="-22"/>
+        </w:rPr>
+        <w:t xml:space="preserve"> </w:t>
+      </w:r>
+      <w:r>
+        <w:t>Uma</w:t>
+      </w:r>
+      <w:r>
+        <w:rPr>
+          <w:spacing w:val="-22"/>
+        </w:rPr>
+        <w:t xml:space="preserve"> </w:t>
+      </w:r>
+      <w:r>
+        <w:t>aplicação</w:t>
+      </w:r>
+      <w:r>
+        <w:rPr>
+          <w:spacing w:val="-23"/>
+        </w:rPr>
+        <w:t xml:space="preserve"> </w:t>
+      </w:r>
+      <w:r>
+        <w:t>que</w:t>
+      </w:r>
+      <w:r>
+        <w:rPr>
+          <w:spacing w:val="-22"/>
+        </w:rPr>
+        <w:t xml:space="preserve"> </w:t>
+      </w:r>
+      <w:r>
+        <w:t>utilize</w:t>
+      </w:r>
+      <w:r>
+        <w:rPr>
+          <w:spacing w:val="-22"/>
+        </w:rPr>
+        <w:t xml:space="preserve"> </w:t>
+      </w:r>
+      <w:r>
+        <w:t>em</w:t>
+      </w:r>
+      <w:r>
+        <w:rPr>
+          <w:spacing w:val="-22"/>
+        </w:rPr>
+        <w:t xml:space="preserve"> </w:t>
+      </w:r>
+      <w:r>
+        <w:t>grandes</w:t>
+      </w:r>
+      <w:r>
+        <w:rPr>
+          <w:spacing w:val="-22"/>
+        </w:rPr>
+        <w:t xml:space="preserve"> </w:t>
+      </w:r>
+      <w:r>
+        <w:t>quantidades</w:t>
+      </w:r>
+      <w:r>
+        <w:rPr>
+          <w:spacing w:val="-22"/>
+        </w:rPr>
+        <w:t xml:space="preserve"> </w:t>
+      </w:r>
+      <w:r>
+        <w:t>a</w:t>
+      </w:r>
+      <w:r>
+        <w:rPr>
+          <w:spacing w:val="-22"/>
+        </w:rPr>
+        <w:t xml:space="preserve"> </w:t>
+      </w:r>
+      <w:r>
+        <w:t>energia</w:t>
+      </w:r>
+      <w:r>
+        <w:rPr>
+          <w:spacing w:val="-22"/>
+        </w:rPr>
+        <w:t xml:space="preserve"> </w:t>
+      </w:r>
+      <w:r>
+        <w:t>de</w:t>
+      </w:r>
+      <w:r>
+        <w:rPr>
+          <w:spacing w:val="-22"/>
+        </w:rPr>
+        <w:t xml:space="preserve"> </w:t>
+      </w:r>
+      <w:r>
+        <w:t>um dispositivo pode ser facilmente posta em causa e possivelmente desinstalada. A quantidade e variedade de dispositivos móveis existentes no mercado é também</w:t>
+      </w:r>
+      <w:r>
+        <w:rPr>
+          <w:spacing w:val="-22"/>
+        </w:rPr>
+        <w:t xml:space="preserve"> </w:t>
+      </w:r>
+      <w:r>
+        <w:t>um</w:t>
+      </w:r>
+      <w:r>
+        <w:rPr>
+          <w:spacing w:val="-21"/>
+        </w:rPr>
+        <w:t xml:space="preserve"> </w:t>
+      </w:r>
+      <w:r>
+        <w:t>dos</w:t>
+      </w:r>
+      <w:r>
+        <w:rPr>
+          <w:spacing w:val="-22"/>
+        </w:rPr>
+        <w:t xml:space="preserve"> </w:t>
+      </w:r>
+      <w:r>
+        <w:t>problemas</w:t>
+      </w:r>
+      <w:r>
+        <w:rPr>
+          <w:spacing w:val="-21"/>
+        </w:rPr>
+        <w:t xml:space="preserve"> </w:t>
+      </w:r>
+      <w:r>
+        <w:t>a</w:t>
+      </w:r>
+      <w:r>
+        <w:rPr>
+          <w:spacing w:val="-22"/>
+        </w:rPr>
+        <w:t xml:space="preserve"> </w:t>
+      </w:r>
+      <w:r>
+        <w:t>considerar</w:t>
+      </w:r>
+      <w:r>
+        <w:rPr>
+          <w:spacing w:val="-21"/>
+        </w:rPr>
+        <w:t xml:space="preserve"> </w:t>
+      </w:r>
+      <w:r>
+        <w:t>no</w:t>
+      </w:r>
+      <w:r>
+        <w:rPr>
+          <w:spacing w:val="-22"/>
+        </w:rPr>
+        <w:t xml:space="preserve"> </w:t>
+      </w:r>
+      <w:r>
+        <w:t>projeto.</w:t>
+      </w:r>
+      <w:r>
+        <w:rPr>
+          <w:spacing w:val="-21"/>
+        </w:rPr>
+        <w:t xml:space="preserve"> </w:t>
+      </w:r>
+      <w:r>
+        <w:t>Deverá</w:t>
+      </w:r>
+      <w:r>
+        <w:rPr>
+          <w:spacing w:val="-22"/>
+        </w:rPr>
+        <w:t xml:space="preserve"> </w:t>
+      </w:r>
+      <w:r>
+        <w:t>ser</w:t>
+      </w:r>
+      <w:r>
+        <w:rPr>
+          <w:spacing w:val="-21"/>
+        </w:rPr>
+        <w:t xml:space="preserve"> </w:t>
+      </w:r>
+      <w:r>
+        <w:t>desenvolvida</w:t>
+      </w:r>
+      <w:r>
+        <w:rPr>
+          <w:spacing w:val="-21"/>
+        </w:rPr>
+        <w:t xml:space="preserve"> </w:t>
+      </w:r>
+      <w:r>
+        <w:t>uma aplicação</w:t>
+      </w:r>
+      <w:r>
+        <w:rPr>
+          <w:spacing w:val="-20"/>
+        </w:rPr>
+        <w:t xml:space="preserve"> </w:t>
+      </w:r>
+      <w:r>
+        <w:t>móvel</w:t>
+      </w:r>
+      <w:r>
+        <w:rPr>
+          <w:spacing w:val="-20"/>
+        </w:rPr>
+        <w:t xml:space="preserve"> </w:t>
+      </w:r>
+      <w:r>
+        <w:t>(App)</w:t>
+      </w:r>
+      <w:r>
+        <w:rPr>
+          <w:spacing w:val="-20"/>
+        </w:rPr>
+        <w:t xml:space="preserve"> </w:t>
+      </w:r>
+      <w:r>
+        <w:t>passível</w:t>
+      </w:r>
+      <w:r>
+        <w:rPr>
+          <w:spacing w:val="-20"/>
+        </w:rPr>
+        <w:t xml:space="preserve"> </w:t>
+      </w:r>
+      <w:r>
+        <w:t>de</w:t>
+      </w:r>
+      <w:r>
+        <w:rPr>
+          <w:spacing w:val="-20"/>
+        </w:rPr>
+        <w:t xml:space="preserve"> </w:t>
+      </w:r>
+      <w:r>
+        <w:t>ser</w:t>
+      </w:r>
+      <w:r>
+        <w:rPr>
+          <w:spacing w:val="-20"/>
+        </w:rPr>
+        <w:t xml:space="preserve"> </w:t>
+      </w:r>
+      <w:r>
+        <w:t>utilizada</w:t>
+      </w:r>
+      <w:r>
+        <w:rPr>
+          <w:spacing w:val="-20"/>
+        </w:rPr>
+        <w:t xml:space="preserve"> </w:t>
+      </w:r>
+      <w:r>
+        <w:t>por</w:t>
+      </w:r>
+      <w:r>
+        <w:rPr>
+          <w:spacing w:val="-20"/>
+        </w:rPr>
+        <w:t xml:space="preserve"> </w:t>
+      </w:r>
+      <w:r>
+        <w:t>qualquer</w:t>
+      </w:r>
+      <w:r>
+        <w:rPr>
+          <w:spacing w:val="-20"/>
+        </w:rPr>
+        <w:t xml:space="preserve"> </w:t>
+      </w:r>
+      <w:r>
+        <w:t>condutor</w:t>
+      </w:r>
+      <w:r>
+        <w:rPr>
+          <w:spacing w:val="-20"/>
+        </w:rPr>
+        <w:t xml:space="preserve"> </w:t>
+      </w:r>
+      <w:r>
+        <w:t>proprietário de um</w:t>
+      </w:r>
+      <w:r>
+        <w:rPr>
+          <w:spacing w:val="-3"/>
+        </w:rPr>
+        <w:t xml:space="preserve"> </w:t>
+      </w:r>
+      <w:r>
+        <w:t>automóvel.</w:t>
+      </w:r>
+    </w:p>
+    <w:p/>
     <w:p>
       <w:pPr>
         <w:pStyle w:val="Cabealho2"/>
       </w:pPr>
-      <w:bookmarkStart w:id="15" w:name="_Toc515120385"/>
-      <w:r>
-        <w:t>Problemas</w:t>
-      </w:r>
-      <w:bookmarkEnd w:id="15"/>
-    </w:p>
-    <w:p>
-      <w:r>
-        <w:t>A bateria limitada nos dispositivos móveis é algo a ter em conta na realização deste</w:t>
-      </w:r>
-      <w:r>
-        <w:rPr>
-          <w:spacing w:val="-23"/>
-        </w:rPr>
-        <w:t xml:space="preserve"> </w:t>
-      </w:r>
-      <w:r>
-        <w:t>projeto.</w:t>
-      </w:r>
-      <w:r>
-        <w:rPr>
-          <w:spacing w:val="-22"/>
-        </w:rPr>
-        <w:t xml:space="preserve"> </w:t>
-      </w:r>
-      <w:r>
-        <w:t>Uma</w:t>
-      </w:r>
-      <w:r>
-        <w:rPr>
-          <w:spacing w:val="-22"/>
-        </w:rPr>
-        <w:t xml:space="preserve"> </w:t>
-      </w:r>
-      <w:r>
-        <w:t>aplicação</w:t>
-      </w:r>
-      <w:r>
-        <w:rPr>
-          <w:spacing w:val="-23"/>
-        </w:rPr>
-        <w:t xml:space="preserve"> </w:t>
-      </w:r>
-      <w:r>
-        <w:t>que</w:t>
-      </w:r>
-      <w:r>
-        <w:rPr>
-          <w:spacing w:val="-22"/>
-        </w:rPr>
-        <w:t xml:space="preserve"> </w:t>
-      </w:r>
-      <w:r>
-        <w:t>utilize</w:t>
-      </w:r>
-      <w:r>
-        <w:rPr>
-          <w:spacing w:val="-22"/>
-        </w:rPr>
-        <w:t xml:space="preserve"> </w:t>
-      </w:r>
-      <w:r>
-        <w:t>em</w:t>
-      </w:r>
-      <w:r>
-        <w:rPr>
-          <w:spacing w:val="-22"/>
-        </w:rPr>
-        <w:t xml:space="preserve"> </w:t>
-      </w:r>
-      <w:r>
-        <w:t>grandes</w:t>
-      </w:r>
-      <w:r>
-        <w:rPr>
-          <w:spacing w:val="-22"/>
-        </w:rPr>
-        <w:t xml:space="preserve"> </w:t>
-      </w:r>
-      <w:r>
-        <w:t>quantidades</w:t>
-      </w:r>
-      <w:r>
-        <w:rPr>
-          <w:spacing w:val="-22"/>
-        </w:rPr>
-        <w:t xml:space="preserve"> </w:t>
-      </w:r>
-      <w:r>
-        <w:t>a</w:t>
-      </w:r>
-      <w:r>
-        <w:rPr>
-          <w:spacing w:val="-22"/>
-        </w:rPr>
-        <w:t xml:space="preserve"> </w:t>
-      </w:r>
-      <w:r>
-        <w:t>energia</w:t>
-      </w:r>
-      <w:r>
-        <w:rPr>
-          <w:spacing w:val="-22"/>
-        </w:rPr>
-        <w:t xml:space="preserve"> </w:t>
-      </w:r>
-      <w:r>
-        <w:t>de</w:t>
-      </w:r>
-      <w:r>
-        <w:rPr>
-          <w:spacing w:val="-22"/>
-        </w:rPr>
-        <w:t xml:space="preserve"> </w:t>
-      </w:r>
-      <w:r>
-        <w:t>um dispositivo pode ser facilmente posta em causa e possivelmente desinstalada. A quantidade e variedade de dispositivos móveis existentes no mercado é também</w:t>
-      </w:r>
-      <w:r>
-        <w:rPr>
-          <w:spacing w:val="-22"/>
-        </w:rPr>
-        <w:t xml:space="preserve"> </w:t>
-      </w:r>
-      <w:r>
-        <w:t>um</w:t>
-      </w:r>
-      <w:r>
-        <w:rPr>
-          <w:spacing w:val="-21"/>
-        </w:rPr>
-        <w:t xml:space="preserve"> </w:t>
-      </w:r>
-      <w:r>
-        <w:t>dos</w:t>
-      </w:r>
-      <w:r>
-        <w:rPr>
-          <w:spacing w:val="-22"/>
-        </w:rPr>
-        <w:t xml:space="preserve"> </w:t>
-      </w:r>
-      <w:r>
-        <w:t>problemas</w:t>
-      </w:r>
-      <w:r>
-        <w:rPr>
-          <w:spacing w:val="-21"/>
-        </w:rPr>
-        <w:t xml:space="preserve"> </w:t>
-      </w:r>
-      <w:r>
-        <w:t>a</w:t>
-      </w:r>
-      <w:r>
-        <w:rPr>
-          <w:spacing w:val="-22"/>
-        </w:rPr>
-        <w:t xml:space="preserve"> </w:t>
-      </w:r>
-      <w:r>
-        <w:t>considerar</w:t>
-      </w:r>
-      <w:r>
-        <w:rPr>
-          <w:spacing w:val="-21"/>
-        </w:rPr>
-        <w:t xml:space="preserve"> </w:t>
-      </w:r>
-      <w:r>
-        <w:t>no</w:t>
-      </w:r>
-      <w:r>
-        <w:rPr>
-          <w:spacing w:val="-22"/>
-        </w:rPr>
-        <w:t xml:space="preserve"> </w:t>
-      </w:r>
-      <w:r>
-        <w:t>projeto.</w:t>
-      </w:r>
-      <w:r>
-        <w:rPr>
-          <w:spacing w:val="-21"/>
-        </w:rPr>
-        <w:t xml:space="preserve"> </w:t>
-      </w:r>
-      <w:r>
-        <w:t>Deverá</w:t>
-      </w:r>
-      <w:r>
-        <w:rPr>
-          <w:spacing w:val="-22"/>
-        </w:rPr>
-        <w:t xml:space="preserve"> </w:t>
-      </w:r>
-      <w:r>
-        <w:t>ser</w:t>
-      </w:r>
-      <w:r>
-        <w:rPr>
-          <w:spacing w:val="-21"/>
-        </w:rPr>
-        <w:t xml:space="preserve"> </w:t>
-      </w:r>
-      <w:r>
-        <w:t>desenvolvida</w:t>
-      </w:r>
-      <w:r>
-        <w:rPr>
-          <w:spacing w:val="-21"/>
-        </w:rPr>
-        <w:t xml:space="preserve"> </w:t>
-      </w:r>
-      <w:r>
-        <w:t>uma aplicação</w:t>
-      </w:r>
-      <w:r>
-        <w:rPr>
-          <w:spacing w:val="-20"/>
-        </w:rPr>
-        <w:t xml:space="preserve"> </w:t>
-      </w:r>
-      <w:r>
-        <w:t>móvel</w:t>
-      </w:r>
-      <w:r>
-        <w:rPr>
-          <w:spacing w:val="-20"/>
-        </w:rPr>
-        <w:t xml:space="preserve"> </w:t>
-      </w:r>
-      <w:r>
-        <w:t>(App)</w:t>
-      </w:r>
-      <w:r>
-        <w:rPr>
-          <w:spacing w:val="-20"/>
-        </w:rPr>
-        <w:t xml:space="preserve"> </w:t>
-      </w:r>
-      <w:r>
-        <w:t>passível</w:t>
-      </w:r>
-      <w:r>
-        <w:rPr>
-          <w:spacing w:val="-20"/>
-        </w:rPr>
-        <w:t xml:space="preserve"> </w:t>
-      </w:r>
-      <w:r>
-        <w:t>de</w:t>
-      </w:r>
-      <w:r>
-        <w:rPr>
-          <w:spacing w:val="-20"/>
-        </w:rPr>
-        <w:t xml:space="preserve"> </w:t>
-      </w:r>
-      <w:r>
-        <w:t>ser</w:t>
-      </w:r>
-      <w:r>
-        <w:rPr>
-          <w:spacing w:val="-20"/>
-        </w:rPr>
-        <w:t xml:space="preserve"> </w:t>
-      </w:r>
-      <w:r>
-        <w:t>utilizada</w:t>
-      </w:r>
-      <w:r>
-        <w:rPr>
-          <w:spacing w:val="-20"/>
-        </w:rPr>
-        <w:t xml:space="preserve"> </w:t>
-      </w:r>
-      <w:r>
-        <w:t>por</w:t>
-      </w:r>
-      <w:r>
-        <w:rPr>
-          <w:spacing w:val="-20"/>
-        </w:rPr>
-        <w:t xml:space="preserve"> </w:t>
-      </w:r>
-      <w:r>
-        <w:t>qualquer</w:t>
-      </w:r>
-      <w:r>
-        <w:rPr>
-          <w:spacing w:val="-20"/>
-        </w:rPr>
-        <w:t xml:space="preserve"> </w:t>
-      </w:r>
-      <w:r>
-        <w:t>condutor</w:t>
-      </w:r>
-      <w:r>
-        <w:rPr>
-          <w:spacing w:val="-20"/>
-        </w:rPr>
-        <w:t xml:space="preserve"> </w:t>
-      </w:r>
-      <w:r>
-        <w:t>proprietário de um</w:t>
-      </w:r>
-      <w:r>
-        <w:rPr>
-          <w:spacing w:val="-3"/>
-        </w:rPr>
-        <w:t xml:space="preserve"> </w:t>
-      </w:r>
-      <w:r>
-        <w:t>automóvel.</w:t>
+      <w:r>
+        <w:t>Solução</w:t>
+      </w:r>
+    </w:p>
+    <w:p>
+      <w:r>
+        <w:t>Dados os problemas encontrados, as soluções mais adequadas ao nosso sistema foram as seguintes.</w:t>
+      </w:r>
+      <w:r>
+        <w:t xml:space="preserve"> </w:t>
+      </w:r>
+    </w:p>
+    <w:p>
+      <w:r>
+        <w:t xml:space="preserve">Os dispositivos móveis são realizados tendo em conta a poupança de bateria. O que faz com que os autores dos sistemas operativos dos dispositivos já tenham criado uma solução para as existentes e futuras aplicações. Esta solução tem como nome </w:t>
+      </w:r>
+      <w:r>
+        <w:rPr>
+          <w:i/>
+        </w:rPr>
+        <w:t>push notification.</w:t>
+      </w:r>
+      <w:r>
+        <w:t xml:space="preserve"> Essencialmente</w:t>
+      </w:r>
+      <w:r>
+        <w:t>,</w:t>
+      </w:r>
+      <w:r>
+        <w:t xml:space="preserve"> </w:t>
+      </w:r>
+      <w:r>
+        <w:t>todas as aplicações instaladas num dispositivo móvel são registadas no servidor do fabricante do sistema operativo. Para notificar o dispositivo, apenas é necessário pedir ao servidor do fabricante para efetuar o mesmo. Proporcionando que apenas esteja um fio de execução aguardando possíveis notificações do servidor do fabricante.</w:t>
+      </w:r>
+    </w:p>
+    <w:p>
+      <w:r>
+        <w:t>Relativamente a variedade de dispositivos móveis no mercado, a decisão favorável a tomar será disponibilizar uma aplicação móvel para os dois sistemas operativos que abrangem a mais vasta área no mercado atual. Eles são o iOS e o Android, produzidos respetivamente pela Apple e Google.</w:t>
+      </w:r>
+      <w:r>
+        <w:br/>
+        <w:t>Para ser possível realizar aplicações idênticas para os dois sistemas e tendo em conta o tempo de realização da componente móvel, é proveitoso usar uma tecnologia que se comprometa a realizar código igual para as duas plataformas.</w:t>
       </w:r>
     </w:p>
     <w:tbl>
@@ -5448,7 +5410,7 @@
                 <w:b/>
                 <w:lang w:val="pt-PT"/>
               </w:rPr>
-              <w:t>Possíveis Soluções</w:t>
+              <w:t>Soluções</w:t>
             </w:r>
           </w:p>
         </w:tc>
@@ -5574,61 +5536,63 @@
       <w:pPr>
         <w:pStyle w:val="Ttulo1"/>
       </w:pPr>
-      <w:bookmarkStart w:id="16" w:name="_Toc515120386"/>
+      <w:bookmarkStart w:id="15" w:name="_Toc515120386"/>
       <w:r>
         <w:lastRenderedPageBreak/>
         <w:t>Requisitos Funcionais</w:t>
       </w:r>
+      <w:bookmarkEnd w:id="15"/>
+    </w:p>
+    <w:p/>
+    <w:p>
+      <w:r>
+        <w:t>No sistema SINCRO Mobile</w:t>
+      </w:r>
+      <w:bookmarkStart w:id="16" w:name="_Ref514848309"/>
+      <w:r>
+        <w:rPr>
+          <w:rStyle w:val="Refdenotaderodap"/>
+        </w:rPr>
+        <w:footnoteReference w:id="5"/>
+      </w:r>
       <w:bookmarkEnd w:id="16"/>
-    </w:p>
-    <w:p/>
-    <w:p>
-      <w:r>
-        <w:t>No sistema SINCRO Mobile</w:t>
-      </w:r>
-      <w:bookmarkStart w:id="17" w:name="_Ref514848309"/>
+      <w:r>
+        <w:t xml:space="preserve"> serão implementados os seguintes requisitos funcionais, presentes na</w:t>
+      </w:r>
+      <w:r>
+        <w:t xml:space="preserve"> </w:t>
+      </w:r>
+      <w:r>
+        <w:fldChar w:fldCharType="begin"/>
+      </w:r>
+      <w:r>
+        <w:instrText xml:space="preserve"> REF _Ref514797385 \h </w:instrText>
+      </w:r>
+      <w:r>
+        <w:fldChar w:fldCharType="separate"/>
+      </w:r>
+      <w:r>
+        <w:t>Figura 2</w:t>
+      </w:r>
+      <w:r>
+        <w:fldChar w:fldCharType="end"/>
+      </w:r>
+      <w:r>
+        <w:t>. Cada requisito funcional foi identificado com o indentificador RF</w:t>
+      </w:r>
       <w:r>
         <w:rPr>
           <w:rStyle w:val="Refdenotaderodap"/>
         </w:rPr>
-        <w:footnoteReference w:id="5"/>
-      </w:r>
+        <w:footnoteReference w:id="6"/>
+      </w:r>
+      <w:r>
+        <w:t xml:space="preserve"> seguido pelo respetivo número.</w:t>
+      </w:r>
+    </w:p>
+    <w:p>
+      <w:bookmarkStart w:id="17" w:name="_GoBack"/>
       <w:bookmarkEnd w:id="17"/>
-      <w:r>
-        <w:t xml:space="preserve"> serão implementados os seguintes requisitos funcionais, presentes na</w:t>
-      </w:r>
-      <w:r>
-        <w:t xml:space="preserve"> </w:t>
-      </w:r>
-      <w:r>
-        <w:fldChar w:fldCharType="begin"/>
-      </w:r>
-      <w:r>
-        <w:instrText xml:space="preserve"> REF _Ref514797385 \h </w:instrText>
-      </w:r>
-      <w:r>
-        <w:fldChar w:fldCharType="separate"/>
-      </w:r>
-      <w:r>
-        <w:t>Figura 2</w:t>
-      </w:r>
-      <w:r>
-        <w:fldChar w:fldCharType="end"/>
-      </w:r>
-      <w:r>
-        <w:t>. Cada requisito funcional foi identificado com o indentificador RF</w:t>
-      </w:r>
-      <w:r>
-        <w:rPr>
-          <w:rStyle w:val="Refdenotaderodap"/>
-        </w:rPr>
-        <w:footnoteReference w:id="6"/>
-      </w:r>
-      <w:r>
-        <w:t xml:space="preserve"> seguido pelo respetivo número.</w:t>
-      </w:r>
-    </w:p>
-    <w:p>
       <w:r>
         <w:rPr>
           <w:noProof/>
@@ -11429,70 +11393,57 @@
       <w:r>
         <w:t xml:space="preserve">, uma tecnologia amplamente utilizada. O seu código é compilado para </w:t>
       </w:r>
+      <w:r>
+        <w:rPr>
+          <w:i/>
+        </w:rPr>
+        <w:t xml:space="preserve">bytecode </w:t>
+      </w:r>
+      <w:r>
+        <w:t xml:space="preserve">e executado numa máquina virtual, a </w:t>
+      </w:r>
+      <w:r>
+        <w:rPr>
+          <w:i/>
+        </w:rPr>
+        <w:t>JVM</w:t>
+      </w:r>
+      <w:r>
+        <w:t xml:space="preserve"> o que fornece uma camada de abstração independente da plataforma onde corre.</w:t>
+      </w:r>
+    </w:p>
+    <w:p>
+      <w:r>
+        <w:t xml:space="preserve">Originalmente a linguagem de programação a ser usada seria o Java, mas devido a simplificar as classes de acesso a dados, bem como as classes de domínio foi usado </w:t>
+      </w:r>
       <w:proofErr w:type="spellStart"/>
       <w:r>
         <w:rPr>
           <w:i/>
         </w:rPr>
-        <w:t>bytecode</w:t>
+        <w:t>Kotlin</w:t>
       </w:r>
       <w:proofErr w:type="spellEnd"/>
       <w:r>
+        <w:t xml:space="preserve">, que funciona, da mesma maneira, com a </w:t>
+      </w:r>
+      <w:r>
         <w:rPr>
           <w:i/>
         </w:rPr>
-        <w:t xml:space="preserve"> </w:t>
-      </w:r>
-      <w:r>
-        <w:t xml:space="preserve">e executado numa máquina virtual, a </w:t>
+        <w:t>JVM</w:t>
+      </w:r>
+      <w:r>
+        <w:t xml:space="preserve">, e é compatível com </w:t>
       </w:r>
       <w:r>
         <w:rPr>
           <w:i/>
         </w:rPr>
-        <w:t>JVM</w:t>
-      </w:r>
-      <w:r>
-        <w:t xml:space="preserve"> o que fornece uma camada de abstração independente da plataforma onde corre.</w:t>
-      </w:r>
-    </w:p>
-    <w:p>
-      <w:r>
-        <w:t xml:space="preserve">Originalmente a linguagem de programação a ser usada seria o Java, mas devido a simplificar as classes de acesso a dados, bem como as classes de domínio foi usado </w:t>
-      </w:r>
-      <w:proofErr w:type="spellStart"/>
-      <w:r>
-        <w:rPr>
-          <w:i/>
-        </w:rPr>
-        <w:t>Kotlin</w:t>
-      </w:r>
-      <w:proofErr w:type="spellEnd"/>
-      <w:r>
-        <w:t xml:space="preserve">, que funciona, da mesma maneira, com a </w:t>
-      </w:r>
-      <w:r>
-        <w:rPr>
-          <w:i/>
-        </w:rPr>
-        <w:t>JVM</w:t>
-      </w:r>
-      <w:r>
-        <w:t xml:space="preserve">, e é compatível com </w:t>
-      </w:r>
-      <w:bookmarkStart w:id="68" w:name="_GoBack"/>
-      <w:r>
-        <w:rPr>
-          <w:i/>
-        </w:rPr>
         <w:t>Java</w:t>
       </w:r>
       <w:r>
-        <w:t xml:space="preserve"> </w:t>
-      </w:r>
-      <w:bookmarkEnd w:id="68"/>
-      <w:r>
-        <w:t>pelo que não houveram grandes mudanças a não ser as simplificações inerentes à linguagem.</w:t>
+        <w:t xml:space="preserve"> pelo que não houveram grandes mudanças a não ser as simplificações inerentes à linguagem.</w:t>
       </w:r>
     </w:p>
     <w:p>
@@ -11585,38 +11536,56 @@
       <w:pPr>
         <w:pStyle w:val="Cabealho2"/>
       </w:pPr>
-      <w:bookmarkStart w:id="69" w:name="6.2._Camada_de_dados"/>
-      <w:bookmarkStart w:id="70" w:name="_Toc512888607"/>
-      <w:bookmarkStart w:id="71" w:name="_Toc515111329"/>
+      <w:bookmarkStart w:id="68" w:name="6.2._Camada_de_dados"/>
+      <w:bookmarkStart w:id="69" w:name="_Toc512888607"/>
+      <w:bookmarkStart w:id="70" w:name="_Toc515111329"/>
+      <w:bookmarkEnd w:id="68"/>
+      <w:r>
+        <w:t>Camada de</w:t>
+      </w:r>
+      <w:r>
+        <w:rPr>
+          <w:spacing w:val="-3"/>
+        </w:rPr>
+        <w:t xml:space="preserve"> </w:t>
+      </w:r>
+      <w:r>
+        <w:t>dados</w:t>
+      </w:r>
       <w:bookmarkEnd w:id="69"/>
-      <w:r>
-        <w:t>Camada de</w:t>
-      </w:r>
-      <w:r>
-        <w:rPr>
-          <w:spacing w:val="-3"/>
+      <w:bookmarkEnd w:id="70"/>
+    </w:p>
+    <w:p>
+      <w:r>
+        <w:t>A</w:t>
+      </w:r>
+      <w:r>
+        <w:rPr>
+          <w:spacing w:val="-19"/>
+        </w:rPr>
+        <w:t xml:space="preserve"> </w:t>
+      </w:r>
+      <w:r>
+        <w:t>camada</w:t>
+      </w:r>
+      <w:r>
+        <w:rPr>
+          <w:spacing w:val="-17"/>
+        </w:rPr>
+        <w:t xml:space="preserve"> </w:t>
+      </w:r>
+      <w:r>
+        <w:t>de</w:t>
+      </w:r>
+      <w:r>
+        <w:rPr>
+          <w:spacing w:val="-17"/>
         </w:rPr>
         <w:t xml:space="preserve"> </w:t>
       </w:r>
       <w:r>
         <w:t>dados</w:t>
       </w:r>
-      <w:bookmarkEnd w:id="70"/>
-      <w:bookmarkEnd w:id="71"/>
-    </w:p>
-    <w:p>
-      <w:r>
-        <w:t>A</w:t>
-      </w:r>
-      <w:r>
-        <w:rPr>
-          <w:spacing w:val="-19"/>
-        </w:rPr>
-        <w:t xml:space="preserve"> </w:t>
-      </w:r>
-      <w:r>
-        <w:t>camada</w:t>
-      </w:r>
       <w:r>
         <w:rPr>
           <w:spacing w:val="-17"/>
@@ -11624,6 +11593,33 @@
         <w:t xml:space="preserve"> </w:t>
       </w:r>
       <w:r>
+        <w:t>baseia-se</w:t>
+      </w:r>
+      <w:r>
+        <w:rPr>
+          <w:spacing w:val="-17"/>
+        </w:rPr>
+        <w:t xml:space="preserve"> </w:t>
+      </w:r>
+      <w:r>
+        <w:t>num</w:t>
+      </w:r>
+      <w:r>
+        <w:rPr>
+          <w:spacing w:val="-17"/>
+        </w:rPr>
+        <w:t xml:space="preserve"> </w:t>
+      </w:r>
+      <w:r>
+        <w:t>sistema</w:t>
+      </w:r>
+      <w:r>
+        <w:rPr>
+          <w:spacing w:val="-18"/>
+        </w:rPr>
+        <w:t xml:space="preserve"> </w:t>
+      </w:r>
+      <w:r>
         <w:t>de</w:t>
       </w:r>
       <w:r>
@@ -11633,6 +11629,42 @@
         <w:t xml:space="preserve"> </w:t>
       </w:r>
       <w:r>
+        <w:t>gestão</w:t>
+      </w:r>
+      <w:r>
+        <w:rPr>
+          <w:spacing w:val="-17"/>
+        </w:rPr>
+        <w:t xml:space="preserve"> </w:t>
+      </w:r>
+      <w:r>
+        <w:t>de</w:t>
+      </w:r>
+      <w:r>
+        <w:rPr>
+          <w:spacing w:val="-17"/>
+        </w:rPr>
+        <w:t xml:space="preserve"> </w:t>
+      </w:r>
+      <w:r>
+        <w:t>base</w:t>
+      </w:r>
+      <w:r>
+        <w:rPr>
+          <w:spacing w:val="-17"/>
+        </w:rPr>
+        <w:t xml:space="preserve"> </w:t>
+      </w:r>
+      <w:r>
+        <w:t>de</w:t>
+      </w:r>
+      <w:r>
+        <w:rPr>
+          <w:spacing w:val="-17"/>
+        </w:rPr>
+        <w:t xml:space="preserve"> </w:t>
+      </w:r>
+      <w:r>
         <w:t>dados</w:t>
       </w:r>
       <w:r>
@@ -11642,102 +11674,13 @@
         <w:t xml:space="preserve"> </w:t>
       </w:r>
       <w:r>
-        <w:t>baseia-se</w:t>
-      </w:r>
-      <w:r>
-        <w:rPr>
-          <w:spacing w:val="-17"/>
-        </w:rPr>
-        <w:t xml:space="preserve"> </w:t>
-      </w:r>
-      <w:r>
-        <w:t>num</w:t>
-      </w:r>
-      <w:r>
-        <w:rPr>
-          <w:spacing w:val="-17"/>
-        </w:rPr>
-        <w:t xml:space="preserve"> </w:t>
-      </w:r>
-      <w:r>
-        <w:t>sistema</w:t>
-      </w:r>
-      <w:r>
-        <w:rPr>
-          <w:spacing w:val="-18"/>
-        </w:rPr>
-        <w:t xml:space="preserve"> </w:t>
-      </w:r>
-      <w:r>
-        <w:t>de</w:t>
-      </w:r>
-      <w:r>
-        <w:rPr>
-          <w:spacing w:val="-17"/>
-        </w:rPr>
-        <w:t xml:space="preserve"> </w:t>
-      </w:r>
-      <w:r>
-        <w:t>gestão</w:t>
-      </w:r>
-      <w:r>
-        <w:rPr>
-          <w:spacing w:val="-17"/>
-        </w:rPr>
-        <w:t xml:space="preserve"> </w:t>
-      </w:r>
-      <w:r>
-        <w:t>de</w:t>
-      </w:r>
-      <w:r>
-        <w:rPr>
-          <w:spacing w:val="-17"/>
-        </w:rPr>
-        <w:t xml:space="preserve"> </w:t>
-      </w:r>
-      <w:r>
-        <w:t>base</w:t>
-      </w:r>
-      <w:r>
-        <w:rPr>
-          <w:spacing w:val="-17"/>
-        </w:rPr>
-        <w:t xml:space="preserve"> </w:t>
-      </w:r>
-      <w:r>
-        <w:t>de</w:t>
-      </w:r>
-      <w:r>
-        <w:rPr>
-          <w:spacing w:val="-17"/>
-        </w:rPr>
-        <w:t xml:space="preserve"> </w:t>
-      </w:r>
-      <w:r>
-        <w:t>dados</w:t>
-      </w:r>
-      <w:r>
-        <w:rPr>
-          <w:spacing w:val="-17"/>
-        </w:rPr>
-        <w:t xml:space="preserve"> </w:t>
-      </w:r>
-      <w:r>
         <w:t>(SGBD). Neste projeto, o sistema de gestão de base</w:t>
       </w:r>
       <w:r>
         <w:t xml:space="preserve"> de dados a ser usado é</w:t>
       </w:r>
       <w:r>
-        <w:t xml:space="preserve"> o </w:t>
-      </w:r>
-      <w:proofErr w:type="spellStart"/>
-      <w:r>
-        <w:t>PostgreSQL</w:t>
-      </w:r>
-      <w:proofErr w:type="spellEnd"/>
-      <w:r>
-        <w:t xml:space="preserve"> Server, sendo um dos motivos para a sua escolha o facto de estar disponível na comunidade</w:t>
+        <w:t xml:space="preserve"> o PostgreSQL Server, sendo um dos motivos para a sua escolha o facto de estar disponível na comunidade</w:t>
       </w:r>
       <w:r>
         <w:rPr>
@@ -11745,40 +11688,29 @@
         </w:rPr>
         <w:t xml:space="preserve"> </w:t>
       </w:r>
-      <w:proofErr w:type="spellStart"/>
       <w:r>
         <w:rPr>
           <w:i/>
         </w:rPr>
         <w:t>OpenSource</w:t>
       </w:r>
-      <w:proofErr w:type="spellEnd"/>
       <w:r>
         <w:t>.</w:t>
       </w:r>
-      <w:r>
-        <w:br/>
-        <w:t xml:space="preserve">Foi utilizada também a framework </w:t>
-      </w:r>
-      <w:proofErr w:type="spellStart"/>
+    </w:p>
+    <w:p>
+      <w:r>
+        <w:t>Foi utilizada também a framework Hibernate. O</w:t>
+      </w:r>
+      <w:r>
+        <w:rPr>
+          <w:spacing w:val="-16"/>
+        </w:rPr>
+        <w:t xml:space="preserve"> </w:t>
+      </w:r>
       <w:r>
         <w:t>Hibernate</w:t>
       </w:r>
-      <w:proofErr w:type="spellEnd"/>
-      <w:r>
-        <w:t>. O</w:t>
-      </w:r>
-      <w:r>
-        <w:rPr>
-          <w:spacing w:val="-16"/>
-        </w:rPr>
-        <w:t xml:space="preserve"> </w:t>
-      </w:r>
-      <w:proofErr w:type="spellStart"/>
-      <w:r>
-        <w:t>Hibernate</w:t>
-      </w:r>
-      <w:proofErr w:type="spellEnd"/>
       <w:r>
         <w:rPr>
           <w:i/>
@@ -11924,24 +11856,24 @@
       <w:pPr>
         <w:pStyle w:val="Cabealho2"/>
       </w:pPr>
-      <w:bookmarkStart w:id="72" w:name="6.3._Camada_de_negócio"/>
-      <w:bookmarkStart w:id="73" w:name="_Toc512888609"/>
-      <w:bookmarkStart w:id="74" w:name="_Toc515111331"/>
+      <w:bookmarkStart w:id="71" w:name="6.3._Camada_de_negócio"/>
+      <w:bookmarkStart w:id="72" w:name="_Toc512888609"/>
+      <w:bookmarkStart w:id="73" w:name="_Toc515111331"/>
+      <w:bookmarkEnd w:id="71"/>
+      <w:r>
+        <w:t>Camada</w:t>
+      </w:r>
+      <w:r>
+        <w:rPr>
+          <w:spacing w:val="-2"/>
+        </w:rPr>
+        <w:t xml:space="preserve"> </w:t>
+      </w:r>
+      <w:r>
+        <w:t>Cliente</w:t>
+      </w:r>
       <w:bookmarkEnd w:id="72"/>
-      <w:r>
-        <w:t>Camada</w:t>
-      </w:r>
-      <w:r>
-        <w:rPr>
-          <w:spacing w:val="-2"/>
-        </w:rPr>
-        <w:t xml:space="preserve"> </w:t>
-      </w:r>
-      <w:r>
-        <w:t>Cliente</w:t>
-      </w:r>
       <w:bookmarkEnd w:id="73"/>
-      <w:bookmarkEnd w:id="74"/>
     </w:p>
     <w:p>
       <w:r>
@@ -11949,13 +11881,14 @@
       </w:r>
       <w:r>
         <w:br/>
-        <w:t xml:space="preserve">Na camada cliente foi utilizado React Native. Esta é uma tecnologia de desenvolvimento de aplicações móveis nativas para multiplataforma (Android e iOS) em que praticamente todo o código é partilhado entre as duas versões. É usado </w:t>
-      </w:r>
-      <w:proofErr w:type="spellStart"/>
-      <w:r>
-        <w:t>JavaScript</w:t>
-      </w:r>
-      <w:proofErr w:type="spellEnd"/>
+        <w:t>Na camada cliente foi utilizado React Native. Esta é uma tecnologia de desenvolvimento de aplicações móveis nativas para multiplataforma (Android e iOS) em que praticamente todo o código é partilhado</w:t>
+      </w:r>
+      <w:r>
+        <w:t xml:space="preserve"> entre as duas versões. </w:t>
+      </w:r>
+      <w:r>
+        <w:t>É usado JavaScript</w:t>
+      </w:r>
       <w:r>
         <w:rPr>
           <w:i/>
@@ -11997,14 +11930,14 @@
       <w:pPr>
         <w:pStyle w:val="Ttulo1"/>
       </w:pPr>
-      <w:bookmarkStart w:id="75" w:name="_Toc512888610"/>
-      <w:bookmarkStart w:id="76" w:name="_Toc515120409"/>
+      <w:bookmarkStart w:id="74" w:name="_Toc512888610"/>
+      <w:bookmarkStart w:id="75" w:name="_Toc515120409"/>
       <w:r>
         <w:lastRenderedPageBreak/>
         <w:t>Conclusão</w:t>
       </w:r>
+      <w:bookmarkEnd w:id="74"/>
       <w:bookmarkEnd w:id="75"/>
-      <w:bookmarkEnd w:id="76"/>
     </w:p>
     <w:p/>
     <w:p>
@@ -12140,14 +12073,14 @@
       <w:r>
         <w:br w:type="page"/>
       </w:r>
-      <w:bookmarkStart w:id="77" w:name="_Toc512888611"/>
-      <w:bookmarkStart w:id="78" w:name="_Toc515120410"/>
+      <w:bookmarkStart w:id="76" w:name="_Toc512888611"/>
+      <w:bookmarkStart w:id="77" w:name="_Toc515120410"/>
       <w:r>
         <w:lastRenderedPageBreak/>
         <w:t>Anexos</w:t>
       </w:r>
+      <w:bookmarkEnd w:id="76"/>
       <w:bookmarkEnd w:id="77"/>
-      <w:bookmarkEnd w:id="78"/>
     </w:p>
     <w:p>
       <w:pPr>
@@ -12164,15 +12097,15 @@
       <w:pPr>
         <w:pStyle w:val="Cabealho2"/>
       </w:pPr>
-      <w:bookmarkStart w:id="79" w:name="8.1._Cronograma"/>
-      <w:bookmarkStart w:id="80" w:name="_Toc512888612"/>
-      <w:bookmarkStart w:id="81" w:name="_Toc515120411"/>
+      <w:bookmarkStart w:id="78" w:name="8.1._Cronograma"/>
+      <w:bookmarkStart w:id="79" w:name="_Toc512888612"/>
+      <w:bookmarkStart w:id="80" w:name="_Toc515120411"/>
+      <w:bookmarkEnd w:id="78"/>
+      <w:r>
+        <w:t>Cronograma</w:t>
+      </w:r>
       <w:bookmarkEnd w:id="79"/>
-      <w:r>
-        <w:t>Cronograma</w:t>
-      </w:r>
       <w:bookmarkEnd w:id="80"/>
-      <w:bookmarkEnd w:id="81"/>
     </w:p>
     <w:p>
       <w:pPr>
@@ -12233,7 +12166,7 @@
                               <w:pStyle w:val="Legenda"/>
                               <w:jc w:val="center"/>
                             </w:pPr>
-                            <w:bookmarkStart w:id="82" w:name="_Ref514870533"/>
+                            <w:bookmarkStart w:id="81" w:name="_Ref514870533"/>
                             <w:r>
                               <w:t xml:space="preserve">Figura </w:t>
                             </w:r>
@@ -12242,7 +12175,7 @@
                                 <w:t>10</w:t>
                               </w:r>
                             </w:fldSimple>
-                            <w:bookmarkEnd w:id="82"/>
+                            <w:bookmarkEnd w:id="81"/>
                             <w:r>
                               <w:t>. Cronograma do Projeto</w:t>
                             </w:r>
@@ -12271,7 +12204,7 @@
                         <w:pStyle w:val="Legenda"/>
                         <w:jc w:val="center"/>
                       </w:pPr>
-                      <w:bookmarkStart w:id="83" w:name="_Ref514870533"/>
+                      <w:bookmarkStart w:id="82" w:name="_Ref514870533"/>
                       <w:r>
                         <w:t xml:space="preserve">Figura </w:t>
                       </w:r>
@@ -12280,7 +12213,7 @@
                           <w:t>10</w:t>
                         </w:r>
                       </w:fldSimple>
-                      <w:bookmarkEnd w:id="83"/>
+                      <w:bookmarkEnd w:id="82"/>
                       <w:r>
                         <w:t>. Cronograma do Projeto</w:t>
                       </w:r>
@@ -12584,29 +12517,29 @@
       <w:r>
         <w:t>realizar.</w:t>
       </w:r>
-      <w:bookmarkStart w:id="84" w:name="_bookmark3"/>
+      <w:bookmarkStart w:id="83" w:name="_bookmark3"/>
+      <w:bookmarkEnd w:id="83"/>
+    </w:p>
+    <w:p>
+      <w:pPr>
+        <w:pStyle w:val="Cabealho2"/>
+      </w:pPr>
+      <w:bookmarkStart w:id="84" w:name="Tarefas"/>
+      <w:bookmarkStart w:id="85" w:name="_Toc515120412"/>
+      <w:bookmarkStart w:id="86" w:name="_Toc512888613"/>
       <w:bookmarkEnd w:id="84"/>
+      <w:bookmarkEnd w:id="85"/>
     </w:p>
     <w:p>
       <w:pPr>
         <w:pStyle w:val="Cabealho2"/>
       </w:pPr>
-      <w:bookmarkStart w:id="85" w:name="Tarefas"/>
-      <w:bookmarkStart w:id="86" w:name="_Toc512888613"/>
-      <w:bookmarkStart w:id="87" w:name="_Toc515120412"/>
-      <w:bookmarkEnd w:id="85"/>
+      <w:bookmarkStart w:id="87" w:name="_Toc515120413"/>
+      <w:r>
+        <w:t>Tarefas</w:t>
+      </w:r>
+      <w:bookmarkEnd w:id="86"/>
       <w:bookmarkEnd w:id="87"/>
-    </w:p>
-    <w:p>
-      <w:pPr>
-        <w:pStyle w:val="Cabealho2"/>
-      </w:pPr>
-      <w:bookmarkStart w:id="88" w:name="_Toc515120413"/>
-      <w:r>
-        <w:t>Tarefas</w:t>
-      </w:r>
-      <w:bookmarkEnd w:id="86"/>
-      <w:bookmarkEnd w:id="88"/>
     </w:p>
     <w:p/>
     <w:p>
@@ -13364,7 +13297,7 @@
         <w:br w:type="page"/>
       </w:r>
     </w:p>
-    <w:bookmarkStart w:id="89" w:name="_Toc515120414" w:displacedByCustomXml="next"/>
+    <w:bookmarkStart w:id="88" w:name="_Toc515120414" w:displacedByCustomXml="next"/>
     <w:sdt>
       <w:sdtPr>
         <w:rPr>
@@ -13399,7 +13332,7 @@
           <w:r>
             <w:t>Referências</w:t>
           </w:r>
-          <w:bookmarkEnd w:id="89"/>
+          <w:bookmarkEnd w:id="88"/>
         </w:p>
         <w:sdt>
           <w:sdtPr>
@@ -13440,8 +13373,8 @@
                   <w:numId w:val="41"/>
                 </w:numPr>
               </w:pPr>
-              <w:bookmarkStart w:id="90" w:name="_bookmark5"/>
-              <w:bookmarkEnd w:id="90"/>
+              <w:bookmarkStart w:id="89" w:name="_bookmark5"/>
+              <w:bookmarkEnd w:id="89"/>
               <w:r>
                 <w:t>[</w:t>
               </w:r>
@@ -13469,8 +13402,8 @@
                   <w:numId w:val="41"/>
                 </w:numPr>
               </w:pPr>
-              <w:bookmarkStart w:id="91" w:name="_bookmark6"/>
-              <w:bookmarkEnd w:id="91"/>
+              <w:bookmarkStart w:id="90" w:name="_bookmark6"/>
+              <w:bookmarkEnd w:id="90"/>
               <w:r>
                 <w:t xml:space="preserve">[Spring] </w:t>
               </w:r>
@@ -13493,8 +13426,8 @@
                   <w:lang w:val="en-US"/>
                 </w:rPr>
               </w:pPr>
-              <w:bookmarkStart w:id="92" w:name="_bookmark7"/>
-              <w:bookmarkEnd w:id="92"/>
+              <w:bookmarkStart w:id="91" w:name="_bookmark7"/>
+              <w:bookmarkEnd w:id="91"/>
               <w:r>
                 <w:rPr>
                   <w:lang w:val="en-US"/>
@@ -16087,6 +16020,119 @@
     </w:lvl>
   </w:abstractNum>
   <w:abstractNum w:abstractNumId="30" w15:restartNumberingAfterBreak="0">
+    <w:nsid w:val="55DE6E03"/>
+    <w:multiLevelType w:val="hybridMultilevel"/>
+    <w:tmpl w:val="FBF0F468"/>
+    <w:lvl w:ilvl="0" w:tplc="08160001">
+      <w:start w:val="1"/>
+      <w:numFmt w:val="bullet"/>
+      <w:lvlText w:val=""/>
+      <w:lvlJc w:val="left"/>
+      <w:pPr>
+        <w:ind w:left="720" w:hanging="360"/>
+      </w:pPr>
+      <w:rPr>
+        <w:rFonts w:ascii="Symbol" w:hAnsi="Symbol" w:hint="default"/>
+      </w:rPr>
+    </w:lvl>
+    <w:lvl w:ilvl="1" w:tplc="08160003" w:tentative="1">
+      <w:start w:val="1"/>
+      <w:numFmt w:val="bullet"/>
+      <w:lvlText w:val="o"/>
+      <w:lvlJc w:val="left"/>
+      <w:pPr>
+        <w:ind w:left="1440" w:hanging="360"/>
+      </w:pPr>
+      <w:rPr>
+        <w:rFonts w:ascii="Courier New" w:hAnsi="Courier New" w:cs="Courier New" w:hint="default"/>
+      </w:rPr>
+    </w:lvl>
+    <w:lvl w:ilvl="2" w:tplc="08160005" w:tentative="1">
+      <w:start w:val="1"/>
+      <w:numFmt w:val="bullet"/>
+      <w:lvlText w:val=""/>
+      <w:lvlJc w:val="left"/>
+      <w:pPr>
+        <w:ind w:left="2160" w:hanging="360"/>
+      </w:pPr>
+      <w:rPr>
+        <w:rFonts w:ascii="Wingdings" w:hAnsi="Wingdings" w:hint="default"/>
+      </w:rPr>
+    </w:lvl>
+    <w:lvl w:ilvl="3" w:tplc="08160001" w:tentative="1">
+      <w:start w:val="1"/>
+      <w:numFmt w:val="bullet"/>
+      <w:lvlText w:val=""/>
+      <w:lvlJc w:val="left"/>
+      <w:pPr>
+        <w:ind w:left="2880" w:hanging="360"/>
+      </w:pPr>
+      <w:rPr>
+        <w:rFonts w:ascii="Symbol" w:hAnsi="Symbol" w:hint="default"/>
+      </w:rPr>
+    </w:lvl>
+    <w:lvl w:ilvl="4" w:tplc="08160003" w:tentative="1">
+      <w:start w:val="1"/>
+      <w:numFmt w:val="bullet"/>
+      <w:lvlText w:val="o"/>
+      <w:lvlJc w:val="left"/>
+      <w:pPr>
+        <w:ind w:left="3600" w:hanging="360"/>
+      </w:pPr>
+      <w:rPr>
+        <w:rFonts w:ascii="Courier New" w:hAnsi="Courier New" w:cs="Courier New" w:hint="default"/>
+      </w:rPr>
+    </w:lvl>
+    <w:lvl w:ilvl="5" w:tplc="08160005" w:tentative="1">
+      <w:start w:val="1"/>
+      <w:numFmt w:val="bullet"/>
+      <w:lvlText w:val=""/>
+      <w:lvlJc w:val="left"/>
+      <w:pPr>
+        <w:ind w:left="4320" w:hanging="360"/>
+      </w:pPr>
+      <w:rPr>
+        <w:rFonts w:ascii="Wingdings" w:hAnsi="Wingdings" w:hint="default"/>
+      </w:rPr>
+    </w:lvl>
+    <w:lvl w:ilvl="6" w:tplc="08160001" w:tentative="1">
+      <w:start w:val="1"/>
+      <w:numFmt w:val="bullet"/>
+      <w:lvlText w:val=""/>
+      <w:lvlJc w:val="left"/>
+      <w:pPr>
+        <w:ind w:left="5040" w:hanging="360"/>
+      </w:pPr>
+      <w:rPr>
+        <w:rFonts w:ascii="Symbol" w:hAnsi="Symbol" w:hint="default"/>
+      </w:rPr>
+    </w:lvl>
+    <w:lvl w:ilvl="7" w:tplc="08160003" w:tentative="1">
+      <w:start w:val="1"/>
+      <w:numFmt w:val="bullet"/>
+      <w:lvlText w:val="o"/>
+      <w:lvlJc w:val="left"/>
+      <w:pPr>
+        <w:ind w:left="5760" w:hanging="360"/>
+      </w:pPr>
+      <w:rPr>
+        <w:rFonts w:ascii="Courier New" w:hAnsi="Courier New" w:cs="Courier New" w:hint="default"/>
+      </w:rPr>
+    </w:lvl>
+    <w:lvl w:ilvl="8" w:tplc="08160005" w:tentative="1">
+      <w:start w:val="1"/>
+      <w:numFmt w:val="bullet"/>
+      <w:lvlText w:val=""/>
+      <w:lvlJc w:val="left"/>
+      <w:pPr>
+        <w:ind w:left="6480" w:hanging="360"/>
+      </w:pPr>
+      <w:rPr>
+        <w:rFonts w:ascii="Wingdings" w:hAnsi="Wingdings" w:hint="default"/>
+      </w:rPr>
+    </w:lvl>
+  </w:abstractNum>
+  <w:abstractNum w:abstractNumId="31" w15:restartNumberingAfterBreak="0">
     <w:nsid w:val="56C76904"/>
     <w:multiLevelType w:val="hybridMultilevel"/>
     <w:tmpl w:val="1AF8DC8E"/>
@@ -16172,7 +16218,7 @@
       </w:pPr>
     </w:lvl>
   </w:abstractNum>
-  <w:abstractNum w:abstractNumId="31" w15:restartNumberingAfterBreak="0">
+  <w:abstractNum w:abstractNumId="32" w15:restartNumberingAfterBreak="0">
     <w:nsid w:val="5B713A4F"/>
     <w:multiLevelType w:val="hybridMultilevel"/>
     <w:tmpl w:val="624A2AD2"/>
@@ -16285,7 +16331,7 @@
       </w:rPr>
     </w:lvl>
   </w:abstractNum>
-  <w:abstractNum w:abstractNumId="32" w15:restartNumberingAfterBreak="0">
+  <w:abstractNum w:abstractNumId="33" w15:restartNumberingAfterBreak="0">
     <w:nsid w:val="62411E8E"/>
     <w:multiLevelType w:val="hybridMultilevel"/>
     <w:tmpl w:val="C570D54A"/>
@@ -16371,7 +16417,7 @@
       </w:pPr>
     </w:lvl>
   </w:abstractNum>
-  <w:abstractNum w:abstractNumId="33" w15:restartNumberingAfterBreak="0">
+  <w:abstractNum w:abstractNumId="34" w15:restartNumberingAfterBreak="0">
     <w:nsid w:val="66727DC9"/>
     <w:multiLevelType w:val="hybridMultilevel"/>
     <w:tmpl w:val="C83EAD10"/>
@@ -16489,7 +16535,7 @@
       </w:rPr>
     </w:lvl>
   </w:abstractNum>
-  <w:abstractNum w:abstractNumId="34" w15:restartNumberingAfterBreak="0">
+  <w:abstractNum w:abstractNumId="35" w15:restartNumberingAfterBreak="0">
     <w:nsid w:val="671B3BA4"/>
     <w:multiLevelType w:val="hybridMultilevel"/>
     <w:tmpl w:val="85929D78"/>
@@ -16611,7 +16657,7 @@
       </w:rPr>
     </w:lvl>
   </w:abstractNum>
-  <w:abstractNum w:abstractNumId="35" w15:restartNumberingAfterBreak="0">
+  <w:abstractNum w:abstractNumId="36" w15:restartNumberingAfterBreak="0">
     <w:nsid w:val="68683424"/>
     <w:multiLevelType w:val="hybridMultilevel"/>
     <w:tmpl w:val="18BAD582"/>
@@ -16708,7 +16754,7 @@
       </w:pPr>
     </w:lvl>
   </w:abstractNum>
-  <w:abstractNum w:abstractNumId="36" w15:restartNumberingAfterBreak="0">
+  <w:abstractNum w:abstractNumId="37" w15:restartNumberingAfterBreak="0">
     <w:nsid w:val="6B0F5DD1"/>
     <w:multiLevelType w:val="hybridMultilevel"/>
     <w:tmpl w:val="A440AF76"/>
@@ -16826,7 +16872,7 @@
       </w:rPr>
     </w:lvl>
   </w:abstractNum>
-  <w:abstractNum w:abstractNumId="37" w15:restartNumberingAfterBreak="0">
+  <w:abstractNum w:abstractNumId="38" w15:restartNumberingAfterBreak="0">
     <w:nsid w:val="70385202"/>
     <w:multiLevelType w:val="hybridMultilevel"/>
     <w:tmpl w:val="C13A5756"/>
@@ -16918,7 +16964,7 @@
       </w:pPr>
     </w:lvl>
   </w:abstractNum>
-  <w:abstractNum w:abstractNumId="38" w15:restartNumberingAfterBreak="0">
+  <w:abstractNum w:abstractNumId="39" w15:restartNumberingAfterBreak="0">
     <w:nsid w:val="719A714A"/>
     <w:multiLevelType w:val="hybridMultilevel"/>
     <w:tmpl w:val="FDB4A706"/>
@@ -17004,7 +17050,7 @@
       </w:pPr>
     </w:lvl>
   </w:abstractNum>
-  <w:abstractNum w:abstractNumId="39" w15:restartNumberingAfterBreak="0">
+  <w:abstractNum w:abstractNumId="40" w15:restartNumberingAfterBreak="0">
     <w:nsid w:val="721E4A14"/>
     <w:multiLevelType w:val="multilevel"/>
     <w:tmpl w:val="54E2E3F4"/>
@@ -17133,7 +17179,7 @@
       </w:rPr>
     </w:lvl>
   </w:abstractNum>
-  <w:abstractNum w:abstractNumId="40" w15:restartNumberingAfterBreak="0">
+  <w:abstractNum w:abstractNumId="41" w15:restartNumberingAfterBreak="0">
     <w:nsid w:val="75D11415"/>
     <w:multiLevelType w:val="hybridMultilevel"/>
     <w:tmpl w:val="3F700CEE"/>
@@ -17250,7 +17296,7 @@
       </w:rPr>
     </w:lvl>
   </w:abstractNum>
-  <w:abstractNum w:abstractNumId="41" w15:restartNumberingAfterBreak="0">
+  <w:abstractNum w:abstractNumId="42" w15:restartNumberingAfterBreak="0">
     <w:nsid w:val="7E5E32CA"/>
     <w:multiLevelType w:val="hybridMultilevel"/>
     <w:tmpl w:val="71CC0BFE"/>
@@ -17433,10 +17479,10 @@
     <w:abstractNumId w:val="8"/>
   </w:num>
   <w:num w:numId="16">
-    <w:abstractNumId w:val="37"/>
+    <w:abstractNumId w:val="38"/>
   </w:num>
   <w:num w:numId="17">
-    <w:abstractNumId w:val="39"/>
+    <w:abstractNumId w:val="40"/>
   </w:num>
   <w:num w:numId="18">
     <w:abstractNumId w:val="21"/>
@@ -17445,7 +17491,7 @@
     <w:abstractNumId w:val="28"/>
   </w:num>
   <w:num w:numId="20">
-    <w:abstractNumId w:val="31"/>
+    <w:abstractNumId w:val="32"/>
   </w:num>
   <w:num w:numId="21">
     <w:abstractNumId w:val="16"/>
@@ -17454,7 +17500,7 @@
     <w:abstractNumId w:val="12"/>
   </w:num>
   <w:num w:numId="23">
-    <w:abstractNumId w:val="38"/>
+    <w:abstractNumId w:val="39"/>
   </w:num>
   <w:num w:numId="24">
     <w:abstractNumId w:val="15"/>
@@ -17466,7 +17512,7 @@
     <w:abstractNumId w:val="24"/>
   </w:num>
   <w:num w:numId="27">
-    <w:abstractNumId w:val="32"/>
+    <w:abstractNumId w:val="33"/>
   </w:num>
   <w:num w:numId="28">
     <w:abstractNumId w:val="19"/>
@@ -17481,16 +17527,16 @@
     <w:abstractNumId w:val="17"/>
   </w:num>
   <w:num w:numId="32">
-    <w:abstractNumId w:val="30"/>
+    <w:abstractNumId w:val="31"/>
   </w:num>
   <w:num w:numId="33">
     <w:abstractNumId w:val="25"/>
   </w:num>
   <w:num w:numId="34">
-    <w:abstractNumId w:val="33"/>
+    <w:abstractNumId w:val="34"/>
   </w:num>
   <w:num w:numId="35">
-    <w:abstractNumId w:val="36"/>
+    <w:abstractNumId w:val="37"/>
   </w:num>
   <w:num w:numId="36">
     <w:abstractNumId w:val="10"/>
@@ -17499,7 +17545,7 @@
     <w:abstractNumId w:val="26"/>
   </w:num>
   <w:num w:numId="38">
-    <w:abstractNumId w:val="41"/>
+    <w:abstractNumId w:val="42"/>
   </w:num>
   <w:num w:numId="39">
     <w:abstractNumId w:val="18"/>
@@ -17508,22 +17554,25 @@
     <w:abstractNumId w:val="29"/>
   </w:num>
   <w:num w:numId="41">
-    <w:abstractNumId w:val="34"/>
+    <w:abstractNumId w:val="35"/>
   </w:num>
   <w:num w:numId="42">
-    <w:abstractNumId w:val="40"/>
+    <w:abstractNumId w:val="41"/>
   </w:num>
   <w:num w:numId="43">
     <w:abstractNumId w:val="14"/>
   </w:num>
   <w:num w:numId="44">
-    <w:abstractNumId w:val="35"/>
+    <w:abstractNumId w:val="36"/>
   </w:num>
   <w:num w:numId="45">
     <w:abstractNumId w:val="27"/>
   </w:num>
   <w:num w:numId="46">
     <w:abstractNumId w:val="22"/>
+  </w:num>
+  <w:num w:numId="47">
+    <w:abstractNumId w:val="30"/>
   </w:num>
 </w:numbering>
 </file>
@@ -19325,7 +19374,7 @@
 </file>
 
 <file path=customXml/itemProps1.xml><?xml version="1.0" encoding="utf-8"?>
-<ds:datastoreItem xmlns:ds="http://schemas.openxmlformats.org/officeDocument/2006/customXml" ds:itemID="{95215F3E-2864-714D-AD90-4EE0F43DB2F5}">
+<ds:datastoreItem xmlns:ds="http://schemas.openxmlformats.org/officeDocument/2006/customXml" ds:itemID="{63122806-0E30-5346-83A0-3AC52F8058A5}">
   <ds:schemaRefs>
     <ds:schemaRef ds:uri="http://schemas.openxmlformats.org/officeDocument/2006/bibliography"/>
   </ds:schemaRefs>

</xml_diff>

<commit_message>
Working on report, almost done
</commit_message>
<xml_diff>
--- a/Docs/Relatórios/beta_version.docx
+++ b/Docs/Relatórios/beta_version.docx
@@ -4452,11 +4452,6 @@
         </w:p>
       </w:sdtContent>
     </w:sdt>
-    <w:p>
-      <w:bookmarkStart w:id="3" w:name="_GoBack"/>
-      <w:bookmarkEnd w:id="3"/>
-    </w:p>
-    <w:p/>
     <w:p/>
     <w:p>
       <w:r>
@@ -4471,12 +4466,12 @@
       <w:pPr>
         <w:pStyle w:val="Ttulo1"/>
       </w:pPr>
-      <w:bookmarkStart w:id="4" w:name="_Toc515279325"/>
+      <w:bookmarkStart w:id="3" w:name="_Toc515279325"/>
       <w:r>
         <w:lastRenderedPageBreak/>
         <w:t>Introdução</w:t>
       </w:r>
-      <w:bookmarkEnd w:id="4"/>
+      <w:bookmarkEnd w:id="3"/>
     </w:p>
     <w:p/>
     <w:p>
@@ -4526,26 +4521,36 @@
                               <w:pStyle w:val="Legenda"/>
                               <w:jc w:val="center"/>
                             </w:pPr>
-                            <w:bookmarkStart w:id="5" w:name="_Ref514797288"/>
-                            <w:bookmarkStart w:id="6" w:name="_Ref514797157"/>
+                            <w:bookmarkStart w:id="4" w:name="_Ref514797288"/>
+                            <w:bookmarkStart w:id="5" w:name="_Ref514797157"/>
                             <w:r>
                               <w:t xml:space="preserve">Figura </w:t>
                             </w:r>
-                            <w:fldSimple w:instr=" SEQ Figura \* ARABIC ">
-                              <w:r>
-                                <w:t>1</w:t>
-                              </w:r>
-                            </w:fldSimple>
-                            <w:bookmarkEnd w:id="5"/>
+                            <w:r>
+                              <w:fldChar w:fldCharType="begin"/>
+                            </w:r>
+                            <w:r>
+                              <w:instrText xml:space="preserve"> SEQ Figura \* ARABIC </w:instrText>
+                            </w:r>
+                            <w:r>
+                              <w:fldChar w:fldCharType="separate"/>
+                            </w:r>
+                            <w:r>
+                              <w:t>1</w:t>
+                            </w:r>
+                            <w:r>
+                              <w:fldChar w:fldCharType="end"/>
+                            </w:r>
+                            <w:bookmarkEnd w:id="4"/>
                             <w:r>
                               <w:t xml:space="preserve">. </w:t>
                             </w:r>
-                            <w:bookmarkStart w:id="7" w:name="_Ref514797122"/>
+                            <w:bookmarkStart w:id="6" w:name="_Ref514797122"/>
                             <w:r>
                               <w:t>Imagem Geral</w:t>
                             </w:r>
+                            <w:bookmarkEnd w:id="5"/>
                             <w:bookmarkEnd w:id="6"/>
-                            <w:bookmarkEnd w:id="7"/>
                           </w:p>
                         </w:txbxContent>
                       </wps:txbx>
@@ -4667,14 +4672,14 @@
       <w:r>
         <w:t>O projeto tem por objetivo o desenvolvimento de um serviço que permite ao cidadão o acesso imediato a um evento de excesso de velocidade. Os eventos são gerados através dos cinemómetros pertencentes à rede SINCRO</w:t>
       </w:r>
-      <w:bookmarkStart w:id="11" w:name="_Ref514848063"/>
+      <w:bookmarkStart w:id="7" w:name="_Ref514848063"/>
       <w:r>
         <w:rPr>
           <w:rStyle w:val="Refdenotaderodap"/>
         </w:rPr>
         <w:footnoteReference w:id="3"/>
       </w:r>
-      <w:bookmarkEnd w:id="11"/>
+      <w:bookmarkEnd w:id="7"/>
       <w:r>
         <w:t>, como mostrado</w:t>
       </w:r>
@@ -4849,14 +4854,14 @@
       <w:r>
         <w:t>ANSR</w:t>
       </w:r>
-      <w:bookmarkStart w:id="12" w:name="_Ref514847822"/>
+      <w:bookmarkStart w:id="8" w:name="_Ref514847822"/>
       <w:r>
         <w:rPr>
           <w:rStyle w:val="Refdenotaderodap"/>
         </w:rPr>
         <w:footnoteReference w:id="4"/>
       </w:r>
-      <w:bookmarkEnd w:id="12"/>
+      <w:bookmarkEnd w:id="8"/>
       <w:r>
         <w:t>.</w:t>
       </w:r>
@@ -5018,12 +5023,12 @@
       <w:pPr>
         <w:pStyle w:val="Cabealho2"/>
       </w:pPr>
-      <w:bookmarkStart w:id="13" w:name="_Toc515279326"/>
+      <w:bookmarkStart w:id="9" w:name="_Toc515279326"/>
       <w:r>
         <w:lastRenderedPageBreak/>
         <w:t>Motivação</w:t>
       </w:r>
-      <w:bookmarkEnd w:id="13"/>
+      <w:bookmarkEnd w:id="9"/>
     </w:p>
     <w:p>
       <w:r>
@@ -5045,11 +5050,11 @@
       <w:pPr>
         <w:pStyle w:val="Cabealho2"/>
       </w:pPr>
-      <w:bookmarkStart w:id="14" w:name="_Toc515279327"/>
+      <w:bookmarkStart w:id="10" w:name="_Toc515279327"/>
       <w:r>
         <w:t>Estado da Arte</w:t>
       </w:r>
-      <w:bookmarkEnd w:id="14"/>
+      <w:bookmarkEnd w:id="10"/>
     </w:p>
     <w:p>
       <w:r>
@@ -5068,12 +5073,12 @@
       <w:r>
         <w:br w:type="page"/>
       </w:r>
-      <w:bookmarkStart w:id="15" w:name="_Toc515279328"/>
+      <w:bookmarkStart w:id="11" w:name="_Toc515279328"/>
       <w:r>
         <w:lastRenderedPageBreak/>
         <w:t>Análise do Problema e Modelos</w:t>
       </w:r>
-      <w:bookmarkEnd w:id="15"/>
+      <w:bookmarkEnd w:id="11"/>
     </w:p>
     <w:p/>
     <w:p>
@@ -5205,11 +5210,11 @@
       <w:pPr>
         <w:pStyle w:val="Cabealho2"/>
       </w:pPr>
-      <w:bookmarkStart w:id="16" w:name="_Toc515279329"/>
+      <w:bookmarkStart w:id="12" w:name="_Toc515279329"/>
       <w:r>
         <w:t>Análise</w:t>
       </w:r>
-      <w:bookmarkEnd w:id="16"/>
+      <w:bookmarkEnd w:id="12"/>
       <w:r>
         <w:tab/>
       </w:r>
@@ -5361,11 +5366,11 @@
       <w:pPr>
         <w:pStyle w:val="Cabealho2"/>
       </w:pPr>
-      <w:bookmarkStart w:id="17" w:name="_Toc515279330"/>
+      <w:bookmarkStart w:id="13" w:name="_Toc515279330"/>
       <w:r>
         <w:t>Problema</w:t>
       </w:r>
-      <w:bookmarkEnd w:id="17"/>
+      <w:bookmarkEnd w:id="13"/>
     </w:p>
     <w:p>
       <w:r>
@@ -5683,11 +5688,11 @@
       <w:pPr>
         <w:pStyle w:val="Cabealho2"/>
       </w:pPr>
-      <w:bookmarkStart w:id="18" w:name="_Toc515279331"/>
+      <w:bookmarkStart w:id="14" w:name="_Toc515279331"/>
       <w:r>
         <w:t>Solução</w:t>
       </w:r>
-      <w:bookmarkEnd w:id="18"/>
+      <w:bookmarkEnd w:id="14"/>
     </w:p>
     <w:p>
       <w:r>
@@ -5929,15 +5934,21 @@
       </w:r>
     </w:p>
     <w:p>
+      <w:r>
+        <w:lastRenderedPageBreak/>
+        <w:br w:type="page"/>
+      </w:r>
+    </w:p>
+    <w:p>
       <w:pPr>
         <w:pStyle w:val="Ttulo1"/>
       </w:pPr>
-      <w:bookmarkStart w:id="19" w:name="_Toc515279332"/>
+      <w:bookmarkStart w:id="15" w:name="_Toc515279332"/>
       <w:r>
         <w:lastRenderedPageBreak/>
         <w:t>Requisitos Funcionais</w:t>
       </w:r>
-      <w:bookmarkEnd w:id="19"/>
+      <w:bookmarkEnd w:id="15"/>
     </w:p>
     <w:p/>
     <w:p>
@@ -6004,14 +6015,14 @@
       <w:r>
         <w:t>No sistema SINCRO Mobile</w:t>
       </w:r>
-      <w:bookmarkStart w:id="20" w:name="_Ref514848309"/>
+      <w:bookmarkStart w:id="16" w:name="_Ref514848309"/>
       <w:r>
         <w:rPr>
           <w:rStyle w:val="Refdenotaderodap"/>
         </w:rPr>
         <w:footnoteReference w:id="5"/>
       </w:r>
-      <w:bookmarkEnd w:id="20"/>
+      <w:bookmarkEnd w:id="16"/>
       <w:r>
         <w:t xml:space="preserve"> serão implementados os seguintes requisitos funcionais, presentes na</w:t>
       </w:r>
@@ -6071,7 +6082,7 @@
       <w:r>
         <w:t>. Quanto ao cidadão, este terá acesso a todas as funcionalidades.</w:t>
       </w:r>
-      <w:bookmarkStart w:id="21" w:name="_Toc512888588"/>
+      <w:bookmarkStart w:id="17" w:name="_Toc512888588"/>
     </w:p>
     <w:p>
       <w:r>
@@ -6120,16 +6131,26 @@
                               <w:pStyle w:val="Legenda"/>
                               <w:jc w:val="center"/>
                             </w:pPr>
-                            <w:bookmarkStart w:id="22" w:name="_Ref514797385"/>
+                            <w:bookmarkStart w:id="18" w:name="_Ref514797385"/>
                             <w:r>
                               <w:t xml:space="preserve">Figura </w:t>
                             </w:r>
-                            <w:fldSimple w:instr=" SEQ Figura \* ARABIC ">
-                              <w:r>
-                                <w:t>2</w:t>
-                              </w:r>
-                            </w:fldSimple>
-                            <w:bookmarkEnd w:id="22"/>
+                            <w:r>
+                              <w:fldChar w:fldCharType="begin"/>
+                            </w:r>
+                            <w:r>
+                              <w:instrText xml:space="preserve"> SEQ Figura \* ARABIC </w:instrText>
+                            </w:r>
+                            <w:r>
+                              <w:fldChar w:fldCharType="separate"/>
+                            </w:r>
+                            <w:r>
+                              <w:t>2</w:t>
+                            </w:r>
+                            <w:r>
+                              <w:fldChar w:fldCharType="end"/>
+                            </w:r>
+                            <w:bookmarkEnd w:id="18"/>
                             <w:r>
                               <w:t>. Diagrama Caso de Uso</w:t>
                             </w:r>
@@ -6209,7 +6230,7 @@
       <w:pPr>
         <w:pStyle w:val="Cabealho2"/>
       </w:pPr>
-      <w:bookmarkStart w:id="24" w:name="_Toc515279333"/>
+      <w:bookmarkStart w:id="19" w:name="_Toc515279333"/>
       <w:r>
         <w:lastRenderedPageBreak/>
         <w:t>RF01 - Notificação de</w:t>
@@ -6223,8 +6244,8 @@
       <w:r>
         <w:t>Contraordenações</w:t>
       </w:r>
-      <w:bookmarkEnd w:id="21"/>
-      <w:bookmarkEnd w:id="24"/>
+      <w:bookmarkEnd w:id="17"/>
+      <w:bookmarkEnd w:id="19"/>
     </w:p>
     <w:p/>
     <w:p>
@@ -6427,11 +6448,21 @@
                             <w:r>
                               <w:t xml:space="preserve">Figura </w:t>
                             </w:r>
-                            <w:fldSimple w:instr=" SEQ Figura \* ARABIC ">
-                              <w:r>
-                                <w:t>3</w:t>
-                              </w:r>
-                            </w:fldSimple>
+                            <w:r>
+                              <w:fldChar w:fldCharType="begin"/>
+                            </w:r>
+                            <w:r>
+                              <w:instrText xml:space="preserve"> SEQ Figura \* ARABIC </w:instrText>
+                            </w:r>
+                            <w:r>
+                              <w:fldChar w:fldCharType="separate"/>
+                            </w:r>
+                            <w:r>
+                              <w:t>3</w:t>
+                            </w:r>
+                            <w:r>
+                              <w:fldChar w:fldCharType="end"/>
+                            </w:r>
                             <w:r>
                               <w:t>. Requisito Funcional I</w:t>
                             </w:r>
@@ -6728,8 +6759,8 @@
       <w:r>
         <w:br w:type="page"/>
       </w:r>
-      <w:bookmarkStart w:id="25" w:name="_Toc512888589"/>
-      <w:bookmarkStart w:id="26" w:name="_Toc515279334"/>
+      <w:bookmarkStart w:id="20" w:name="_Toc512888589"/>
+      <w:bookmarkStart w:id="21" w:name="_Toc515279334"/>
       <w:r>
         <w:lastRenderedPageBreak/>
         <w:t>RF02 - Delegar</w:t>
@@ -6743,8 +6774,8 @@
       <w:r>
         <w:t>Matrícula</w:t>
       </w:r>
-      <w:bookmarkEnd w:id="25"/>
-      <w:bookmarkEnd w:id="26"/>
+      <w:bookmarkEnd w:id="20"/>
+      <w:bookmarkEnd w:id="21"/>
     </w:p>
     <w:p/>
     <w:p>
@@ -6797,11 +6828,21 @@
                             <w:r>
                               <w:t xml:space="preserve">Figura </w:t>
                             </w:r>
-                            <w:fldSimple w:instr=" SEQ Figura \* ARABIC ">
-                              <w:r>
-                                <w:t>4</w:t>
-                              </w:r>
-                            </w:fldSimple>
+                            <w:r>
+                              <w:fldChar w:fldCharType="begin"/>
+                            </w:r>
+                            <w:r>
+                              <w:instrText xml:space="preserve"> SEQ Figura \* ARABIC </w:instrText>
+                            </w:r>
+                            <w:r>
+                              <w:fldChar w:fldCharType="separate"/>
+                            </w:r>
+                            <w:r>
+                              <w:t>4</w:t>
+                            </w:r>
+                            <w:r>
+                              <w:fldChar w:fldCharType="end"/>
+                            </w:r>
                             <w:r>
                               <w:t>. Requisito Funcional II</w:t>
                             </w:r>
@@ -7286,8 +7327,8 @@
       <w:pPr>
         <w:pStyle w:val="Cabealho2"/>
       </w:pPr>
-      <w:bookmarkStart w:id="27" w:name="_Toc512888590"/>
-      <w:bookmarkStart w:id="28" w:name="_Toc515279335"/>
+      <w:bookmarkStart w:id="22" w:name="_Toc512888590"/>
+      <w:bookmarkStart w:id="23" w:name="_Toc515279335"/>
       <w:r>
         <w:lastRenderedPageBreak/>
         <w:t>RF03 - Subscrever</w:t>
@@ -7304,8 +7345,8 @@
         </w:rPr>
         <w:t>Veículo</w:t>
       </w:r>
-      <w:bookmarkEnd w:id="27"/>
-      <w:bookmarkEnd w:id="28"/>
+      <w:bookmarkEnd w:id="22"/>
+      <w:bookmarkEnd w:id="23"/>
     </w:p>
     <w:p/>
     <w:p>
@@ -7421,10 +7462,7 @@
         <w:t>eventos.</w:t>
       </w:r>
       <w:r>
-        <w:t xml:space="preserve"> </w:t>
-      </w:r>
-      <w:r>
-        <w:t>Este requisito funcional é de realização opcional.</w:t>
+        <w:t xml:space="preserve"> Este requisito funcional é de realização opcional.</w:t>
       </w:r>
     </w:p>
     <w:p>
@@ -7477,11 +7515,21 @@
                             <w:r>
                               <w:t xml:space="preserve">Figura </w:t>
                             </w:r>
-                            <w:fldSimple w:instr=" SEQ Figura \* ARABIC ">
-                              <w:r>
-                                <w:t>5</w:t>
-                              </w:r>
-                            </w:fldSimple>
+                            <w:r>
+                              <w:fldChar w:fldCharType="begin"/>
+                            </w:r>
+                            <w:r>
+                              <w:instrText xml:space="preserve"> SEQ Figura \* ARABIC </w:instrText>
+                            </w:r>
+                            <w:r>
+                              <w:fldChar w:fldCharType="separate"/>
+                            </w:r>
+                            <w:r>
+                              <w:t>5</w:t>
+                            </w:r>
+                            <w:r>
+                              <w:fldChar w:fldCharType="end"/>
+                            </w:r>
                             <w:r>
                               <w:t>. Requisito Funcional III</w:t>
                             </w:r>
@@ -7836,8 +7884,8 @@
       <w:pPr>
         <w:pStyle w:val="Cabealho2"/>
       </w:pPr>
-      <w:bookmarkStart w:id="29" w:name="_Toc512888591"/>
-      <w:bookmarkStart w:id="30" w:name="_Toc515279336"/>
+      <w:bookmarkStart w:id="24" w:name="_Toc512888591"/>
+      <w:bookmarkStart w:id="25" w:name="_Toc515279336"/>
       <w:r>
         <w:lastRenderedPageBreak/>
         <w:t>RF04 - Histórico de</w:t>
@@ -7851,8 +7899,8 @@
       <w:r>
         <w:t>Contraordenações</w:t>
       </w:r>
-      <w:bookmarkEnd w:id="29"/>
-      <w:bookmarkEnd w:id="30"/>
+      <w:bookmarkEnd w:id="24"/>
+      <w:bookmarkEnd w:id="25"/>
     </w:p>
     <w:p/>
     <w:p>
@@ -8032,11 +8080,21 @@
                             <w:r>
                               <w:t xml:space="preserve">Figura </w:t>
                             </w:r>
-                            <w:fldSimple w:instr=" SEQ Figura \* ARABIC ">
-                              <w:r>
-                                <w:t>6</w:t>
-                              </w:r>
-                            </w:fldSimple>
+                            <w:r>
+                              <w:fldChar w:fldCharType="begin"/>
+                            </w:r>
+                            <w:r>
+                              <w:instrText xml:space="preserve"> SEQ Figura \* ARABIC </w:instrText>
+                            </w:r>
+                            <w:r>
+                              <w:fldChar w:fldCharType="separate"/>
+                            </w:r>
+                            <w:r>
+                              <w:t>6</w:t>
+                            </w:r>
+                            <w:r>
+                              <w:fldChar w:fldCharType="end"/>
+                            </w:r>
                             <w:r>
                               <w:t>. Requisito Funcional IV</w:t>
                             </w:r>
@@ -8485,8 +8543,8 @@
       <w:pPr>
         <w:pStyle w:val="Cabealho2"/>
       </w:pPr>
-      <w:bookmarkStart w:id="31" w:name="_Toc512888592"/>
-      <w:bookmarkStart w:id="32" w:name="_Toc515279337"/>
+      <w:bookmarkStart w:id="26" w:name="_Toc512888592"/>
+      <w:bookmarkStart w:id="27" w:name="_Toc515279337"/>
       <w:r>
         <w:lastRenderedPageBreak/>
         <w:t>RF05 - Registar</w:t>
@@ -8500,8 +8558,8 @@
       <w:r>
         <w:t>Cidadão</w:t>
       </w:r>
-      <w:bookmarkEnd w:id="31"/>
-      <w:bookmarkEnd w:id="32"/>
+      <w:bookmarkEnd w:id="26"/>
+      <w:bookmarkEnd w:id="27"/>
     </w:p>
     <w:p/>
     <w:p>
@@ -8568,11 +8626,21 @@
                             <w:r>
                               <w:t xml:space="preserve">Figura </w:t>
                             </w:r>
-                            <w:fldSimple w:instr=" SEQ Figura \* ARABIC ">
-                              <w:r>
-                                <w:t>7</w:t>
-                              </w:r>
-                            </w:fldSimple>
+                            <w:r>
+                              <w:fldChar w:fldCharType="begin"/>
+                            </w:r>
+                            <w:r>
+                              <w:instrText xml:space="preserve"> SEQ Figura \* ARABIC </w:instrText>
+                            </w:r>
+                            <w:r>
+                              <w:fldChar w:fldCharType="separate"/>
+                            </w:r>
+                            <w:r>
+                              <w:t>7</w:t>
+                            </w:r>
+                            <w:r>
+                              <w:fldChar w:fldCharType="end"/>
+                            </w:r>
                             <w:r>
                               <w:t>. Requisito V</w:t>
                             </w:r>
@@ -9217,8 +9285,8 @@
       <w:pPr>
         <w:pStyle w:val="Cabealho2"/>
       </w:pPr>
-      <w:bookmarkStart w:id="33" w:name="_Toc512888593"/>
-      <w:bookmarkStart w:id="34" w:name="_Toc515279338"/>
+      <w:bookmarkStart w:id="28" w:name="_Toc512888593"/>
+      <w:bookmarkStart w:id="29" w:name="_Toc515279338"/>
       <w:r>
         <w:lastRenderedPageBreak/>
         <w:t>RF06 - Pagamento de</w:t>
@@ -9232,8 +9300,8 @@
       <w:r>
         <w:t>Contraordenações</w:t>
       </w:r>
-      <w:bookmarkEnd w:id="33"/>
-      <w:bookmarkEnd w:id="34"/>
+      <w:bookmarkEnd w:id="28"/>
+      <w:bookmarkEnd w:id="29"/>
     </w:p>
     <w:p/>
     <w:p>
@@ -9307,11 +9375,21 @@
                             <w:r>
                               <w:t xml:space="preserve">Figura </w:t>
                             </w:r>
-                            <w:fldSimple w:instr=" SEQ Figura \* ARABIC ">
-                              <w:r>
-                                <w:t>8</w:t>
-                              </w:r>
-                            </w:fldSimple>
+                            <w:r>
+                              <w:fldChar w:fldCharType="begin"/>
+                            </w:r>
+                            <w:r>
+                              <w:instrText xml:space="preserve"> SEQ Figura \* ARABIC </w:instrText>
+                            </w:r>
+                            <w:r>
+                              <w:fldChar w:fldCharType="separate"/>
+                            </w:r>
+                            <w:r>
+                              <w:t>8</w:t>
+                            </w:r>
+                            <w:r>
+                              <w:fldChar w:fldCharType="end"/>
+                            </w:r>
                             <w:r>
                               <w:t>. Requisito Funcional VI</w:t>
                             </w:r>
@@ -9769,6 +9847,11 @@
     <w:p>
       <w:pPr>
         <w:pStyle w:val="Ttulo1"/>
+        <w:numPr>
+          <w:ilvl w:val="0"/>
+          <w:numId w:val="0"/>
+        </w:numPr>
+        <w:ind w:left="432"/>
       </w:pPr>
       <w:r>
         <w:rPr>
@@ -9781,9 +9864,36 @@
         <w:lastRenderedPageBreak/>
         <w:t xml:space="preserve"> </w:t>
       </w:r>
-      <w:bookmarkStart w:id="35" w:name="_Toc512888594"/>
-      <w:bookmarkStart w:id="36" w:name="_Toc515279339"/>
-      <w:r>
+      <w:bookmarkStart w:id="30" w:name="_Toc512888594"/>
+      <w:bookmarkStart w:id="31" w:name="_Toc515279339"/>
+    </w:p>
+    <w:p>
+      <w:pPr>
+        <w:rPr>
+          <w:spacing w:val="5"/>
+          <w:sz w:val="32"/>
+          <w:szCs w:val="32"/>
+        </w:rPr>
+      </w:pPr>
+    </w:p>
+    <w:p>
+      <w:pPr>
+        <w:rPr>
+          <w:spacing w:val="5"/>
+          <w:sz w:val="32"/>
+          <w:szCs w:val="32"/>
+        </w:rPr>
+      </w:pPr>
+      <w:r>
+        <w:br w:type="page"/>
+      </w:r>
+    </w:p>
+    <w:p>
+      <w:pPr>
+        <w:pStyle w:val="Ttulo1"/>
+      </w:pPr>
+      <w:r>
+        <w:lastRenderedPageBreak/>
         <w:t>Requisitos Não</w:t>
       </w:r>
       <w:r>
@@ -9795,8 +9905,8 @@
       <w:r>
         <w:t>Funcionais</w:t>
       </w:r>
-      <w:bookmarkEnd w:id="35"/>
-      <w:bookmarkEnd w:id="36"/>
+      <w:bookmarkEnd w:id="30"/>
+      <w:bookmarkEnd w:id="31"/>
     </w:p>
     <w:p/>
     <w:p>
@@ -9910,7 +10020,7 @@
       <w:r>
         <w:t>mesmas.</w:t>
       </w:r>
-      <w:bookmarkStart w:id="37" w:name="_Toc512888595"/>
+      <w:bookmarkStart w:id="32" w:name="_Toc512888595"/>
     </w:p>
     <w:p>
       <w:pPr>
@@ -9926,7 +10036,7 @@
           <w:sz w:val="29"/>
         </w:rPr>
       </w:pPr>
-      <w:bookmarkStart w:id="38" w:name="_Toc515279340"/>
+      <w:bookmarkStart w:id="33" w:name="_Toc515279340"/>
       <w:r>
         <w:t>RNF01 -</w:t>
       </w:r>
@@ -9939,8 +10049,8 @@
       <w:r>
         <w:t>Escalabilidade</w:t>
       </w:r>
-      <w:bookmarkEnd w:id="37"/>
-      <w:bookmarkEnd w:id="38"/>
+      <w:bookmarkEnd w:id="32"/>
+      <w:bookmarkEnd w:id="33"/>
     </w:p>
     <w:p>
       <w:r>
@@ -9961,10 +10071,10 @@
       <w:pPr>
         <w:pStyle w:val="Cabealho2"/>
       </w:pPr>
-      <w:bookmarkStart w:id="39" w:name="4.2._RNF02_-_Segurança"/>
-      <w:bookmarkStart w:id="40" w:name="_Toc512888596"/>
-      <w:bookmarkStart w:id="41" w:name="_Toc515279341"/>
-      <w:bookmarkEnd w:id="39"/>
+      <w:bookmarkStart w:id="34" w:name="4.2._RNF02_-_Segurança"/>
+      <w:bookmarkStart w:id="35" w:name="_Toc512888596"/>
+      <w:bookmarkStart w:id="36" w:name="_Toc515279341"/>
+      <w:bookmarkEnd w:id="34"/>
       <w:r>
         <w:t>RNF02 -</w:t>
       </w:r>
@@ -9977,8 +10087,8 @@
       <w:r>
         <w:t>Segurança</w:t>
       </w:r>
-      <w:bookmarkEnd w:id="40"/>
-      <w:bookmarkEnd w:id="41"/>
+      <w:bookmarkEnd w:id="35"/>
+      <w:bookmarkEnd w:id="36"/>
     </w:p>
     <w:p>
       <w:r>
@@ -9999,10 +10109,10 @@
       <w:pPr>
         <w:pStyle w:val="Cabealho2"/>
       </w:pPr>
-      <w:bookmarkStart w:id="42" w:name="4.3._RNF03_-_Tolerância_a_falhas"/>
-      <w:bookmarkStart w:id="43" w:name="_Toc512888597"/>
-      <w:bookmarkStart w:id="44" w:name="_Toc515279342"/>
-      <w:bookmarkEnd w:id="42"/>
+      <w:bookmarkStart w:id="37" w:name="4.3._RNF03_-_Tolerância_a_falhas"/>
+      <w:bookmarkStart w:id="38" w:name="_Toc512888597"/>
+      <w:bookmarkStart w:id="39" w:name="_Toc515279342"/>
+      <w:bookmarkEnd w:id="37"/>
       <w:r>
         <w:t>RNF03 - Tolerância a</w:t>
       </w:r>
@@ -10015,8 +10125,8 @@
       <w:r>
         <w:t>falhas</w:t>
       </w:r>
-      <w:bookmarkEnd w:id="43"/>
-      <w:bookmarkEnd w:id="44"/>
+      <w:bookmarkEnd w:id="38"/>
+      <w:bookmarkEnd w:id="39"/>
     </w:p>
     <w:p>
       <w:r>
@@ -10055,10 +10165,10 @@
       <w:pPr>
         <w:pStyle w:val="Cabealho2"/>
       </w:pPr>
-      <w:bookmarkStart w:id="45" w:name="4.4._RNF04_-_Rapidez_de_Entrega"/>
-      <w:bookmarkStart w:id="46" w:name="_Toc512888598"/>
-      <w:bookmarkStart w:id="47" w:name="_Toc515279343"/>
-      <w:bookmarkEnd w:id="45"/>
+      <w:bookmarkStart w:id="40" w:name="4.4._RNF04_-_Rapidez_de_Entrega"/>
+      <w:bookmarkStart w:id="41" w:name="_Toc512888598"/>
+      <w:bookmarkStart w:id="42" w:name="_Toc515279343"/>
+      <w:bookmarkEnd w:id="40"/>
       <w:r>
         <w:t>RNF04 - Rapidez de</w:t>
       </w:r>
@@ -10071,8 +10181,8 @@
       <w:r>
         <w:t>Entrega</w:t>
       </w:r>
-      <w:bookmarkEnd w:id="46"/>
-      <w:bookmarkEnd w:id="47"/>
+      <w:bookmarkEnd w:id="41"/>
+      <w:bookmarkEnd w:id="42"/>
     </w:p>
     <w:p>
       <w:r>
@@ -10304,10 +10414,26 @@
     </w:p>
     <w:p>
       <w:pPr>
+        <w:rPr>
+          <w:rFonts w:eastAsia="Arial"/>
+          <w:lang w:eastAsia="en-US" w:bidi="en-US"/>
+        </w:rPr>
+      </w:pPr>
+      <w:r>
+        <w:rPr>
+          <w:rFonts w:eastAsia="Arial"/>
+          <w:lang w:eastAsia="en-US" w:bidi="en-US"/>
+        </w:rPr>
+        <w:lastRenderedPageBreak/>
+        <w:br w:type="page"/>
+      </w:r>
+    </w:p>
+    <w:p>
+      <w:pPr>
         <w:pStyle w:val="Ttulo1"/>
       </w:pPr>
-      <w:bookmarkStart w:id="48" w:name="_Toc512888599"/>
-      <w:bookmarkStart w:id="49" w:name="_Toc515279344"/>
+      <w:bookmarkStart w:id="43" w:name="_Toc512888599"/>
+      <w:bookmarkStart w:id="44" w:name="_Toc515279344"/>
       <w:r>
         <w:lastRenderedPageBreak/>
         <w:t>Arquitetura do</w:t>
@@ -10321,8 +10447,8 @@
       <w:r>
         <w:t>Projeto</w:t>
       </w:r>
-      <w:bookmarkEnd w:id="48"/>
-      <w:bookmarkEnd w:id="49"/>
+      <w:bookmarkEnd w:id="43"/>
+      <w:bookmarkEnd w:id="44"/>
     </w:p>
     <w:p>
       <w:pPr>
@@ -10385,16 +10511,26 @@
                                 <w:sz w:val="21"/>
                               </w:rPr>
                             </w:pPr>
-                            <w:bookmarkStart w:id="50" w:name="_Ref514866951"/>
+                            <w:bookmarkStart w:id="45" w:name="_Ref514866951"/>
                             <w:r>
                               <w:t xml:space="preserve">Figura </w:t>
                             </w:r>
-                            <w:fldSimple w:instr=" SEQ Figura \* ARABIC ">
-                              <w:r>
-                                <w:t>9</w:t>
-                              </w:r>
-                            </w:fldSimple>
-                            <w:bookmarkEnd w:id="50"/>
+                            <w:r>
+                              <w:fldChar w:fldCharType="begin"/>
+                            </w:r>
+                            <w:r>
+                              <w:instrText xml:space="preserve"> SEQ Figura \* ARABIC </w:instrText>
+                            </w:r>
+                            <w:r>
+                              <w:fldChar w:fldCharType="separate"/>
+                            </w:r>
+                            <w:r>
+                              <w:t>9</w:t>
+                            </w:r>
+                            <w:r>
+                              <w:fldChar w:fldCharType="end"/>
+                            </w:r>
+                            <w:bookmarkEnd w:id="45"/>
                             <w:r>
                               <w:t>. Arquitetura do Projeto</w:t>
                             </w:r>
@@ -10679,12 +10815,499 @@
       <w:pPr>
         <w:pStyle w:val="Cabealho2"/>
       </w:pPr>
-      <w:bookmarkStart w:id="52" w:name="5.1._Módulo_Principal"/>
-      <w:bookmarkStart w:id="53" w:name="_Toc512888600"/>
-      <w:bookmarkStart w:id="54" w:name="_Toc515279345"/>
+      <w:bookmarkStart w:id="46" w:name="5.1._Módulo_Principal"/>
+      <w:bookmarkStart w:id="47" w:name="_Toc512888600"/>
+      <w:bookmarkStart w:id="48" w:name="_Toc515279345"/>
+      <w:bookmarkEnd w:id="46"/>
+      <w:r>
+        <w:t>Módulo</w:t>
+      </w:r>
+      <w:r>
+        <w:rPr>
+          <w:spacing w:val="-2"/>
+        </w:rPr>
+        <w:t xml:space="preserve"> </w:t>
+      </w:r>
+      <w:r>
+        <w:t>Principal</w:t>
+      </w:r>
+      <w:bookmarkEnd w:id="47"/>
+      <w:bookmarkEnd w:id="48"/>
+    </w:p>
+    <w:p>
+      <w:r>
+        <w:t>O</w:t>
+      </w:r>
+      <w:r>
+        <w:rPr>
+          <w:spacing w:val="-15"/>
+        </w:rPr>
+        <w:t xml:space="preserve"> </w:t>
+      </w:r>
+      <w:r>
+        <w:t>Módulo</w:t>
+      </w:r>
+      <w:r>
+        <w:rPr>
+          <w:spacing w:val="-15"/>
+        </w:rPr>
+        <w:t xml:space="preserve"> </w:t>
+      </w:r>
+      <w:r>
+        <w:t>Principal</w:t>
+      </w:r>
+      <w:r>
+        <w:rPr>
+          <w:spacing w:val="-15"/>
+        </w:rPr>
+        <w:t xml:space="preserve"> </w:t>
+      </w:r>
+      <w:r>
+        <w:t>irá</w:t>
+      </w:r>
+      <w:r>
+        <w:rPr>
+          <w:spacing w:val="-14"/>
+        </w:rPr>
+        <w:t xml:space="preserve"> </w:t>
+      </w:r>
+      <w:r>
+        <w:t>ser</w:t>
+      </w:r>
+      <w:r>
+        <w:rPr>
+          <w:spacing w:val="-15"/>
+        </w:rPr>
+        <w:t xml:space="preserve"> </w:t>
+      </w:r>
+      <w:r>
+        <w:t>responsável</w:t>
+      </w:r>
+      <w:r>
+        <w:rPr>
+          <w:spacing w:val="-15"/>
+        </w:rPr>
+        <w:t xml:space="preserve"> </w:t>
+      </w:r>
+      <w:r>
+        <w:t>por</w:t>
+      </w:r>
+      <w:r>
+        <w:rPr>
+          <w:spacing w:val="-15"/>
+        </w:rPr>
+        <w:t xml:space="preserve"> </w:t>
+      </w:r>
+      <w:r>
+        <w:t>implementar</w:t>
+      </w:r>
+      <w:r>
+        <w:rPr>
+          <w:spacing w:val="-14"/>
+        </w:rPr>
+        <w:t xml:space="preserve"> </w:t>
+      </w:r>
+      <w:r>
+        <w:t>todas</w:t>
+      </w:r>
+      <w:r>
+        <w:rPr>
+          <w:spacing w:val="-15"/>
+        </w:rPr>
+        <w:t xml:space="preserve"> </w:t>
+      </w:r>
+      <w:r>
+        <w:t>as</w:t>
+      </w:r>
+      <w:r>
+        <w:rPr>
+          <w:spacing w:val="-15"/>
+        </w:rPr>
+        <w:t xml:space="preserve"> </w:t>
+      </w:r>
+      <w:r>
+        <w:t>funcionalidades disponíveis</w:t>
+      </w:r>
+      <w:r>
+        <w:rPr>
+          <w:spacing w:val="-8"/>
+        </w:rPr>
+        <w:t xml:space="preserve"> </w:t>
+      </w:r>
+      <w:r>
+        <w:t>no</w:t>
+      </w:r>
+      <w:r>
+        <w:rPr>
+          <w:spacing w:val="-8"/>
+        </w:rPr>
+        <w:t xml:space="preserve"> </w:t>
+      </w:r>
+      <w:r>
+        <w:t>SINCRO</w:t>
+      </w:r>
+      <w:r>
+        <w:rPr>
+          <w:spacing w:val="-8"/>
+        </w:rPr>
+        <w:t xml:space="preserve"> </w:t>
+      </w:r>
+      <w:r>
+        <w:t>Mobile</w:t>
+      </w:r>
+      <w:r>
+        <w:fldChar w:fldCharType="begin"/>
+      </w:r>
+      <w:r>
+        <w:instrText xml:space="preserve"> NOTEREF _Ref514848309 \f \h </w:instrText>
+      </w:r>
+      <w:r>
+        <w:fldChar w:fldCharType="separate"/>
+      </w:r>
+      <w:r>
+        <w:rPr>
+          <w:rStyle w:val="Refdenotaderodap"/>
+        </w:rPr>
+        <w:t>5</w:t>
+      </w:r>
+      <w:r>
+        <w:fldChar w:fldCharType="end"/>
+      </w:r>
+      <w:r>
+        <w:t>.</w:t>
+      </w:r>
+      <w:r>
+        <w:rPr>
+          <w:spacing w:val="-7"/>
+        </w:rPr>
+        <w:t xml:space="preserve"> </w:t>
+      </w:r>
+      <w:r>
+        <w:rPr>
+          <w:spacing w:val="-6"/>
+        </w:rPr>
+        <w:t>Todos</w:t>
+      </w:r>
+      <w:r>
+        <w:rPr>
+          <w:spacing w:val="-8"/>
+        </w:rPr>
+        <w:t xml:space="preserve"> </w:t>
+      </w:r>
+      <w:r>
+        <w:t>os</w:t>
+      </w:r>
+      <w:r>
+        <w:rPr>
+          <w:spacing w:val="-8"/>
+        </w:rPr>
+        <w:t xml:space="preserve"> </w:t>
+      </w:r>
+      <w:r>
+        <w:t>componentes</w:t>
+      </w:r>
+      <w:r>
+        <w:rPr>
+          <w:spacing w:val="-7"/>
+        </w:rPr>
+        <w:t xml:space="preserve"> </w:t>
+      </w:r>
+      <w:r>
+        <w:t>envolvidos</w:t>
+      </w:r>
+      <w:r>
+        <w:rPr>
+          <w:spacing w:val="-8"/>
+        </w:rPr>
+        <w:t xml:space="preserve"> </w:t>
+      </w:r>
+      <w:r>
+        <w:t>no</w:t>
+      </w:r>
+      <w:r>
+        <w:rPr>
+          <w:spacing w:val="-8"/>
+        </w:rPr>
+        <w:t xml:space="preserve"> </w:t>
+      </w:r>
+      <w:r>
+        <w:t>sistema irão desempenhar funções com base nas decisões do Módulo</w:t>
+      </w:r>
+      <w:r>
+        <w:rPr>
+          <w:spacing w:val="-26"/>
+        </w:rPr>
+        <w:t xml:space="preserve"> </w:t>
+      </w:r>
+      <w:r>
+        <w:t>Principal.</w:t>
+      </w:r>
+    </w:p>
+    <w:p>
+      <w:pPr>
+        <w:pStyle w:val="Cabealho2"/>
+      </w:pPr>
+      <w:bookmarkStart w:id="49" w:name="5.2._Persistência_de_Dados"/>
+      <w:bookmarkStart w:id="50" w:name="_Toc512888601"/>
+      <w:bookmarkStart w:id="51" w:name="_Toc515279346"/>
+      <w:bookmarkEnd w:id="49"/>
+      <w:r>
+        <w:t>Persistência de</w:t>
+      </w:r>
+      <w:r>
+        <w:rPr>
+          <w:spacing w:val="-3"/>
+        </w:rPr>
+        <w:t xml:space="preserve"> </w:t>
+      </w:r>
+      <w:r>
+        <w:t>Dados</w:t>
+      </w:r>
+      <w:bookmarkEnd w:id="50"/>
+      <w:bookmarkEnd w:id="51"/>
+    </w:p>
+    <w:p>
+      <w:r>
+        <w:t>A componente de Persistência de Dados tem a responsabilidade de garantir a segurança dos dados, bem como o controlo do acesso aos mesmos. Como</w:t>
+      </w:r>
+      <w:r>
+        <w:rPr>
+          <w:spacing w:val="-10"/>
+        </w:rPr>
+        <w:t xml:space="preserve"> </w:t>
+      </w:r>
+      <w:r>
+        <w:t>está</w:t>
+      </w:r>
+      <w:r>
+        <w:rPr>
+          <w:spacing w:val="-9"/>
+        </w:rPr>
+        <w:t xml:space="preserve"> </w:t>
+      </w:r>
+      <w:r>
+        <w:t>presente</w:t>
+      </w:r>
+      <w:r>
+        <w:rPr>
+          <w:spacing w:val="-9"/>
+        </w:rPr>
+        <w:t xml:space="preserve"> </w:t>
+      </w:r>
+      <w:r>
+        <w:t>na</w:t>
+      </w:r>
+      <w:r>
+        <w:rPr>
+          <w:spacing w:val="-9"/>
+        </w:rPr>
+        <w:t xml:space="preserve"> </w:t>
+      </w:r>
+      <w:r>
+        <w:t>imagem,</w:t>
+      </w:r>
+      <w:r>
+        <w:rPr>
+          <w:spacing w:val="-10"/>
+        </w:rPr>
+        <w:t xml:space="preserve"> </w:t>
+      </w:r>
+      <w:r>
+        <w:t>o</w:t>
+      </w:r>
+      <w:r>
+        <w:rPr>
+          <w:spacing w:val="-9"/>
+        </w:rPr>
+        <w:t xml:space="preserve"> </w:t>
+      </w:r>
+      <w:r>
+        <w:t>Módulo</w:t>
+      </w:r>
+      <w:r>
+        <w:rPr>
+          <w:spacing w:val="-9"/>
+        </w:rPr>
+        <w:t xml:space="preserve"> </w:t>
+      </w:r>
+      <w:r>
+        <w:t>principal</w:t>
+      </w:r>
+      <w:r>
+        <w:rPr>
+          <w:spacing w:val="-9"/>
+        </w:rPr>
+        <w:t xml:space="preserve"> </w:t>
+      </w:r>
+      <w:r>
+        <w:t>irá</w:t>
+      </w:r>
+      <w:r>
+        <w:rPr>
+          <w:spacing w:val="-10"/>
+        </w:rPr>
+        <w:t xml:space="preserve"> </w:t>
+      </w:r>
+      <w:r>
+        <w:t>efetuar</w:t>
+      </w:r>
+      <w:r>
+        <w:rPr>
+          <w:spacing w:val="-9"/>
+        </w:rPr>
+        <w:t xml:space="preserve"> </w:t>
+      </w:r>
+      <w:r>
+        <w:t>o</w:t>
+      </w:r>
+      <w:r>
+        <w:rPr>
+          <w:spacing w:val="-9"/>
+        </w:rPr>
+        <w:t xml:space="preserve"> </w:t>
+      </w:r>
+      <w:r>
+        <w:t>acesso</w:t>
+      </w:r>
+      <w:r>
+        <w:rPr>
+          <w:spacing w:val="-9"/>
+        </w:rPr>
+        <w:t xml:space="preserve"> </w:t>
+      </w:r>
+      <w:r>
+        <w:t>a</w:t>
+      </w:r>
+      <w:r>
+        <w:rPr>
+          <w:spacing w:val="-10"/>
+        </w:rPr>
+        <w:t xml:space="preserve"> </w:t>
+      </w:r>
+      <w:r>
+        <w:t>dados e a alteração dos mesmos. Quanto ao componente de Interação com o sistema SINCRO</w:t>
+      </w:r>
+      <w:r>
+        <w:fldChar w:fldCharType="begin"/>
+      </w:r>
+      <w:r>
+        <w:instrText xml:space="preserve"> NOTEREF _Ref514848063 \f \h </w:instrText>
+      </w:r>
+      <w:r>
+        <w:fldChar w:fldCharType="separate"/>
+      </w:r>
+      <w:r>
+        <w:rPr>
+          <w:rStyle w:val="Refdenotaderodap"/>
+        </w:rPr>
+        <w:t>3</w:t>
+      </w:r>
+      <w:r>
+        <w:fldChar w:fldCharType="end"/>
+      </w:r>
+      <w:r>
+        <w:t>, este irá apen</w:t>
+      </w:r>
+      <w:r>
+        <w:t>as realizar alteração dos dados.</w:t>
+      </w:r>
+    </w:p>
+    <w:p>
+      <w:pPr>
+        <w:pStyle w:val="Cabealho2"/>
+      </w:pPr>
+      <w:bookmarkStart w:id="52" w:name="_Toc512888602"/>
+      <w:bookmarkStart w:id="53" w:name="_Toc515279347"/>
+      <w:r>
+        <w:t>Interface do</w:t>
+      </w:r>
+      <w:r>
+        <w:rPr>
+          <w:spacing w:val="-3"/>
+        </w:rPr>
+        <w:t xml:space="preserve"> </w:t>
+      </w:r>
+      <w:r>
+        <w:t>Utilizador</w:t>
+      </w:r>
       <w:bookmarkEnd w:id="52"/>
-      <w:r>
-        <w:t>Módulo</w:t>
+      <w:bookmarkEnd w:id="53"/>
+    </w:p>
+    <w:p>
+      <w:r>
+        <w:t>Esta componente é constituída por duas componentes internas. Uma componente</w:t>
+      </w:r>
+      <w:r>
+        <w:rPr>
+          <w:spacing w:val="-11"/>
+        </w:rPr>
+        <w:t xml:space="preserve"> </w:t>
+      </w:r>
+      <w:r>
+        <w:t>aplicacional</w:t>
+      </w:r>
+      <w:r>
+        <w:rPr>
+          <w:spacing w:val="-10"/>
+        </w:rPr>
+        <w:t xml:space="preserve"> </w:t>
+      </w:r>
+      <w:r>
+        <w:t>realizada</w:t>
+      </w:r>
+      <w:r>
+        <w:rPr>
+          <w:spacing w:val="-10"/>
+        </w:rPr>
+        <w:t xml:space="preserve"> </w:t>
+      </w:r>
+      <w:r>
+        <w:t>para</w:t>
+      </w:r>
+      <w:r>
+        <w:rPr>
+          <w:spacing w:val="-11"/>
+        </w:rPr>
+        <w:t xml:space="preserve"> </w:t>
+      </w:r>
+      <w:r>
+        <w:t>dispositivos</w:t>
+      </w:r>
+      <w:r>
+        <w:rPr>
+          <w:spacing w:val="-10"/>
+        </w:rPr>
+        <w:t xml:space="preserve"> </w:t>
+      </w:r>
+      <w:r>
+        <w:t>móveis</w:t>
+      </w:r>
+      <w:r>
+        <w:rPr>
+          <w:spacing w:val="-10"/>
+        </w:rPr>
+        <w:t xml:space="preserve"> </w:t>
+      </w:r>
+      <w:r>
+        <w:t>e</w:t>
+      </w:r>
+      <w:r>
+        <w:rPr>
+          <w:spacing w:val="-10"/>
+        </w:rPr>
+        <w:t xml:space="preserve"> </w:t>
+      </w:r>
+      <w:r>
+        <w:t>outra</w:t>
+      </w:r>
+      <w:r>
+        <w:rPr>
+          <w:spacing w:val="-11"/>
+        </w:rPr>
+        <w:t xml:space="preserve"> </w:t>
+      </w:r>
+      <w:r>
+        <w:t>componente para</w:t>
       </w:r>
       <w:r>
         <w:rPr>
@@ -10693,137 +11316,198 @@
         <w:t xml:space="preserve"> </w:t>
       </w:r>
       <w:r>
-        <w:t>Principal</w:t>
-      </w:r>
-      <w:bookmarkEnd w:id="53"/>
+        <w:t>web. A aplicação móvel irá funcionar como interface para o cidadão utilizador das funcionalidades pre</w:t>
+      </w:r>
+      <w:r>
+        <w:t>sentes no sistema SINCRO Mobile</w:t>
+      </w:r>
+      <w:r>
+        <w:fldChar w:fldCharType="begin"/>
+      </w:r>
+      <w:r>
+        <w:instrText xml:space="preserve"> NOTEREF _Ref514848309 \f \h </w:instrText>
+      </w:r>
+      <w:r>
+        <w:fldChar w:fldCharType="separate"/>
+      </w:r>
+      <w:r>
+        <w:rPr>
+          <w:rStyle w:val="Refdenotaderodap"/>
+        </w:rPr>
+        <w:t>5</w:t>
+      </w:r>
+      <w:r>
+        <w:fldChar w:fldCharType="end"/>
+      </w:r>
+      <w:r>
+        <w:t xml:space="preserve">. </w:t>
+      </w:r>
+      <w:r>
+        <w:t>A componente Aplicação Web vai ser de realização opcional. Será construída com</w:t>
+      </w:r>
+      <w:r>
+        <w:rPr>
+          <w:spacing w:val="-22"/>
+        </w:rPr>
+        <w:t xml:space="preserve"> </w:t>
+      </w:r>
+      <w:r>
+        <w:t>o</w:t>
+      </w:r>
+      <w:r>
+        <w:rPr>
+          <w:spacing w:val="-21"/>
+        </w:rPr>
+        <w:t xml:space="preserve"> </w:t>
+      </w:r>
+      <w:r>
+        <w:t>propósito</w:t>
+      </w:r>
+      <w:r>
+        <w:rPr>
+          <w:spacing w:val="-22"/>
+        </w:rPr>
+        <w:t xml:space="preserve"> </w:t>
+      </w:r>
+      <w:r>
+        <w:t>de</w:t>
+      </w:r>
+      <w:r>
+        <w:rPr>
+          <w:spacing w:val="-21"/>
+        </w:rPr>
+        <w:t xml:space="preserve"> </w:t>
+      </w:r>
+      <w:r>
+        <w:t>disponibilizar</w:t>
+      </w:r>
+      <w:r>
+        <w:rPr>
+          <w:spacing w:val="-22"/>
+        </w:rPr>
+        <w:t xml:space="preserve"> </w:t>
+      </w:r>
+      <w:r>
+        <w:t>informação</w:t>
+      </w:r>
+      <w:r>
+        <w:rPr>
+          <w:spacing w:val="-21"/>
+        </w:rPr>
+        <w:t xml:space="preserve"> </w:t>
+      </w:r>
+      <w:r>
+        <w:t>interna</w:t>
+      </w:r>
+      <w:r>
+        <w:rPr>
+          <w:spacing w:val="-22"/>
+        </w:rPr>
+        <w:t xml:space="preserve"> </w:t>
+      </w:r>
+      <w:r>
+        <w:t>passível</w:t>
+      </w:r>
+      <w:r>
+        <w:rPr>
+          <w:spacing w:val="-21"/>
+        </w:rPr>
+        <w:t xml:space="preserve"> </w:t>
+      </w:r>
+      <w:r>
+        <w:t>de</w:t>
+      </w:r>
+      <w:r>
+        <w:rPr>
+          <w:spacing w:val="-22"/>
+        </w:rPr>
+        <w:t xml:space="preserve"> </w:t>
+      </w:r>
+      <w:r>
+        <w:t>ser</w:t>
+      </w:r>
+      <w:r>
+        <w:rPr>
+          <w:spacing w:val="-21"/>
+        </w:rPr>
+        <w:t xml:space="preserve"> </w:t>
+      </w:r>
+      <w:r>
+        <w:t>utilizada</w:t>
+      </w:r>
+      <w:r>
+        <w:rPr>
+          <w:spacing w:val="-22"/>
+        </w:rPr>
+        <w:t xml:space="preserve"> </w:t>
+      </w:r>
+      <w:r>
+        <w:t>para consulta de mensagens</w:t>
+      </w:r>
+      <w:r>
+        <w:rPr>
+          <w:i/>
+        </w:rPr>
+        <w:t xml:space="preserve"> </w:t>
+      </w:r>
+      <w:r>
+        <w:t>de</w:t>
+      </w:r>
+      <w:r>
+        <w:rPr>
+          <w:i/>
+          <w:spacing w:val="-5"/>
+        </w:rPr>
+        <w:t xml:space="preserve"> </w:t>
+      </w:r>
+      <w:r>
+        <w:rPr>
+          <w:i/>
+        </w:rPr>
+        <w:t>log</w:t>
+      </w:r>
+      <w:r>
+        <w:t>.</w:t>
+      </w:r>
+    </w:p>
+    <w:p/>
+    <w:p/>
+    <w:p>
+      <w:pPr>
+        <w:pStyle w:val="Cabealho2"/>
+      </w:pPr>
+      <w:bookmarkStart w:id="54" w:name="5.4._Interação_com_SINCRO"/>
+      <w:bookmarkStart w:id="55" w:name="_Toc512888603"/>
+      <w:bookmarkStart w:id="56" w:name="_Toc515279348"/>
       <w:bookmarkEnd w:id="54"/>
-    </w:p>
-    <w:p>
-      <w:r>
-        <w:t>O</w:t>
-      </w:r>
-      <w:r>
-        <w:rPr>
-          <w:spacing w:val="-15"/>
-        </w:rPr>
-        <w:t xml:space="preserve"> </w:t>
-      </w:r>
-      <w:r>
-        <w:t>Módulo</w:t>
-      </w:r>
-      <w:r>
-        <w:rPr>
-          <w:spacing w:val="-15"/>
-        </w:rPr>
-        <w:t xml:space="preserve"> </w:t>
-      </w:r>
-      <w:r>
-        <w:t>Principal</w:t>
-      </w:r>
-      <w:r>
-        <w:rPr>
-          <w:spacing w:val="-15"/>
-        </w:rPr>
-        <w:t xml:space="preserve"> </w:t>
-      </w:r>
-      <w:r>
-        <w:t>irá</w:t>
-      </w:r>
-      <w:r>
-        <w:rPr>
-          <w:spacing w:val="-14"/>
-        </w:rPr>
-        <w:t xml:space="preserve"> </w:t>
-      </w:r>
-      <w:r>
-        <w:t>ser</w:t>
-      </w:r>
-      <w:r>
-        <w:rPr>
-          <w:spacing w:val="-15"/>
-        </w:rPr>
-        <w:t xml:space="preserve"> </w:t>
-      </w:r>
-      <w:r>
-        <w:t>responsável</w:t>
-      </w:r>
-      <w:r>
-        <w:rPr>
-          <w:spacing w:val="-15"/>
-        </w:rPr>
-        <w:t xml:space="preserve"> </w:t>
-      </w:r>
-      <w:r>
-        <w:t>por</w:t>
-      </w:r>
-      <w:r>
-        <w:rPr>
-          <w:spacing w:val="-15"/>
-        </w:rPr>
-        <w:t xml:space="preserve"> </w:t>
-      </w:r>
-      <w:r>
-        <w:t>implementar</w:t>
-      </w:r>
-      <w:r>
-        <w:rPr>
-          <w:spacing w:val="-14"/>
-        </w:rPr>
-        <w:t xml:space="preserve"> </w:t>
-      </w:r>
-      <w:r>
-        <w:t>todas</w:t>
-      </w:r>
-      <w:r>
-        <w:rPr>
-          <w:spacing w:val="-15"/>
-        </w:rPr>
-        <w:t xml:space="preserve"> </w:t>
-      </w:r>
-      <w:r>
-        <w:t>as</w:t>
-      </w:r>
-      <w:r>
-        <w:rPr>
-          <w:spacing w:val="-15"/>
-        </w:rPr>
-        <w:t xml:space="preserve"> </w:t>
-      </w:r>
-      <w:r>
-        <w:t>funcionalidades disponíveis</w:t>
-      </w:r>
-      <w:r>
-        <w:rPr>
-          <w:spacing w:val="-8"/>
-        </w:rPr>
-        <w:t xml:space="preserve"> </w:t>
-      </w:r>
-      <w:r>
-        <w:t>no</w:t>
-      </w:r>
-      <w:r>
-        <w:rPr>
-          <w:spacing w:val="-8"/>
+      <w:r>
+        <w:lastRenderedPageBreak/>
+        <w:t>Interação com</w:t>
+      </w:r>
+      <w:r>
+        <w:rPr>
+          <w:spacing w:val="-3"/>
         </w:rPr>
         <w:t xml:space="preserve"> </w:t>
       </w:r>
       <w:r>
         <w:t>SINCRO</w:t>
       </w:r>
-      <w:r>
-        <w:rPr>
-          <w:spacing w:val="-8"/>
-        </w:rPr>
-        <w:t xml:space="preserve"> </w:t>
-      </w:r>
-      <w:r>
-        <w:t>Mobile</w:t>
+      <w:bookmarkEnd w:id="55"/>
+      <w:bookmarkEnd w:id="56"/>
+    </w:p>
+    <w:p>
+      <w:r>
+        <w:t>Tem como função principal</w:t>
+      </w:r>
+      <w:r>
+        <w:t xml:space="preserve"> interagir com o sistema SINCRO</w:t>
       </w:r>
       <w:r>
         <w:fldChar w:fldCharType="begin"/>
       </w:r>
       <w:r>
-        <w:instrText xml:space="preserve"> NOTEREF _Ref514848309 \f \h </w:instrText>
+        <w:instrText xml:space="preserve"> NOTEREF _Ref514848063 \f \h </w:instrText>
       </w:r>
       <w:r>
         <w:fldChar w:fldCharType="separate"/>
@@ -10832,14 +11516,59 @@
         <w:rPr>
           <w:rStyle w:val="Refdenotaderodap"/>
         </w:rPr>
-        <w:t>5</w:t>
+        <w:t>3</w:t>
       </w:r>
       <w:r>
         <w:fldChar w:fldCharType="end"/>
       </w:r>
       <w:r>
+        <w:t xml:space="preserve"> </w:t>
+      </w:r>
+      <w:r>
+        <w:t>para a realização de funcionalidades presentes no nosso sistema que exija</w:t>
+      </w:r>
+      <w:r>
+        <w:t>m funcionalidades presentes na I</w:t>
+      </w:r>
+      <w:r>
+        <w:t xml:space="preserve">nterface </w:t>
+      </w:r>
+      <w:r>
+        <w:t>disponibilizada pelo sistema SINCRO</w:t>
+      </w:r>
+      <w:r>
+        <w:fldChar w:fldCharType="begin"/>
+      </w:r>
+      <w:r>
+        <w:instrText xml:space="preserve"> NOTEREF _Ref514848063 \f \h </w:instrText>
+      </w:r>
+      <w:r>
+        <w:fldChar w:fldCharType="separate"/>
+      </w:r>
+      <w:r>
+        <w:rPr>
+          <w:rStyle w:val="Refdenotaderodap"/>
+        </w:rPr>
+        <w:t>3</w:t>
+      </w:r>
+      <w:r>
+        <w:fldChar w:fldCharType="end"/>
+      </w:r>
+      <w:r>
         <w:t>.</w:t>
       </w:r>
+    </w:p>
+    <w:p>
+      <w:pPr>
+        <w:pStyle w:val="Cabealho2"/>
+      </w:pPr>
+      <w:bookmarkStart w:id="57" w:name="5.5._Interface_de_Comunicação_com_SINCRO"/>
+      <w:bookmarkStart w:id="58" w:name="_Toc512888604"/>
+      <w:bookmarkStart w:id="59" w:name="_Toc515279349"/>
+      <w:bookmarkEnd w:id="57"/>
+      <w:r>
+        <w:t>Interface de Comunicação com</w:t>
+      </w:r>
       <w:r>
         <w:rPr>
           <w:spacing w:val="-7"/>
@@ -10847,259 +11576,74 @@
         <w:t xml:space="preserve"> </w:t>
       </w:r>
       <w:r>
-        <w:rPr>
-          <w:spacing w:val="-6"/>
-        </w:rPr>
-        <w:t>Todos</w:t>
-      </w:r>
-      <w:r>
-        <w:rPr>
-          <w:spacing w:val="-8"/>
-        </w:rPr>
-        <w:t xml:space="preserve"> </w:t>
-      </w:r>
-      <w:r>
-        <w:t>os</w:t>
-      </w:r>
-      <w:r>
-        <w:rPr>
-          <w:spacing w:val="-8"/>
-        </w:rPr>
-        <w:t xml:space="preserve"> </w:t>
-      </w:r>
-      <w:r>
-        <w:t>componentes</w:t>
-      </w:r>
-      <w:r>
-        <w:rPr>
-          <w:spacing w:val="-7"/>
-        </w:rPr>
-        <w:t xml:space="preserve"> </w:t>
-      </w:r>
-      <w:r>
-        <w:t>envolvidos</w:t>
-      </w:r>
-      <w:r>
-        <w:rPr>
-          <w:spacing w:val="-8"/>
-        </w:rPr>
-        <w:t xml:space="preserve"> </w:t>
-      </w:r>
-      <w:r>
-        <w:t>no</w:t>
-      </w:r>
-      <w:r>
-        <w:rPr>
-          <w:spacing w:val="-8"/>
-        </w:rPr>
-        <w:t xml:space="preserve"> </w:t>
-      </w:r>
-      <w:r>
-        <w:t>sistema irão desempenhar funções com base nas decisões do Módulo</w:t>
-      </w:r>
-      <w:r>
-        <w:rPr>
-          <w:spacing w:val="-26"/>
-        </w:rPr>
-        <w:t xml:space="preserve"> </w:t>
-      </w:r>
-      <w:r>
-        <w:t>Principal.</w:t>
-      </w:r>
-    </w:p>
-    <w:p>
-      <w:pPr>
-        <w:pStyle w:val="Cabealho2"/>
-      </w:pPr>
-      <w:bookmarkStart w:id="55" w:name="5.2._Persistência_de_Dados"/>
-      <w:bookmarkStart w:id="56" w:name="_Toc512888601"/>
-      <w:bookmarkStart w:id="57" w:name="_Toc515279346"/>
-      <w:bookmarkEnd w:id="55"/>
-      <w:r>
-        <w:t>Persistência de</w:t>
-      </w:r>
-      <w:r>
-        <w:rPr>
-          <w:spacing w:val="-3"/>
-        </w:rPr>
-        <w:t xml:space="preserve"> </w:t>
-      </w:r>
-      <w:r>
-        <w:t>Dados</w:t>
-      </w:r>
-      <w:bookmarkEnd w:id="56"/>
-      <w:bookmarkEnd w:id="57"/>
-    </w:p>
-    <w:p>
-      <w:r>
-        <w:t>A componente de Persistência de Dados tem a responsabilidade de garantir a segurança dos dados, bem como o controlo do acesso aos mesmos. Como</w:t>
-      </w:r>
-      <w:r>
-        <w:rPr>
-          <w:spacing w:val="-10"/>
-        </w:rPr>
-        <w:t xml:space="preserve"> </w:t>
-      </w:r>
-      <w:r>
-        <w:t>está</w:t>
-      </w:r>
-      <w:r>
-        <w:rPr>
-          <w:spacing w:val="-9"/>
-        </w:rPr>
-        <w:t xml:space="preserve"> </w:t>
-      </w:r>
-      <w:r>
-        <w:t>presente</w:t>
-      </w:r>
-      <w:r>
-        <w:rPr>
-          <w:spacing w:val="-9"/>
-        </w:rPr>
-        <w:t xml:space="preserve"> </w:t>
-      </w:r>
-      <w:r>
-        <w:t>na</w:t>
-      </w:r>
-      <w:r>
-        <w:rPr>
-          <w:spacing w:val="-9"/>
-        </w:rPr>
-        <w:t xml:space="preserve"> </w:t>
-      </w:r>
-      <w:r>
-        <w:t>imagem,</w:t>
-      </w:r>
-      <w:r>
-        <w:rPr>
-          <w:spacing w:val="-10"/>
-        </w:rPr>
-        <w:t xml:space="preserve"> </w:t>
-      </w:r>
-      <w:r>
-        <w:t>o</w:t>
-      </w:r>
-      <w:r>
-        <w:rPr>
-          <w:spacing w:val="-9"/>
-        </w:rPr>
-        <w:t xml:space="preserve"> </w:t>
-      </w:r>
-      <w:r>
-        <w:t>Módulo</w:t>
-      </w:r>
-      <w:r>
-        <w:rPr>
-          <w:spacing w:val="-9"/>
-        </w:rPr>
-        <w:t xml:space="preserve"> </w:t>
-      </w:r>
-      <w:r>
-        <w:t>principal</w:t>
-      </w:r>
-      <w:r>
-        <w:rPr>
-          <w:spacing w:val="-9"/>
-        </w:rPr>
-        <w:t xml:space="preserve"> </w:t>
-      </w:r>
-      <w:r>
-        <w:t>irá</w:t>
-      </w:r>
-      <w:r>
-        <w:rPr>
-          <w:spacing w:val="-10"/>
-        </w:rPr>
-        <w:t xml:space="preserve"> </w:t>
-      </w:r>
-      <w:r>
-        <w:t>efetuar</w:t>
-      </w:r>
-      <w:r>
-        <w:rPr>
-          <w:spacing w:val="-9"/>
-        </w:rPr>
-        <w:t xml:space="preserve"> </w:t>
-      </w:r>
-      <w:r>
-        <w:t>o</w:t>
-      </w:r>
-      <w:r>
-        <w:rPr>
-          <w:spacing w:val="-9"/>
-        </w:rPr>
-        <w:t xml:space="preserve"> </w:t>
-      </w:r>
-      <w:r>
-        <w:t>acesso</w:t>
-      </w:r>
-      <w:r>
-        <w:rPr>
-          <w:spacing w:val="-9"/>
-        </w:rPr>
-        <w:t xml:space="preserve"> </w:t>
-      </w:r>
-      <w:r>
-        <w:t>a</w:t>
-      </w:r>
-      <w:r>
-        <w:rPr>
-          <w:spacing w:val="-10"/>
-        </w:rPr>
-        <w:t xml:space="preserve"> </w:t>
-      </w:r>
-      <w:r>
-        <w:t>dados e a alteração dos mesmos. Quanto ao componente de Interação com o sistema SINCRO</w:t>
-      </w:r>
-      <w:r>
-        <w:fldChar w:fldCharType="begin"/>
-      </w:r>
-      <w:r>
-        <w:instrText xml:space="preserve"> NOTEREF _Ref514848063 \f \h </w:instrText>
-      </w:r>
-      <w:r>
-        <w:fldChar w:fldCharType="separate"/>
-      </w:r>
-      <w:r>
-        <w:rPr>
-          <w:rStyle w:val="Refdenotaderodap"/>
-        </w:rPr>
-        <w:t>3</w:t>
-      </w:r>
-      <w:r>
-        <w:fldChar w:fldCharType="end"/>
-      </w:r>
-      <w:r>
-        <w:t>, este irá apen</w:t>
-      </w:r>
-      <w:r>
-        <w:t>as realizar alteração dos dados.</w:t>
-      </w:r>
-    </w:p>
-    <w:p>
-      <w:pPr>
-        <w:pStyle w:val="Cabealho2"/>
-      </w:pPr>
-      <w:bookmarkStart w:id="58" w:name="_Toc512888602"/>
-      <w:bookmarkStart w:id="59" w:name="_Toc515279347"/>
-      <w:r>
-        <w:t>Interface do</w:t>
-      </w:r>
-      <w:r>
-        <w:rPr>
-          <w:spacing w:val="-3"/>
-        </w:rPr>
-        <w:t xml:space="preserve"> </w:t>
-      </w:r>
-      <w:r>
-        <w:t>Utilizador</w:t>
+        <w:t>SINCRO</w:t>
       </w:r>
       <w:bookmarkEnd w:id="58"/>
       <w:bookmarkEnd w:id="59"/>
     </w:p>
     <w:p>
       <w:r>
-        <w:t>Esta componente é constituída por duas componentes internas. Uma componente</w:t>
+        <w:t>O</w:t>
+      </w:r>
+      <w:r>
+        <w:rPr>
+          <w:spacing w:val="-12"/>
+        </w:rPr>
+        <w:t xml:space="preserve"> </w:t>
+      </w:r>
+      <w:r>
+        <w:t>sistema</w:t>
+      </w:r>
+      <w:r>
+        <w:rPr>
+          <w:spacing w:val="-10"/>
+        </w:rPr>
+        <w:t xml:space="preserve"> </w:t>
+      </w:r>
+      <w:r>
+        <w:t>SINCRO</w:t>
+      </w:r>
+      <w:r>
+        <w:fldChar w:fldCharType="begin"/>
+      </w:r>
+      <w:r>
+        <w:instrText xml:space="preserve"> NOTEREF _Ref514848063 \f \h </w:instrText>
+      </w:r>
+      <w:r>
+        <w:fldChar w:fldCharType="separate"/>
+      </w:r>
+      <w:r>
+        <w:rPr>
+          <w:rStyle w:val="Refdenotaderodap"/>
+        </w:rPr>
+        <w:t>3</w:t>
+      </w:r>
+      <w:r>
+        <w:fldChar w:fldCharType="end"/>
+      </w:r>
+      <w:r>
+        <w:t xml:space="preserve"> </w:t>
+      </w:r>
+      <w:r>
+        <w:t>contém</w:t>
+      </w:r>
+      <w:r>
+        <w:rPr>
+          <w:spacing w:val="-10"/>
+        </w:rPr>
+        <w:t xml:space="preserve"> </w:t>
+      </w:r>
+      <w:r>
+        <w:t>informações</w:t>
+      </w:r>
+      <w:r>
+        <w:rPr>
+          <w:spacing w:val="-10"/>
+        </w:rPr>
+        <w:t xml:space="preserve"> </w:t>
+      </w:r>
+      <w:r>
+        <w:t>das</w:t>
       </w:r>
       <w:r>
         <w:rPr>
@@ -11108,7 +11652,7 @@
         <w:t xml:space="preserve"> </w:t>
       </w:r>
       <w:r>
-        <w:t>aplicacional</w:t>
+        <w:t>quais</w:t>
       </w:r>
       <w:r>
         <w:rPr>
@@ -11117,7 +11661,7 @@
         <w:t xml:space="preserve"> </w:t>
       </w:r>
       <w:r>
-        <w:t>realizada</w:t>
+        <w:t>não</w:t>
       </w:r>
       <w:r>
         <w:rPr>
@@ -11126,52 +11670,124 @@
         <w:t xml:space="preserve"> </w:t>
       </w:r>
       <w:r>
+        <w:t>poderemos</w:t>
+      </w:r>
+      <w:r>
+        <w:rPr>
+          <w:spacing w:val="-10"/>
+        </w:rPr>
+        <w:t xml:space="preserve"> </w:t>
+      </w:r>
+      <w:r>
+        <w:t>ter</w:t>
+      </w:r>
+      <w:r>
+        <w:rPr>
+          <w:spacing w:val="-11"/>
+        </w:rPr>
+        <w:t xml:space="preserve"> </w:t>
+      </w:r>
+      <w:r>
+        <w:t>acesso. Será</w:t>
+      </w:r>
+      <w:r>
+        <w:rPr>
+          <w:spacing w:val="-4"/>
+        </w:rPr>
+        <w:t xml:space="preserve"> </w:t>
+      </w:r>
+      <w:r>
+        <w:t>necessário</w:t>
+      </w:r>
+      <w:r>
+        <w:rPr>
+          <w:spacing w:val="-4"/>
+        </w:rPr>
+        <w:t xml:space="preserve"> </w:t>
+      </w:r>
+      <w:r>
+        <w:t>criar</w:t>
+      </w:r>
+      <w:r>
+        <w:rPr>
+          <w:spacing w:val="-4"/>
+        </w:rPr>
+        <w:t xml:space="preserve"> </w:t>
+      </w:r>
+      <w:r>
+        <w:t>esta</w:t>
+      </w:r>
+      <w:r>
+        <w:rPr>
+          <w:spacing w:val="-4"/>
+        </w:rPr>
+        <w:t xml:space="preserve"> </w:t>
+      </w:r>
+      <w:r>
+        <w:t>interface</w:t>
+      </w:r>
+      <w:r>
+        <w:rPr>
+          <w:spacing w:val="-4"/>
+        </w:rPr>
+        <w:t xml:space="preserve"> </w:t>
+      </w:r>
+      <w:r>
         <w:t>para</w:t>
       </w:r>
       <w:r>
         <w:rPr>
-          <w:spacing w:val="-11"/>
-        </w:rPr>
-        <w:t xml:space="preserve"> </w:t>
-      </w:r>
-      <w:r>
-        <w:t>dispositivos</w:t>
-      </w:r>
-      <w:r>
-        <w:rPr>
-          <w:spacing w:val="-10"/>
-        </w:rPr>
-        <w:t xml:space="preserve"> </w:t>
-      </w:r>
-      <w:r>
-        <w:t>móveis</w:t>
-      </w:r>
-      <w:r>
-        <w:rPr>
-          <w:spacing w:val="-10"/>
-        </w:rPr>
-        <w:t xml:space="preserve"> </w:t>
-      </w:r>
-      <w:r>
-        <w:t>e</w:t>
-      </w:r>
-      <w:r>
-        <w:rPr>
-          <w:spacing w:val="-10"/>
-        </w:rPr>
-        <w:t xml:space="preserve"> </w:t>
-      </w:r>
-      <w:r>
-        <w:t>outra</w:t>
-      </w:r>
-      <w:r>
-        <w:rPr>
-          <w:spacing w:val="-11"/>
-        </w:rPr>
-        <w:t xml:space="preserve"> </w:t>
-      </w:r>
-      <w:r>
-        <w:t>componente para</w:t>
+          <w:spacing w:val="-4"/>
+        </w:rPr>
+        <w:t xml:space="preserve"> </w:t>
+      </w:r>
+      <w:r>
+        <w:t>que</w:t>
+      </w:r>
+      <w:r>
+        <w:rPr>
+          <w:spacing w:val="-4"/>
+        </w:rPr>
+        <w:t xml:space="preserve"> </w:t>
+      </w:r>
+      <w:r>
+        <w:t>seja</w:t>
+      </w:r>
+      <w:r>
+        <w:rPr>
+          <w:spacing w:val="-4"/>
+        </w:rPr>
+        <w:t xml:space="preserve"> </w:t>
+      </w:r>
+      <w:r>
+        <w:t>possível</w:t>
+      </w:r>
+      <w:r>
+        <w:rPr>
+          <w:spacing w:val="-4"/>
+        </w:rPr>
+        <w:t xml:space="preserve"> </w:t>
+      </w:r>
+      <w:r>
+        <w:t>simular</w:t>
+      </w:r>
+      <w:r>
+        <w:rPr>
+          <w:spacing w:val="-4"/>
+        </w:rPr>
+        <w:t xml:space="preserve"> </w:t>
+      </w:r>
+      <w:r>
+        <w:t>a</w:t>
+      </w:r>
+      <w:r>
+        <w:rPr>
+          <w:spacing w:val="-4"/>
+        </w:rPr>
+        <w:t xml:space="preserve"> </w:t>
+      </w:r>
+      <w:r>
+        <w:t>comunicação com o</w:t>
       </w:r>
       <w:r>
         <w:rPr>
@@ -11180,16 +11796,13 @@
         <w:t xml:space="preserve"> </w:t>
       </w:r>
       <w:r>
-        <w:t>web. A aplicação móvel irá funcionar como interface para o cidadão utilizador das funcionalidades pre</w:t>
-      </w:r>
-      <w:r>
-        <w:t>sentes no sistema SINCRO Mobile</w:t>
+        <w:t>mesmo. A mesma irá ser bastante útil na realização de testes e bom funcionamento do sistema SINCRO Mobile</w:t>
       </w:r>
       <w:r>
         <w:fldChar w:fldCharType="begin"/>
       </w:r>
       <w:r>
-        <w:instrText xml:space="preserve"> NOTEREF _Ref514848309 \f \h </w:instrText>
+        <w:instrText xml:space="preserve"> NOTEREF _Ref514847822 \f \h </w:instrText>
       </w:r>
       <w:r>
         <w:fldChar w:fldCharType="separate"/>
@@ -11198,492 +11811,15 @@
         <w:rPr>
           <w:rStyle w:val="Refdenotaderodap"/>
         </w:rPr>
-        <w:t>5</w:t>
+        <w:t>4</w:t>
       </w:r>
       <w:r>
         <w:fldChar w:fldCharType="end"/>
       </w:r>
       <w:r>
-        <w:t xml:space="preserve">. </w:t>
-      </w:r>
-      <w:r>
-        <w:t>A componente Aplicação Web vai ser de realização opcional. Será construída com</w:t>
-      </w:r>
-      <w:r>
-        <w:rPr>
-          <w:spacing w:val="-22"/>
-        </w:rPr>
-        <w:t xml:space="preserve"> </w:t>
-      </w:r>
-      <w:r>
-        <w:t>o</w:t>
-      </w:r>
-      <w:r>
-        <w:rPr>
-          <w:spacing w:val="-21"/>
-        </w:rPr>
-        <w:t xml:space="preserve"> </w:t>
-      </w:r>
-      <w:r>
-        <w:t>propósito</w:t>
-      </w:r>
-      <w:r>
-        <w:rPr>
-          <w:spacing w:val="-22"/>
-        </w:rPr>
-        <w:t xml:space="preserve"> </w:t>
-      </w:r>
-      <w:r>
-        <w:t>de</w:t>
-      </w:r>
-      <w:r>
-        <w:rPr>
-          <w:spacing w:val="-21"/>
-        </w:rPr>
-        <w:t xml:space="preserve"> </w:t>
-      </w:r>
-      <w:r>
-        <w:t>disponibilizar</w:t>
-      </w:r>
-      <w:r>
-        <w:rPr>
-          <w:spacing w:val="-22"/>
-        </w:rPr>
-        <w:t xml:space="preserve"> </w:t>
-      </w:r>
-      <w:r>
-        <w:t>informação</w:t>
-      </w:r>
-      <w:r>
-        <w:rPr>
-          <w:spacing w:val="-21"/>
-        </w:rPr>
-        <w:t xml:space="preserve"> </w:t>
-      </w:r>
-      <w:r>
-        <w:t>interna</w:t>
-      </w:r>
-      <w:r>
-        <w:rPr>
-          <w:spacing w:val="-22"/>
-        </w:rPr>
-        <w:t xml:space="preserve"> </w:t>
-      </w:r>
-      <w:r>
-        <w:t>passível</w:t>
-      </w:r>
-      <w:r>
-        <w:rPr>
-          <w:spacing w:val="-21"/>
-        </w:rPr>
-        <w:t xml:space="preserve"> </w:t>
-      </w:r>
-      <w:r>
-        <w:t>de</w:t>
-      </w:r>
-      <w:r>
-        <w:rPr>
-          <w:spacing w:val="-22"/>
-        </w:rPr>
-        <w:t xml:space="preserve"> </w:t>
-      </w:r>
-      <w:r>
-        <w:t>ser</w:t>
-      </w:r>
-      <w:r>
-        <w:rPr>
-          <w:spacing w:val="-21"/>
-        </w:rPr>
-        <w:t xml:space="preserve"> </w:t>
-      </w:r>
-      <w:r>
-        <w:t>utilizada</w:t>
-      </w:r>
-      <w:r>
-        <w:rPr>
-          <w:spacing w:val="-22"/>
-        </w:rPr>
-        <w:t xml:space="preserve"> </w:t>
-      </w:r>
-      <w:r>
-        <w:t>para consulta de mensagens</w:t>
-      </w:r>
-      <w:r>
-        <w:rPr>
-          <w:i/>
-        </w:rPr>
-        <w:t xml:space="preserve"> </w:t>
-      </w:r>
-      <w:r>
-        <w:t>de</w:t>
-      </w:r>
-      <w:r>
-        <w:rPr>
-          <w:i/>
-          <w:spacing w:val="-5"/>
-        </w:rPr>
-        <w:t xml:space="preserve"> </w:t>
-      </w:r>
-      <w:r>
-        <w:rPr>
-          <w:i/>
-        </w:rPr>
-        <w:t>log</w:t>
-      </w:r>
-      <w:r>
         <w:t>.</w:t>
       </w:r>
     </w:p>
-    <w:p/>
-    <w:p/>
-    <w:p>
-      <w:pPr>
-        <w:pStyle w:val="Cabealho2"/>
-      </w:pPr>
-      <w:bookmarkStart w:id="60" w:name="5.4._Interação_com_SINCRO"/>
-      <w:bookmarkStart w:id="61" w:name="_Toc512888603"/>
-      <w:bookmarkStart w:id="62" w:name="_Toc515279348"/>
-      <w:bookmarkEnd w:id="60"/>
-      <w:r>
-        <w:lastRenderedPageBreak/>
-        <w:t>Interação com</w:t>
-      </w:r>
-      <w:r>
-        <w:rPr>
-          <w:spacing w:val="-3"/>
-        </w:rPr>
-        <w:t xml:space="preserve"> </w:t>
-      </w:r>
-      <w:r>
-        <w:t>SINCRO</w:t>
-      </w:r>
-      <w:bookmarkEnd w:id="61"/>
-      <w:bookmarkEnd w:id="62"/>
-    </w:p>
-    <w:p>
-      <w:r>
-        <w:t>Tem como função principal</w:t>
-      </w:r>
-      <w:r>
-        <w:t xml:space="preserve"> interagir com o sistema SINCRO</w:t>
-      </w:r>
-      <w:r>
-        <w:fldChar w:fldCharType="begin"/>
-      </w:r>
-      <w:r>
-        <w:instrText xml:space="preserve"> NOTEREF _Ref514848063 \f \h </w:instrText>
-      </w:r>
-      <w:r>
-        <w:fldChar w:fldCharType="separate"/>
-      </w:r>
-      <w:r>
-        <w:rPr>
-          <w:rStyle w:val="Refdenotaderodap"/>
-        </w:rPr>
-        <w:t>3</w:t>
-      </w:r>
-      <w:r>
-        <w:fldChar w:fldCharType="end"/>
-      </w:r>
-      <w:r>
-        <w:t xml:space="preserve"> </w:t>
-      </w:r>
-      <w:r>
-        <w:t>para a realização de funcionalidades presentes no nosso sistema que exija</w:t>
-      </w:r>
-      <w:r>
-        <w:t>m funcionalidades presentes na I</w:t>
-      </w:r>
-      <w:r>
-        <w:t xml:space="preserve">nterface </w:t>
-      </w:r>
-      <w:r>
-        <w:t>disponibilizada pelo sistema SINCRO</w:t>
-      </w:r>
-      <w:r>
-        <w:fldChar w:fldCharType="begin"/>
-      </w:r>
-      <w:r>
-        <w:instrText xml:space="preserve"> NOTEREF _Ref514848063 \f \h </w:instrText>
-      </w:r>
-      <w:r>
-        <w:fldChar w:fldCharType="separate"/>
-      </w:r>
-      <w:r>
-        <w:rPr>
-          <w:rStyle w:val="Refdenotaderodap"/>
-        </w:rPr>
-        <w:t>3</w:t>
-      </w:r>
-      <w:r>
-        <w:fldChar w:fldCharType="end"/>
-      </w:r>
-      <w:r>
-        <w:t>.</w:t>
-      </w:r>
-    </w:p>
-    <w:p>
-      <w:pPr>
-        <w:pStyle w:val="Cabealho2"/>
-      </w:pPr>
-      <w:bookmarkStart w:id="63" w:name="5.5._Interface_de_Comunicação_com_SINCRO"/>
-      <w:bookmarkStart w:id="64" w:name="_Toc512888604"/>
-      <w:bookmarkStart w:id="65" w:name="_Toc515279349"/>
-      <w:bookmarkEnd w:id="63"/>
-      <w:r>
-        <w:t>Interface de Comunicação com</w:t>
-      </w:r>
-      <w:r>
-        <w:rPr>
-          <w:spacing w:val="-7"/>
-        </w:rPr>
-        <w:t xml:space="preserve"> </w:t>
-      </w:r>
-      <w:r>
-        <w:t>SINCRO</w:t>
-      </w:r>
-      <w:bookmarkEnd w:id="64"/>
-      <w:bookmarkEnd w:id="65"/>
-    </w:p>
-    <w:p>
-      <w:r>
-        <w:t>O</w:t>
-      </w:r>
-      <w:r>
-        <w:rPr>
-          <w:spacing w:val="-12"/>
-        </w:rPr>
-        <w:t xml:space="preserve"> </w:t>
-      </w:r>
-      <w:r>
-        <w:t>sistema</w:t>
-      </w:r>
-      <w:r>
-        <w:rPr>
-          <w:spacing w:val="-10"/>
-        </w:rPr>
-        <w:t xml:space="preserve"> </w:t>
-      </w:r>
-      <w:r>
-        <w:t>SINCRO</w:t>
-      </w:r>
-      <w:r>
-        <w:fldChar w:fldCharType="begin"/>
-      </w:r>
-      <w:r>
-        <w:instrText xml:space="preserve"> NOTEREF _Ref514848063 \f \h </w:instrText>
-      </w:r>
-      <w:r>
-        <w:fldChar w:fldCharType="separate"/>
-      </w:r>
-      <w:r>
-        <w:rPr>
-          <w:rStyle w:val="Refdenotaderodap"/>
-        </w:rPr>
-        <w:t>3</w:t>
-      </w:r>
-      <w:r>
-        <w:fldChar w:fldCharType="end"/>
-      </w:r>
-      <w:r>
-        <w:t xml:space="preserve"> </w:t>
-      </w:r>
-      <w:r>
-        <w:t>contém</w:t>
-      </w:r>
-      <w:r>
-        <w:rPr>
-          <w:spacing w:val="-10"/>
-        </w:rPr>
-        <w:t xml:space="preserve"> </w:t>
-      </w:r>
-      <w:r>
-        <w:t>informações</w:t>
-      </w:r>
-      <w:r>
-        <w:rPr>
-          <w:spacing w:val="-10"/>
-        </w:rPr>
-        <w:t xml:space="preserve"> </w:t>
-      </w:r>
-      <w:r>
-        <w:t>das</w:t>
-      </w:r>
-      <w:r>
-        <w:rPr>
-          <w:spacing w:val="-11"/>
-        </w:rPr>
-        <w:t xml:space="preserve"> </w:t>
-      </w:r>
-      <w:r>
-        <w:t>quais</w:t>
-      </w:r>
-      <w:r>
-        <w:rPr>
-          <w:spacing w:val="-10"/>
-        </w:rPr>
-        <w:t xml:space="preserve"> </w:t>
-      </w:r>
-      <w:r>
-        <w:t>não</w:t>
-      </w:r>
-      <w:r>
-        <w:rPr>
-          <w:spacing w:val="-10"/>
-        </w:rPr>
-        <w:t xml:space="preserve"> </w:t>
-      </w:r>
-      <w:r>
-        <w:t>poderemos</w:t>
-      </w:r>
-      <w:r>
-        <w:rPr>
-          <w:spacing w:val="-10"/>
-        </w:rPr>
-        <w:t xml:space="preserve"> </w:t>
-      </w:r>
-      <w:r>
-        <w:t>ter</w:t>
-      </w:r>
-      <w:r>
-        <w:rPr>
-          <w:spacing w:val="-11"/>
-        </w:rPr>
-        <w:t xml:space="preserve"> </w:t>
-      </w:r>
-      <w:r>
-        <w:t>acesso. Será</w:t>
-      </w:r>
-      <w:r>
-        <w:rPr>
-          <w:spacing w:val="-4"/>
-        </w:rPr>
-        <w:t xml:space="preserve"> </w:t>
-      </w:r>
-      <w:r>
-        <w:t>necessário</w:t>
-      </w:r>
-      <w:r>
-        <w:rPr>
-          <w:spacing w:val="-4"/>
-        </w:rPr>
-        <w:t xml:space="preserve"> </w:t>
-      </w:r>
-      <w:r>
-        <w:t>criar</w:t>
-      </w:r>
-      <w:r>
-        <w:rPr>
-          <w:spacing w:val="-4"/>
-        </w:rPr>
-        <w:t xml:space="preserve"> </w:t>
-      </w:r>
-      <w:r>
-        <w:t>esta</w:t>
-      </w:r>
-      <w:r>
-        <w:rPr>
-          <w:spacing w:val="-4"/>
-        </w:rPr>
-        <w:t xml:space="preserve"> </w:t>
-      </w:r>
-      <w:r>
-        <w:t>interface</w:t>
-      </w:r>
-      <w:r>
-        <w:rPr>
-          <w:spacing w:val="-4"/>
-        </w:rPr>
-        <w:t xml:space="preserve"> </w:t>
-      </w:r>
-      <w:r>
-        <w:t>para</w:t>
-      </w:r>
-      <w:r>
-        <w:rPr>
-          <w:spacing w:val="-4"/>
-        </w:rPr>
-        <w:t xml:space="preserve"> </w:t>
-      </w:r>
-      <w:r>
-        <w:t>que</w:t>
-      </w:r>
-      <w:r>
-        <w:rPr>
-          <w:spacing w:val="-4"/>
-        </w:rPr>
-        <w:t xml:space="preserve"> </w:t>
-      </w:r>
-      <w:r>
-        <w:t>seja</w:t>
-      </w:r>
-      <w:r>
-        <w:rPr>
-          <w:spacing w:val="-4"/>
-        </w:rPr>
-        <w:t xml:space="preserve"> </w:t>
-      </w:r>
-      <w:r>
-        <w:t>possível</w:t>
-      </w:r>
-      <w:r>
-        <w:rPr>
-          <w:spacing w:val="-4"/>
-        </w:rPr>
-        <w:t xml:space="preserve"> </w:t>
-      </w:r>
-      <w:r>
-        <w:t>simular</w:t>
-      </w:r>
-      <w:r>
-        <w:rPr>
-          <w:spacing w:val="-4"/>
-        </w:rPr>
-        <w:t xml:space="preserve"> </w:t>
-      </w:r>
-      <w:r>
-        <w:t>a</w:t>
-      </w:r>
-      <w:r>
-        <w:rPr>
-          <w:spacing w:val="-4"/>
-        </w:rPr>
-        <w:t xml:space="preserve"> </w:t>
-      </w:r>
-      <w:r>
-        <w:t>comunicação com o</w:t>
-      </w:r>
-      <w:r>
-        <w:rPr>
-          <w:spacing w:val="-2"/>
-        </w:rPr>
-        <w:t xml:space="preserve"> </w:t>
-      </w:r>
-      <w:r>
-        <w:t>mesmo. A mesma irá ser bastante útil na realização de testes e bom funcionamento do sistema SINCRO Mobile</w:t>
-      </w:r>
-      <w:r>
-        <w:fldChar w:fldCharType="begin"/>
-      </w:r>
-      <w:r>
-        <w:instrText xml:space="preserve"> NOTEREF _Ref514847822 \f \h </w:instrText>
-      </w:r>
-      <w:r>
-        <w:fldChar w:fldCharType="separate"/>
-      </w:r>
-      <w:r>
-        <w:rPr>
-          <w:rStyle w:val="Refdenotaderodap"/>
-        </w:rPr>
-        <w:t>4</w:t>
-      </w:r>
-      <w:r>
-        <w:fldChar w:fldCharType="end"/>
-      </w:r>
-      <w:r>
-        <w:t>.</w:t>
-      </w:r>
-    </w:p>
     <w:p>
       <w:pPr>
         <w:jc w:val="left"/>
@@ -11696,8 +11832,8 @@
       <w:pPr>
         <w:pStyle w:val="Ttulo1"/>
       </w:pPr>
-      <w:bookmarkStart w:id="66" w:name="_Toc512888605"/>
-      <w:bookmarkStart w:id="67" w:name="_Toc515279350"/>
+      <w:bookmarkStart w:id="60" w:name="_Toc512888605"/>
+      <w:bookmarkStart w:id="61" w:name="_Toc515279350"/>
       <w:r>
         <w:lastRenderedPageBreak/>
         <w:t>Implementação do Sistema SINCRO</w:t>
@@ -11711,8 +11847,8 @@
       <w:r>
         <w:t>Mobile</w:t>
       </w:r>
-      <w:bookmarkEnd w:id="66"/>
-      <w:bookmarkEnd w:id="67"/>
+      <w:bookmarkEnd w:id="60"/>
+      <w:bookmarkEnd w:id="61"/>
     </w:p>
     <w:p/>
     <w:p>
@@ -11736,8 +11872,8 @@
         </w:rPr>
         <w:t xml:space="preserve"> </w:t>
       </w:r>
-      <w:bookmarkStart w:id="68" w:name="6.1._Módulo_Principal"/>
-      <w:bookmarkEnd w:id="68"/>
+      <w:bookmarkStart w:id="62" w:name="6.1._Módulo_Principal"/>
+      <w:bookmarkEnd w:id="62"/>
     </w:p>
     <w:p>
       <w:pPr>
@@ -11753,9 +11889,9 @@
       <w:pPr>
         <w:pStyle w:val="Cabealho2"/>
       </w:pPr>
-      <w:bookmarkStart w:id="69" w:name="_Toc512888606"/>
-      <w:bookmarkStart w:id="70" w:name="_Toc515111328"/>
-      <w:bookmarkStart w:id="71" w:name="_Toc515279351"/>
+      <w:bookmarkStart w:id="63" w:name="_Toc512888606"/>
+      <w:bookmarkStart w:id="64" w:name="_Toc515111328"/>
+      <w:bookmarkStart w:id="65" w:name="_Toc515279351"/>
       <w:r>
         <w:t>Módulo</w:t>
       </w:r>
@@ -11768,246 +11904,606 @@
       <w:r>
         <w:t>Principal</w:t>
       </w:r>
+      <w:bookmarkEnd w:id="63"/>
+      <w:bookmarkEnd w:id="64"/>
+      <w:bookmarkEnd w:id="65"/>
+    </w:p>
+    <w:p>
+      <w:r>
+        <w:t xml:space="preserve">No módulo principal foi utilizado a tecnologia </w:t>
+      </w:r>
+      <w:r>
+        <w:rPr>
+          <w:i/>
+        </w:rPr>
+        <w:t>Java</w:t>
+      </w:r>
+      <w:r>
+        <w:t xml:space="preserve">, uma tecnologia amplamente utilizada. O seu código é compilado para </w:t>
+      </w:r>
+      <w:r>
+        <w:rPr>
+          <w:i/>
+        </w:rPr>
+        <w:t xml:space="preserve">bytecode </w:t>
+      </w:r>
+      <w:r>
+        <w:t xml:space="preserve">e executado numa máquina virtual, a </w:t>
+      </w:r>
+      <w:r>
+        <w:rPr>
+          <w:i/>
+        </w:rPr>
+        <w:t>JVM</w:t>
+      </w:r>
+      <w:r>
+        <w:t xml:space="preserve"> o que fornece uma camada de abstração independente da plataforma onde corre.</w:t>
+      </w:r>
+    </w:p>
+    <w:p>
+      <w:r>
+        <w:t xml:space="preserve">Originalmente a linguagem de programação a ser usada seria o Java, mas devido a simplificar as classes de acesso a dados, bem como as classes de domínio foi usado </w:t>
+      </w:r>
+      <w:proofErr w:type="spellStart"/>
+      <w:r>
+        <w:rPr>
+          <w:i/>
+        </w:rPr>
+        <w:t>Kotlin</w:t>
+      </w:r>
+      <w:proofErr w:type="spellEnd"/>
+      <w:r>
+        <w:t xml:space="preserve">, que funciona, da mesma maneira, com a </w:t>
+      </w:r>
+      <w:r>
+        <w:rPr>
+          <w:i/>
+        </w:rPr>
+        <w:t>JVM</w:t>
+      </w:r>
+      <w:r>
+        <w:t xml:space="preserve">, e é compatível com </w:t>
+      </w:r>
+      <w:r>
+        <w:rPr>
+          <w:i/>
+        </w:rPr>
+        <w:t>Java</w:t>
+      </w:r>
+      <w:r>
+        <w:t xml:space="preserve"> pelo que não houveram grandes mudanças a não ser as simplificações inerentes à linguagem.</w:t>
+      </w:r>
+    </w:p>
+    <w:p>
+      <w:r>
+        <w:t>O módulo principal contém grande parte da lógica inerente ao projeto, e interage com as outras componentes do projeto.</w:t>
+      </w:r>
+    </w:p>
+    <w:p>
+      <w:pPr>
+        <w:pStyle w:val="Cabealho3"/>
+      </w:pPr>
+      <w:bookmarkStart w:id="66" w:name="_Toc515279352"/>
+      <w:r>
+        <w:t>Camada de</w:t>
+      </w:r>
+      <w:r>
+        <w:rPr>
+          <w:spacing w:val="-3"/>
+        </w:rPr>
+        <w:t xml:space="preserve"> </w:t>
+      </w:r>
+      <w:r>
+        <w:t>negócio</w:t>
+      </w:r>
+      <w:bookmarkEnd w:id="66"/>
+    </w:p>
+    <w:p>
+      <w:r>
+        <w:t xml:space="preserve">A camada de negócio representa o </w:t>
+      </w:r>
+      <w:r>
+        <w:rPr>
+          <w:i/>
+        </w:rPr>
+        <w:t xml:space="preserve">core </w:t>
+      </w:r>
+      <w:r>
+        <w:t>do sistema</w:t>
+      </w:r>
+      <w:r>
+        <w:t>, ou seja, toda a lógica inerente ao módulo principal pertence à camada de negócio</w:t>
+      </w:r>
+      <w:r>
+        <w:t xml:space="preserve">. Nesta camada é usada a </w:t>
+      </w:r>
+      <w:r>
+        <w:rPr>
+          <w:i/>
+        </w:rPr>
+        <w:t>framework</w:t>
+      </w:r>
+      <w:r>
+        <w:rPr>
+          <w:i/>
+          <w:spacing w:val="-11"/>
+        </w:rPr>
+        <w:t xml:space="preserve"> </w:t>
+      </w:r>
+      <w:r>
+        <w:t>Spring.</w:t>
+      </w:r>
+      <w:r>
+        <w:rPr>
+          <w:b/>
+          <w:szCs w:val="28"/>
+        </w:rPr>
+        <w:br/>
+      </w:r>
+      <w:r>
+        <w:t>O Spring</w:t>
+      </w:r>
+      <w:r>
+        <w:rPr>
+          <w:i/>
+        </w:rPr>
+        <w:t xml:space="preserve"> </w:t>
+      </w:r>
+      <w:r>
+        <w:t xml:space="preserve">é uma </w:t>
+      </w:r>
+      <w:r>
+        <w:rPr>
+          <w:i/>
+        </w:rPr>
+        <w:t xml:space="preserve">framework </w:t>
+      </w:r>
+      <w:r>
+        <w:t>desenvolvida para java, sendo constituída por diversos módulos que oferecem uma gama de serviços abrangente.</w:t>
+      </w:r>
+    </w:p>
+    <w:p>
+      <w:pPr>
+        <w:pStyle w:val="Cabealho2"/>
+      </w:pPr>
+      <w:bookmarkStart w:id="67" w:name="6.2._Camada_de_dados"/>
+      <w:bookmarkStart w:id="68" w:name="_Toc512888607"/>
+      <w:bookmarkStart w:id="69" w:name="_Toc515111329"/>
+      <w:bookmarkStart w:id="70" w:name="_Toc515279353"/>
+      <w:bookmarkEnd w:id="67"/>
+      <w:r>
+        <w:t>Camada de</w:t>
+      </w:r>
+      <w:r>
+        <w:rPr>
+          <w:spacing w:val="-3"/>
+        </w:rPr>
+        <w:t xml:space="preserve"> </w:t>
+      </w:r>
+      <w:r>
+        <w:t>dados</w:t>
+      </w:r>
+      <w:bookmarkEnd w:id="68"/>
       <w:bookmarkEnd w:id="69"/>
       <w:bookmarkEnd w:id="70"/>
+    </w:p>
+    <w:p>
+      <w:r>
+        <w:t>A</w:t>
+      </w:r>
+      <w:r>
+        <w:rPr>
+          <w:spacing w:val="-19"/>
+        </w:rPr>
+        <w:t xml:space="preserve"> </w:t>
+      </w:r>
+      <w:r>
+        <w:t>camada</w:t>
+      </w:r>
+      <w:r>
+        <w:rPr>
+          <w:spacing w:val="-17"/>
+        </w:rPr>
+        <w:t xml:space="preserve"> </w:t>
+      </w:r>
+      <w:r>
+        <w:t>de</w:t>
+      </w:r>
+      <w:r>
+        <w:rPr>
+          <w:spacing w:val="-17"/>
+        </w:rPr>
+        <w:t xml:space="preserve"> </w:t>
+      </w:r>
+      <w:r>
+        <w:t>dados</w:t>
+      </w:r>
+      <w:r>
+        <w:rPr>
+          <w:spacing w:val="-17"/>
+        </w:rPr>
+        <w:t xml:space="preserve"> </w:t>
+      </w:r>
+      <w:r>
+        <w:t>baseia-se</w:t>
+      </w:r>
+      <w:r>
+        <w:rPr>
+          <w:spacing w:val="-17"/>
+        </w:rPr>
+        <w:t xml:space="preserve"> </w:t>
+      </w:r>
+      <w:r>
+        <w:t>num</w:t>
+      </w:r>
+      <w:r>
+        <w:rPr>
+          <w:spacing w:val="-17"/>
+        </w:rPr>
+        <w:t xml:space="preserve"> </w:t>
+      </w:r>
+      <w:r>
+        <w:t>sistema</w:t>
+      </w:r>
+      <w:r>
+        <w:rPr>
+          <w:spacing w:val="-18"/>
+        </w:rPr>
+        <w:t xml:space="preserve"> </w:t>
+      </w:r>
+      <w:r>
+        <w:t>de</w:t>
+      </w:r>
+      <w:r>
+        <w:rPr>
+          <w:spacing w:val="-17"/>
+        </w:rPr>
+        <w:t xml:space="preserve"> </w:t>
+      </w:r>
+      <w:r>
+        <w:t>gestão</w:t>
+      </w:r>
+      <w:r>
+        <w:rPr>
+          <w:spacing w:val="-17"/>
+        </w:rPr>
+        <w:t xml:space="preserve"> </w:t>
+      </w:r>
+      <w:r>
+        <w:t>de</w:t>
+      </w:r>
+      <w:r>
+        <w:rPr>
+          <w:spacing w:val="-17"/>
+        </w:rPr>
+        <w:t xml:space="preserve"> </w:t>
+      </w:r>
+      <w:r>
+        <w:t>base</w:t>
+      </w:r>
+      <w:r>
+        <w:rPr>
+          <w:spacing w:val="-17"/>
+        </w:rPr>
+        <w:t xml:space="preserve"> </w:t>
+      </w:r>
+      <w:r>
+        <w:t>de</w:t>
+      </w:r>
+      <w:r>
+        <w:rPr>
+          <w:spacing w:val="-17"/>
+        </w:rPr>
+        <w:t xml:space="preserve"> </w:t>
+      </w:r>
+      <w:r>
+        <w:t>dados</w:t>
+      </w:r>
+      <w:r>
+        <w:rPr>
+          <w:spacing w:val="-17"/>
+        </w:rPr>
+        <w:t xml:space="preserve"> </w:t>
+      </w:r>
+      <w:r>
+        <w:t>(SGBD). Neste projeto, o sistema de gestão de base</w:t>
+      </w:r>
+      <w:r>
+        <w:t xml:space="preserve"> de dados a ser usado é</w:t>
+      </w:r>
+      <w:r>
+        <w:t xml:space="preserve"> o PostgreSQL Server, sendo um dos motivos para a sua escolha o facto de estar disponível na comunidade</w:t>
+      </w:r>
+      <w:r>
+        <w:rPr>
+          <w:spacing w:val="-4"/>
+        </w:rPr>
+        <w:t xml:space="preserve"> </w:t>
+      </w:r>
+      <w:r>
+        <w:rPr>
+          <w:i/>
+        </w:rPr>
+        <w:t>OpenSource</w:t>
+      </w:r>
+      <w:r>
+        <w:t>.</w:t>
+      </w:r>
+    </w:p>
+    <w:p>
+      <w:r>
+        <w:t>Foi utilizada também a framework Hibernate. O</w:t>
+      </w:r>
+      <w:r>
+        <w:rPr>
+          <w:spacing w:val="-16"/>
+        </w:rPr>
+        <w:t xml:space="preserve"> </w:t>
+      </w:r>
+      <w:r>
+        <w:t>Hibernate</w:t>
+      </w:r>
+      <w:r>
+        <w:rPr>
+          <w:i/>
+          <w:spacing w:val="-16"/>
+        </w:rPr>
+        <w:t xml:space="preserve"> </w:t>
+      </w:r>
+      <w:r>
+        <w:t>é</w:t>
+      </w:r>
+      <w:r>
+        <w:rPr>
+          <w:spacing w:val="-15"/>
+        </w:rPr>
+        <w:t xml:space="preserve"> </w:t>
+      </w:r>
+      <w:r>
+        <w:t>uma</w:t>
+      </w:r>
+      <w:r>
+        <w:rPr>
+          <w:spacing w:val="-16"/>
+        </w:rPr>
+        <w:t xml:space="preserve"> </w:t>
+      </w:r>
+      <w:r>
+        <w:t>biblioteca</w:t>
+      </w:r>
+      <w:r>
+        <w:rPr>
+          <w:spacing w:val="-15"/>
+        </w:rPr>
+        <w:t xml:space="preserve"> </w:t>
+      </w:r>
+      <w:r>
+        <w:t>desenvolvida</w:t>
+      </w:r>
+      <w:r>
+        <w:rPr>
+          <w:spacing w:val="-16"/>
+        </w:rPr>
+        <w:t xml:space="preserve"> </w:t>
+      </w:r>
+      <w:r>
+        <w:t>para</w:t>
+      </w:r>
+      <w:r>
+        <w:rPr>
+          <w:spacing w:val="-15"/>
+        </w:rPr>
+        <w:t xml:space="preserve"> </w:t>
+      </w:r>
+      <w:r>
+        <w:t>Java</w:t>
+      </w:r>
+      <w:r>
+        <w:rPr>
+          <w:spacing w:val="-16"/>
+        </w:rPr>
+        <w:t xml:space="preserve"> </w:t>
+      </w:r>
+      <w:r>
+        <w:t>com</w:t>
+      </w:r>
+      <w:r>
+        <w:rPr>
+          <w:spacing w:val="-15"/>
+        </w:rPr>
+        <w:t xml:space="preserve"> </w:t>
+      </w:r>
+      <w:r>
+        <w:t>o</w:t>
+      </w:r>
+      <w:r>
+        <w:rPr>
+          <w:spacing w:val="-16"/>
+        </w:rPr>
+        <w:t xml:space="preserve"> </w:t>
+      </w:r>
+      <w:r>
+        <w:t>intuito</w:t>
+      </w:r>
+      <w:r>
+        <w:rPr>
+          <w:spacing w:val="-15"/>
+        </w:rPr>
+        <w:t xml:space="preserve"> </w:t>
+      </w:r>
+      <w:r>
+        <w:t>de</w:t>
+      </w:r>
+      <w:r>
+        <w:rPr>
+          <w:spacing w:val="-16"/>
+        </w:rPr>
+        <w:t xml:space="preserve"> </w:t>
+      </w:r>
+      <w:r>
+        <w:t xml:space="preserve">fornecer uma </w:t>
+      </w:r>
+      <w:r>
+        <w:rPr>
+          <w:i/>
+        </w:rPr>
+        <w:t xml:space="preserve">framework </w:t>
+      </w:r>
+      <w:r>
+        <w:t xml:space="preserve">que permitisse mapear objetos pertencentes ao </w:t>
+      </w:r>
+      <w:r>
+        <w:rPr>
+          <w:i/>
+        </w:rPr>
+        <w:t xml:space="preserve">modelo de domínio </w:t>
+      </w:r>
+      <w:r>
+        <w:t xml:space="preserve">em objetos equivalentes no respetivo </w:t>
+      </w:r>
+      <w:r>
+        <w:rPr>
+          <w:i/>
+        </w:rPr>
+        <w:t>modelo</w:t>
+      </w:r>
+      <w:r>
+        <w:rPr>
+          <w:i/>
+          <w:spacing w:val="-13"/>
+        </w:rPr>
+        <w:t xml:space="preserve"> </w:t>
+      </w:r>
+      <w:r>
+        <w:rPr>
+          <w:i/>
+        </w:rPr>
+        <w:t>relacional</w:t>
+      </w:r>
+      <w:r>
+        <w:t>.</w:t>
+      </w:r>
+    </w:p>
+    <w:p>
+      <w:pPr>
+        <w:pStyle w:val="Cabealho2"/>
+      </w:pPr>
+      <w:bookmarkStart w:id="71" w:name="6.3._Camada_de_negócio"/>
+      <w:bookmarkStart w:id="72" w:name="_Toc512888609"/>
+      <w:bookmarkStart w:id="73" w:name="_Toc515111331"/>
+      <w:bookmarkStart w:id="74" w:name="_Toc515279354"/>
       <w:bookmarkEnd w:id="71"/>
-    </w:p>
-    <w:p>
-      <w:r>
-        <w:t xml:space="preserve">No módulo principal foi utilizado a tecnologia </w:t>
+      <w:r>
+        <w:t>Camada</w:t>
+      </w:r>
+      <w:r>
+        <w:rPr>
+          <w:spacing w:val="-2"/>
+        </w:rPr>
+        <w:t xml:space="preserve"> </w:t>
+      </w:r>
+      <w:r>
+        <w:t>Cliente</w:t>
+      </w:r>
+      <w:bookmarkEnd w:id="72"/>
+      <w:bookmarkEnd w:id="73"/>
+      <w:bookmarkEnd w:id="74"/>
+    </w:p>
+    <w:p>
+      <w:r>
+        <w:t>A camada cliente representa a componente aplicacional, que neste caso é uma aplicação móvel.</w:t>
+      </w:r>
+      <w:r>
+        <w:br/>
+        <w:t>Na camada cliente foi utilizado React Native. Esta é uma tecnologia de desenvolvimento de aplicações móveis nativas para multiplataforma (Android e iOS) em que praticamente todo o código é partilhado</w:t>
+      </w:r>
+      <w:r>
+        <w:t xml:space="preserve"> entre as duas versões. </w:t>
+      </w:r>
+      <w:r>
+        <w:t>É usado JavaScript</w:t>
       </w:r>
       <w:r>
         <w:rPr>
           <w:i/>
         </w:rPr>
-        <w:t>Java</w:t>
-      </w:r>
-      <w:r>
-        <w:t xml:space="preserve">, uma tecnologia amplamente utilizada. O seu código é compilado para </w:t>
+        <w:t xml:space="preserve"> </w:t>
+      </w:r>
+      <w:r>
+        <w:t xml:space="preserve">para o desenvolvimento de aplicações nesta tecnologia bem como um </w:t>
       </w:r>
       <w:r>
         <w:rPr>
           <w:i/>
         </w:rPr>
-        <w:t xml:space="preserve">bytecode </w:t>
-      </w:r>
-      <w:r>
-        <w:t xml:space="preserve">e executado numa máquina virtual, a </w:t>
+        <w:t xml:space="preserve">framework </w:t>
+      </w:r>
+      <w:r>
+        <w:t xml:space="preserve">baseado em </w:t>
       </w:r>
       <w:r>
         <w:rPr>
           <w:i/>
         </w:rPr>
-        <w:t>JVM</w:t>
-      </w:r>
-      <w:r>
-        <w:t xml:space="preserve"> o que fornece uma camada de abstração independente da plataforma onde corre.</w:t>
-      </w:r>
-    </w:p>
-    <w:p>
-      <w:r>
-        <w:t xml:space="preserve">Originalmente a linguagem de programação a ser usada seria o Java, mas devido a simplificar as classes de acesso a dados, bem como as classes de domínio foi usado </w:t>
-      </w:r>
-      <w:proofErr w:type="spellStart"/>
-      <w:r>
-        <w:rPr>
-          <w:i/>
-        </w:rPr>
-        <w:t>Kotlin</w:t>
-      </w:r>
-      <w:proofErr w:type="spellEnd"/>
-      <w:r>
-        <w:t xml:space="preserve">, que funciona, da mesma maneira, com a </w:t>
-      </w:r>
-      <w:r>
-        <w:rPr>
-          <w:i/>
-        </w:rPr>
-        <w:t>JVM</w:t>
-      </w:r>
-      <w:r>
-        <w:t xml:space="preserve">, e é compatível com </w:t>
-      </w:r>
-      <w:r>
-        <w:rPr>
-          <w:i/>
-        </w:rPr>
-        <w:t>Java</w:t>
-      </w:r>
-      <w:r>
-        <w:t xml:space="preserve"> pelo que não houveram grandes mudanças a não ser as simplificações inerentes à linguagem.</w:t>
-      </w:r>
-    </w:p>
-    <w:p>
-      <w:r>
-        <w:t>O módulo principal contém grande parte da lógica inerente ao projeto, e interage com as outras componentes do projeto.</w:t>
-      </w:r>
-    </w:p>
-    <w:p>
-      <w:pPr>
-        <w:pStyle w:val="Cabealho3"/>
-      </w:pPr>
-      <w:bookmarkStart w:id="72" w:name="_Toc515279352"/>
-      <w:r>
-        <w:t>Camada de</w:t>
-      </w:r>
-      <w:r>
-        <w:rPr>
-          <w:spacing w:val="-3"/>
-        </w:rPr>
-        <w:t xml:space="preserve"> </w:t>
-      </w:r>
-      <w:r>
-        <w:t>negócio</w:t>
-      </w:r>
-      <w:bookmarkEnd w:id="72"/>
-    </w:p>
-    <w:p>
-      <w:r>
-        <w:t xml:space="preserve">A camada de negócio representa o </w:t>
-      </w:r>
-      <w:r>
-        <w:rPr>
-          <w:i/>
-        </w:rPr>
-        <w:t xml:space="preserve">core </w:t>
-      </w:r>
-      <w:r>
-        <w:t>do sistema</w:t>
-      </w:r>
-      <w:r>
-        <w:t>, ou seja, toda a lógica inerente ao módulo principal pertence à camada de negócio</w:t>
-      </w:r>
-      <w:r>
-        <w:t xml:space="preserve">. Nesta camada é usada a </w:t>
-      </w:r>
-      <w:r>
-        <w:rPr>
-          <w:i/>
-        </w:rPr>
-        <w:t>framework</w:t>
-      </w:r>
-      <w:r>
-        <w:rPr>
-          <w:i/>
-          <w:spacing w:val="-11"/>
-        </w:rPr>
-        <w:t xml:space="preserve"> </w:t>
-      </w:r>
-      <w:r>
-        <w:t>Spring.</w:t>
-      </w:r>
-      <w:r>
-        <w:rPr>
-          <w:b/>
-          <w:szCs w:val="28"/>
-        </w:rPr>
-        <w:br/>
-      </w:r>
-      <w:r>
-        <w:t>O Spring</w:t>
-      </w:r>
-      <w:r>
-        <w:rPr>
-          <w:i/>
-        </w:rPr>
-        <w:t xml:space="preserve"> </w:t>
-      </w:r>
-      <w:r>
-        <w:t xml:space="preserve">é uma </w:t>
-      </w:r>
-      <w:r>
-        <w:rPr>
-          <w:i/>
-        </w:rPr>
-        <w:t xml:space="preserve">framework </w:t>
-      </w:r>
-      <w:r>
-        <w:t>desenvolvida para java, sendo constituída por diversos módulos que oferecem uma gama de serviços abrangente.</w:t>
-      </w:r>
-    </w:p>
-    <w:p>
-      <w:pPr>
-        <w:pStyle w:val="Cabealho2"/>
-      </w:pPr>
-      <w:bookmarkStart w:id="73" w:name="6.2._Camada_de_dados"/>
-      <w:bookmarkStart w:id="74" w:name="_Toc512888607"/>
-      <w:bookmarkStart w:id="75" w:name="_Toc515111329"/>
-      <w:bookmarkStart w:id="76" w:name="_Toc515279353"/>
-      <w:bookmarkEnd w:id="73"/>
-      <w:r>
-        <w:t>Camada de</w:t>
-      </w:r>
-      <w:r>
-        <w:rPr>
-          <w:spacing w:val="-3"/>
-        </w:rPr>
-        <w:t xml:space="preserve"> </w:t>
-      </w:r>
-      <w:r>
-        <w:t>dados</w:t>
-      </w:r>
-      <w:bookmarkEnd w:id="74"/>
+        <w:t>React</w:t>
+      </w:r>
+      <w:r>
+        <w:t>.</w:t>
+      </w:r>
+    </w:p>
+    <w:p/>
+    <w:p>
+      <w:pPr>
+        <w:jc w:val="left"/>
+      </w:pPr>
+      <w:r>
+        <w:br w:type="page"/>
+      </w:r>
+    </w:p>
+    <w:p>
+      <w:r>
+        <w:lastRenderedPageBreak/>
+        <w:br w:type="page"/>
+      </w:r>
+    </w:p>
+    <w:p>
+      <w:pPr>
+        <w:pStyle w:val="Ttulo1"/>
+      </w:pPr>
+      <w:bookmarkStart w:id="75" w:name="_Toc512888610"/>
+      <w:bookmarkStart w:id="76" w:name="_Toc515279355"/>
+      <w:r>
+        <w:lastRenderedPageBreak/>
+        <w:t>Conclusão</w:t>
+      </w:r>
       <w:bookmarkEnd w:id="75"/>
       <w:bookmarkEnd w:id="76"/>
     </w:p>
-    <w:p>
-      <w:r>
-        <w:t>A</w:t>
-      </w:r>
-      <w:r>
-        <w:rPr>
-          <w:spacing w:val="-19"/>
-        </w:rPr>
-        <w:t xml:space="preserve"> </w:t>
-      </w:r>
-      <w:r>
-        <w:t>camada</w:t>
-      </w:r>
-      <w:r>
-        <w:rPr>
-          <w:spacing w:val="-17"/>
-        </w:rPr>
-        <w:t xml:space="preserve"> </w:t>
-      </w:r>
-      <w:r>
-        <w:t>de</w:t>
-      </w:r>
-      <w:r>
-        <w:rPr>
-          <w:spacing w:val="-17"/>
-        </w:rPr>
-        <w:t xml:space="preserve"> </w:t>
-      </w:r>
-      <w:r>
-        <w:t>dados</w:t>
-      </w:r>
-      <w:r>
-        <w:rPr>
-          <w:spacing w:val="-17"/>
-        </w:rPr>
-        <w:t xml:space="preserve"> </w:t>
-      </w:r>
-      <w:r>
-        <w:t>baseia-se</w:t>
-      </w:r>
-      <w:r>
-        <w:rPr>
-          <w:spacing w:val="-17"/>
-        </w:rPr>
-        <w:t xml:space="preserve"> </w:t>
-      </w:r>
-      <w:r>
-        <w:t>num</w:t>
-      </w:r>
-      <w:r>
-        <w:rPr>
-          <w:spacing w:val="-17"/>
-        </w:rPr>
-        <w:t xml:space="preserve"> </w:t>
-      </w:r>
-      <w:r>
-        <w:t>sistema</w:t>
+    <w:p/>
+    <w:p>
+      <w:r>
+        <w:t>Neste documento é descrito um sistema cujo objetivo é futuramente ser de alguma forma integrado na rede ANSR</w:t>
+      </w:r>
+      <w:r>
+        <w:fldChar w:fldCharType="begin"/>
+      </w:r>
+      <w:r>
+        <w:instrText xml:space="preserve"> NOTEREF _Ref514847822 \f \h </w:instrText>
+      </w:r>
+      <w:r>
+        <w:fldChar w:fldCharType="separate"/>
+      </w:r>
+      <w:r>
+        <w:rPr>
+          <w:rStyle w:val="Refdenotaderodap"/>
+        </w:rPr>
+        <w:t>4</w:t>
+      </w:r>
+      <w:r>
+        <w:fldChar w:fldCharType="end"/>
+      </w:r>
+      <w:r>
+        <w:t>, pelo que é necessário que a sua implementação seja de certo modo visada na sua futura manutenção. Por essa razão</w:t>
       </w:r>
       <w:r>
         <w:rPr>
@@ -12016,309 +12512,153 @@
         <w:t xml:space="preserve"> </w:t>
       </w:r>
       <w:r>
-        <w:t>de</w:t>
-      </w:r>
-      <w:r>
-        <w:rPr>
-          <w:spacing w:val="-17"/>
-        </w:rPr>
-        <w:t xml:space="preserve"> </w:t>
-      </w:r>
-      <w:r>
-        <w:t>gestão</w:t>
-      </w:r>
-      <w:r>
-        <w:rPr>
-          <w:spacing w:val="-17"/>
-        </w:rPr>
-        <w:t xml:space="preserve"> </w:t>
-      </w:r>
-      <w:r>
-        <w:t>de</w:t>
-      </w:r>
-      <w:r>
-        <w:rPr>
-          <w:spacing w:val="-17"/>
-        </w:rPr>
-        <w:t xml:space="preserve"> </w:t>
-      </w:r>
-      <w:r>
-        <w:t>base</w:t>
-      </w:r>
-      <w:r>
-        <w:rPr>
-          <w:spacing w:val="-17"/>
-        </w:rPr>
-        <w:t xml:space="preserve"> </w:t>
-      </w:r>
-      <w:r>
-        <w:t>de</w:t>
-      </w:r>
-      <w:r>
-        <w:rPr>
-          <w:spacing w:val="-17"/>
-        </w:rPr>
-        <w:t xml:space="preserve"> </w:t>
-      </w:r>
-      <w:r>
-        <w:t>dados</w:t>
-      </w:r>
-      <w:r>
-        <w:rPr>
-          <w:spacing w:val="-17"/>
-        </w:rPr>
-        <w:t xml:space="preserve"> </w:t>
-      </w:r>
-      <w:r>
-        <w:t>(SGBD). Neste projeto, o sistema de gestão de base</w:t>
-      </w:r>
-      <w:r>
-        <w:t xml:space="preserve"> de dados a ser usado é</w:t>
-      </w:r>
-      <w:r>
-        <w:t xml:space="preserve"> o PostgreSQL Server, sendo um dos motivos para a sua escolha o facto de estar disponível na comunidade</w:t>
-      </w:r>
-      <w:r>
-        <w:rPr>
-          <w:spacing w:val="-4"/>
-        </w:rPr>
-        <w:t xml:space="preserve"> </w:t>
-      </w:r>
-      <w:r>
-        <w:rPr>
-          <w:i/>
-        </w:rPr>
-        <w:t>OpenSource</w:t>
-      </w:r>
-      <w:r>
-        <w:t>.</w:t>
-      </w:r>
-    </w:p>
-    <w:p>
-      <w:r>
-        <w:t>Foi utilizada também a framework Hibernate. O</w:t>
-      </w:r>
-      <w:r>
-        <w:rPr>
-          <w:spacing w:val="-16"/>
-        </w:rPr>
-        <w:t xml:space="preserve"> </w:t>
-      </w:r>
-      <w:r>
-        <w:t>Hibernate</w:t>
-      </w:r>
-      <w:r>
-        <w:rPr>
-          <w:i/>
-          <w:spacing w:val="-16"/>
-        </w:rPr>
-        <w:t xml:space="preserve"> </w:t>
-      </w:r>
-      <w:r>
         <w:t>é</w:t>
       </w:r>
       <w:r>
         <w:rPr>
-          <w:spacing w:val="-15"/>
-        </w:rPr>
-        <w:t xml:space="preserve"> </w:t>
-      </w:r>
-      <w:r>
-        <w:t>uma</w:t>
-      </w:r>
-      <w:r>
-        <w:rPr>
-          <w:spacing w:val="-16"/>
-        </w:rPr>
-        <w:t xml:space="preserve"> </w:t>
-      </w:r>
-      <w:r>
-        <w:t>biblioteca</w:t>
-      </w:r>
-      <w:r>
-        <w:rPr>
-          <w:spacing w:val="-15"/>
-        </w:rPr>
-        <w:t xml:space="preserve"> </w:t>
-      </w:r>
-      <w:r>
-        <w:t>desenvolvida</w:t>
-      </w:r>
-      <w:r>
-        <w:rPr>
-          <w:spacing w:val="-16"/>
-        </w:rPr>
-        <w:t xml:space="preserve"> </w:t>
-      </w:r>
-      <w:r>
-        <w:t>para</w:t>
-      </w:r>
-      <w:r>
-        <w:rPr>
-          <w:spacing w:val="-15"/>
-        </w:rPr>
-        <w:t xml:space="preserve"> </w:t>
-      </w:r>
-      <w:r>
-        <w:t>Java</w:t>
-      </w:r>
-      <w:r>
-        <w:rPr>
-          <w:spacing w:val="-16"/>
-        </w:rPr>
-        <w:t xml:space="preserve"> </w:t>
-      </w:r>
-      <w:r>
-        <w:t>com</w:t>
-      </w:r>
-      <w:r>
-        <w:rPr>
-          <w:spacing w:val="-15"/>
-        </w:rPr>
-        <w:t xml:space="preserve"> </w:t>
-      </w:r>
-      <w:r>
-        <w:t>o</w:t>
-      </w:r>
-      <w:r>
-        <w:rPr>
-          <w:spacing w:val="-16"/>
-        </w:rPr>
-        <w:t xml:space="preserve"> </w:t>
-      </w:r>
-      <w:r>
-        <w:t>intuito</w:t>
-      </w:r>
-      <w:r>
-        <w:rPr>
-          <w:spacing w:val="-15"/>
-        </w:rPr>
-        <w:t xml:space="preserve"> </w:t>
-      </w:r>
-      <w:r>
-        <w:t>de</w:t>
-      </w:r>
-      <w:r>
-        <w:rPr>
-          <w:spacing w:val="-16"/>
-        </w:rPr>
-        <w:t xml:space="preserve"> </w:t>
-      </w:r>
-      <w:r>
-        <w:t xml:space="preserve">fornecer uma </w:t>
-      </w:r>
-      <w:r>
-        <w:rPr>
-          <w:i/>
-        </w:rPr>
-        <w:t xml:space="preserve">framework </w:t>
-      </w:r>
-      <w:r>
-        <w:t xml:space="preserve">que permitisse mapear objetos pertencentes ao </w:t>
-      </w:r>
-      <w:r>
-        <w:rPr>
-          <w:i/>
-        </w:rPr>
-        <w:t xml:space="preserve">modelo de domínio </w:t>
-      </w:r>
-      <w:r>
-        <w:t xml:space="preserve">em objetos equivalentes no respetivo </w:t>
-      </w:r>
-      <w:r>
-        <w:rPr>
-          <w:i/>
-        </w:rPr>
-        <w:t>modelo</w:t>
-      </w:r>
-      <w:r>
-        <w:rPr>
-          <w:i/>
-          <w:spacing w:val="-13"/>
-        </w:rPr>
-        <w:t xml:space="preserve"> </w:t>
-      </w:r>
-      <w:r>
-        <w:rPr>
-          <w:i/>
-        </w:rPr>
-        <w:t>relacional</w:t>
-      </w:r>
-      <w:r>
-        <w:t>.</w:t>
+          <w:spacing w:val="-18"/>
+        </w:rPr>
+        <w:t xml:space="preserve"> </w:t>
+      </w:r>
+      <w:r>
+        <w:t>necessário</w:t>
+      </w:r>
+      <w:r>
+        <w:rPr>
+          <w:spacing w:val="-18"/>
+        </w:rPr>
+        <w:t xml:space="preserve"> </w:t>
+      </w:r>
+      <w:r>
+        <w:t>um</w:t>
+      </w:r>
+      <w:r>
+        <w:rPr>
+          <w:spacing w:val="-18"/>
+        </w:rPr>
+        <w:t xml:space="preserve"> </w:t>
+      </w:r>
+      <w:r>
+        <w:t>cuidado</w:t>
+      </w:r>
+      <w:r>
+        <w:rPr>
+          <w:spacing w:val="-18"/>
+        </w:rPr>
+        <w:t xml:space="preserve"> </w:t>
+      </w:r>
+      <w:r>
+        <w:t>acrescido</w:t>
+      </w:r>
+      <w:r>
+        <w:rPr>
+          <w:spacing w:val="-18"/>
+        </w:rPr>
+        <w:t xml:space="preserve"> </w:t>
+      </w:r>
+      <w:r>
+        <w:t>na</w:t>
+      </w:r>
+      <w:r>
+        <w:rPr>
+          <w:spacing w:val="-18"/>
+        </w:rPr>
+        <w:t xml:space="preserve"> </w:t>
+      </w:r>
+      <w:r>
+        <w:t>legibilidade</w:t>
+      </w:r>
+      <w:r>
+        <w:rPr>
+          <w:spacing w:val="-18"/>
+        </w:rPr>
+        <w:t xml:space="preserve"> </w:t>
+      </w:r>
+      <w:r>
+        <w:t>do</w:t>
+      </w:r>
+      <w:r>
+        <w:rPr>
+          <w:spacing w:val="-18"/>
+        </w:rPr>
+        <w:t xml:space="preserve"> </w:t>
+      </w:r>
+      <w:r>
+        <w:t>código</w:t>
+      </w:r>
+      <w:r>
+        <w:rPr>
+          <w:spacing w:val="-18"/>
+        </w:rPr>
+        <w:t xml:space="preserve"> </w:t>
+      </w:r>
+      <w:r>
+        <w:t>desenvolvido, bem como a facilidade da sua</w:t>
+      </w:r>
+      <w:r>
+        <w:rPr>
+          <w:spacing w:val="-8"/>
+        </w:rPr>
+        <w:t xml:space="preserve"> </w:t>
+      </w:r>
+      <w:r>
+        <w:t>alteração.</w:t>
+      </w:r>
+    </w:p>
+    <w:p>
+      <w:r>
+        <w:t xml:space="preserve">Foi possível realizar tanto a componente servidora como a componente de interface humana. Podendo afirmar com certeza que o nosso sistema informático já está em funcionamento. Existiu necessidade de uma enorme coordenação de ambos os componentes, para que ambos funcionassem. Embora a componente servidora seja realizada numa primeira fase, muitas funcionalidades </w:t>
+      </w:r>
+      <w:r>
+        <w:t xml:space="preserve">não opcionais </w:t>
+      </w:r>
+      <w:r>
+        <w:t>implementadas na parte da interface humana requererão diversas alterações na componente servidora. Posto isso, foi exequível a realização de todas as funcionalidades pretendidas.</w:t>
       </w:r>
     </w:p>
     <w:p>
       <w:pPr>
         <w:pStyle w:val="Cabealho2"/>
       </w:pPr>
-      <w:bookmarkStart w:id="77" w:name="6.3._Camada_de_negócio"/>
-      <w:bookmarkStart w:id="78" w:name="_Toc512888609"/>
-      <w:bookmarkStart w:id="79" w:name="_Toc515111331"/>
-      <w:bookmarkStart w:id="80" w:name="_Toc515279354"/>
+      <w:bookmarkStart w:id="77" w:name="_Toc515279356"/>
+      <w:r>
+        <w:t>Adversidades</w:t>
+      </w:r>
       <w:bookmarkEnd w:id="77"/>
-      <w:r>
-        <w:t>Camada</w:t>
-      </w:r>
-      <w:r>
-        <w:rPr>
-          <w:spacing w:val="-2"/>
-        </w:rPr>
-        <w:t xml:space="preserve"> </w:t>
-      </w:r>
-      <w:r>
-        <w:t>Cliente</w:t>
-      </w:r>
+    </w:p>
+    <w:p>
+      <w:bookmarkStart w:id="78" w:name="_GoBack"/>
       <w:bookmarkEnd w:id="78"/>
+    </w:p>
+    <w:p/>
+    <w:p>
+      <w:pPr>
+        <w:pStyle w:val="Cabealho2"/>
+      </w:pPr>
+      <w:bookmarkStart w:id="79" w:name="_Toc515279357"/>
+      <w:r>
+        <w:t>Trabalho futuro</w:t>
+      </w:r>
       <w:bookmarkEnd w:id="79"/>
-      <w:bookmarkEnd w:id="80"/>
-    </w:p>
-    <w:p>
-      <w:r>
-        <w:t>A camada cliente representa a componente aplicacional, que neste caso é uma aplicação móvel.</w:t>
-      </w:r>
-      <w:r>
-        <w:br/>
-        <w:t>Na camada cliente foi utilizado React Native. Esta é uma tecnologia de desenvolvimento de aplicações móveis nativas para multiplataforma (Android e iOS) em que praticamente todo o código é partilhado</w:t>
-      </w:r>
-      <w:r>
-        <w:t xml:space="preserve"> entre as duas versões. </w:t>
-      </w:r>
-      <w:r>
-        <w:t>É usado JavaScript</w:t>
-      </w:r>
-      <w:r>
-        <w:rPr>
-          <w:i/>
-        </w:rPr>
-        <w:t xml:space="preserve"> </w:t>
-      </w:r>
-      <w:r>
-        <w:t xml:space="preserve">para o desenvolvimento de aplicações nesta tecnologia bem como um </w:t>
-      </w:r>
-      <w:r>
-        <w:rPr>
-          <w:i/>
-        </w:rPr>
-        <w:t xml:space="preserve">framework </w:t>
-      </w:r>
-      <w:r>
-        <w:t xml:space="preserve">baseado em </w:t>
-      </w:r>
-      <w:r>
-        <w:rPr>
-          <w:i/>
-        </w:rPr>
-        <w:t>React</w:t>
-      </w:r>
-      <w:r>
-        <w:t>.</w:t>
-      </w:r>
-    </w:p>
-    <w:p/>
-    <w:p>
-      <w:pPr>
-        <w:jc w:val="left"/>
+    </w:p>
+    <w:p>
+      <w:r>
+        <w:t xml:space="preserve">No tempo subsequente à entrega da versão beta iremos realizar uma melhoria das funcionalidades já realizadas, como por exemplo, melhorar a segurança da autentificação. Quanto às funcionalidades opcionais, estas também mantêm o nosso interesse e irão ser efetuadas se possível. Por fim, a interface visual na componente de interface humana certamente irá sofrer alterações. Pretendemos dar ao utilizador a melhor </w:t>
+      </w:r>
+      <w:r>
+        <w:t>experiência</w:t>
+      </w:r>
+      <w:r>
+        <w:t xml:space="preserve"> na utilização do nosso sistema informático.</w:t>
+      </w:r>
+    </w:p>
+    <w:p>
+      <w:pPr>
+        <w:rPr>
+          <w:spacing w:val="5"/>
+          <w:sz w:val="32"/>
+          <w:szCs w:val="32"/>
+        </w:rPr>
       </w:pPr>
       <w:r>
         <w:br w:type="page"/>
@@ -12328,202 +12668,18 @@
       <w:pPr>
         <w:pStyle w:val="Ttulo1"/>
       </w:pPr>
-      <w:bookmarkStart w:id="81" w:name="_Toc512888610"/>
-      <w:bookmarkStart w:id="82" w:name="_Toc515279355"/>
       <w:r>
         <w:lastRenderedPageBreak/>
-        <w:t>Conclusão</w:t>
-      </w:r>
-      <w:bookmarkEnd w:id="81"/>
-      <w:bookmarkEnd w:id="82"/>
-    </w:p>
-    <w:p/>
-    <w:p>
-      <w:r>
-        <w:t>Neste documento é descrito um sistema cujo objetivo é futuramente ser de alguma forma integrado na rede ANSR</w:t>
-      </w:r>
-      <w:r>
-        <w:fldChar w:fldCharType="begin"/>
-      </w:r>
-      <w:r>
-        <w:instrText xml:space="preserve"> NOTEREF _Ref514847822 \f \h </w:instrText>
-      </w:r>
-      <w:r>
-        <w:fldChar w:fldCharType="separate"/>
-      </w:r>
-      <w:r>
-        <w:rPr>
-          <w:rStyle w:val="Refdenotaderodap"/>
-        </w:rPr>
-        <w:t>4</w:t>
-      </w:r>
-      <w:r>
-        <w:fldChar w:fldCharType="end"/>
-      </w:r>
-      <w:r>
-        <w:t>, pelo que é necessário que a sua implementação seja de certo modo visada na sua futura manutenção. Por essa razão</w:t>
-      </w:r>
-      <w:r>
-        <w:rPr>
-          <w:spacing w:val="-18"/>
-        </w:rPr>
-        <w:t xml:space="preserve"> </w:t>
-      </w:r>
-      <w:r>
-        <w:t>é</w:t>
-      </w:r>
-      <w:r>
-        <w:rPr>
-          <w:spacing w:val="-18"/>
-        </w:rPr>
-        <w:t xml:space="preserve"> </w:t>
-      </w:r>
-      <w:r>
-        <w:t>necessário</w:t>
-      </w:r>
-      <w:r>
-        <w:rPr>
-          <w:spacing w:val="-18"/>
-        </w:rPr>
-        <w:t xml:space="preserve"> </w:t>
-      </w:r>
-      <w:r>
-        <w:t>um</w:t>
-      </w:r>
-      <w:r>
-        <w:rPr>
-          <w:spacing w:val="-18"/>
-        </w:rPr>
-        <w:t xml:space="preserve"> </w:t>
-      </w:r>
-      <w:r>
-        <w:t>cuidado</w:t>
-      </w:r>
-      <w:r>
-        <w:rPr>
-          <w:spacing w:val="-18"/>
-        </w:rPr>
-        <w:t xml:space="preserve"> </w:t>
-      </w:r>
-      <w:r>
-        <w:t>acrescido</w:t>
-      </w:r>
-      <w:r>
-        <w:rPr>
-          <w:spacing w:val="-18"/>
-        </w:rPr>
-        <w:t xml:space="preserve"> </w:t>
-      </w:r>
-      <w:r>
-        <w:t>na</w:t>
-      </w:r>
-      <w:r>
-        <w:rPr>
-          <w:spacing w:val="-18"/>
-        </w:rPr>
-        <w:t xml:space="preserve"> </w:t>
-      </w:r>
-      <w:r>
-        <w:t>legibilidade</w:t>
-      </w:r>
-      <w:r>
-        <w:rPr>
-          <w:spacing w:val="-18"/>
-        </w:rPr>
-        <w:t xml:space="preserve"> </w:t>
-      </w:r>
-      <w:r>
-        <w:t>do</w:t>
-      </w:r>
-      <w:r>
-        <w:rPr>
-          <w:spacing w:val="-18"/>
-        </w:rPr>
-        <w:t xml:space="preserve"> </w:t>
-      </w:r>
-      <w:r>
-        <w:t>código</w:t>
-      </w:r>
-      <w:r>
-        <w:rPr>
-          <w:spacing w:val="-18"/>
-        </w:rPr>
-        <w:t xml:space="preserve"> </w:t>
-      </w:r>
-      <w:r>
-        <w:t>desenvolvido, bem como a facilidade da sua</w:t>
-      </w:r>
-      <w:r>
-        <w:rPr>
-          <w:spacing w:val="-8"/>
-        </w:rPr>
-        <w:t xml:space="preserve"> </w:t>
-      </w:r>
-      <w:r>
-        <w:t>alteração.</w:t>
-      </w:r>
-    </w:p>
-    <w:p>
-      <w:r>
-        <w:t xml:space="preserve">Foi possível realizar tanto a componente servidora como a componente de interface humana. Podendo afirmar com certeza que o nosso sistema informático já está em funcionamento. Existiu necessidade de uma enorme coordenação de ambos os componentes, para que ambos funcionassem. Embora a componente servidora seja realizada numa primeira fase, muitas funcionalidades </w:t>
-      </w:r>
-      <w:r>
-        <w:t xml:space="preserve">não opcionais </w:t>
-      </w:r>
-      <w:r>
-        <w:t>implementadas na parte da interface humana requererão diversas alterações na componente servidora. Posto isso, foi exequível a realização de todas as funcionalidades pretendidas.</w:t>
-      </w:r>
-    </w:p>
-    <w:p>
-      <w:pPr>
-        <w:pStyle w:val="Cabealho2"/>
-      </w:pPr>
-      <w:bookmarkStart w:id="83" w:name="_Toc515279356"/>
-      <w:r>
-        <w:t>Adversidades</w:t>
-      </w:r>
-      <w:bookmarkEnd w:id="83"/>
-    </w:p>
-    <w:p/>
-    <w:p>
-      <w:pPr>
-        <w:pStyle w:val="Cabealho2"/>
-      </w:pPr>
-      <w:bookmarkStart w:id="84" w:name="_Toc515279357"/>
-      <w:r>
-        <w:t>Trabalho futuro</w:t>
-      </w:r>
-      <w:bookmarkEnd w:id="84"/>
-    </w:p>
-    <w:p>
-      <w:r>
-        <w:t xml:space="preserve">No tempo subsequente à entrega da versão beta iremos realizar uma melhoria das funcionalidades já realizadas, como por exemplo, melhorar a segurança da autentificação. Quanto às funcionalidades opcionais, estas também mantêm o nosso interesse e irão ser efetuadas se possível. Por fim, a interface visual na componente de interface humana certamente irá sofrer alterações. Pretendemos dar ao utilizador a melhor </w:t>
-      </w:r>
-      <w:proofErr w:type="gramStart"/>
-      <w:r>
-        <w:t>experiencia</w:t>
-      </w:r>
-      <w:proofErr w:type="gramEnd"/>
-      <w:r>
-        <w:t xml:space="preserve"> na utilização do nosso sistema informático.</w:t>
-      </w:r>
-    </w:p>
-    <w:p/>
-    <w:p>
-      <w:pPr>
-        <w:pStyle w:val="Ttulo1"/>
-      </w:pPr>
-      <w:r>
         <w:br w:type="page"/>
       </w:r>
-      <w:bookmarkStart w:id="85" w:name="_Toc512888611"/>
-      <w:bookmarkStart w:id="86" w:name="_Toc515279358"/>
+      <w:bookmarkStart w:id="80" w:name="_Toc512888611"/>
+      <w:bookmarkStart w:id="81" w:name="_Toc515279358"/>
       <w:r>
         <w:lastRenderedPageBreak/>
         <w:t>Anexos</w:t>
       </w:r>
-      <w:bookmarkEnd w:id="85"/>
-      <w:bookmarkEnd w:id="86"/>
+      <w:bookmarkEnd w:id="80"/>
+      <w:bookmarkEnd w:id="81"/>
     </w:p>
     <w:p>
       <w:pPr>
@@ -12540,15 +12696,15 @@
       <w:pPr>
         <w:pStyle w:val="Cabealho2"/>
       </w:pPr>
-      <w:bookmarkStart w:id="87" w:name="8.1._Cronograma"/>
-      <w:bookmarkStart w:id="88" w:name="_Toc512888612"/>
-      <w:bookmarkStart w:id="89" w:name="_Toc515279359"/>
-      <w:bookmarkEnd w:id="87"/>
+      <w:bookmarkStart w:id="82" w:name="8.1._Cronograma"/>
+      <w:bookmarkStart w:id="83" w:name="_Toc512888612"/>
+      <w:bookmarkStart w:id="84" w:name="_Toc515279359"/>
+      <w:bookmarkEnd w:id="82"/>
       <w:r>
         <w:t>Cronograma</w:t>
       </w:r>
-      <w:bookmarkEnd w:id="88"/>
-      <w:bookmarkEnd w:id="89"/>
+      <w:bookmarkEnd w:id="83"/>
+      <w:bookmarkEnd w:id="84"/>
     </w:p>
     <w:p>
       <w:pPr>
@@ -12609,16 +12765,26 @@
                               <w:pStyle w:val="Legenda"/>
                               <w:jc w:val="center"/>
                             </w:pPr>
-                            <w:bookmarkStart w:id="90" w:name="_Ref514870533"/>
+                            <w:bookmarkStart w:id="85" w:name="_Ref514870533"/>
                             <w:r>
                               <w:t xml:space="preserve">Figura </w:t>
                             </w:r>
-                            <w:fldSimple w:instr=" SEQ Figura \* ARABIC ">
-                              <w:r>
-                                <w:t>10</w:t>
-                              </w:r>
-                            </w:fldSimple>
-                            <w:bookmarkEnd w:id="90"/>
+                            <w:r>
+                              <w:fldChar w:fldCharType="begin"/>
+                            </w:r>
+                            <w:r>
+                              <w:instrText xml:space="preserve"> SEQ Figura \* ARABIC </w:instrText>
+                            </w:r>
+                            <w:r>
+                              <w:fldChar w:fldCharType="separate"/>
+                            </w:r>
+                            <w:r>
+                              <w:t>10</w:t>
+                            </w:r>
+                            <w:r>
+                              <w:fldChar w:fldCharType="end"/>
+                            </w:r>
+                            <w:bookmarkEnd w:id="85"/>
                             <w:r>
                               <w:t>. Cronograma do Projeto</w:t>
                             </w:r>
@@ -12900,8 +13066,8 @@
       <w:r>
         <w:t>realizar.</w:t>
       </w:r>
-      <w:bookmarkStart w:id="92" w:name="_bookmark3"/>
-      <w:bookmarkEnd w:id="92"/>
+      <w:bookmarkStart w:id="86" w:name="_bookmark3"/>
+      <w:bookmarkEnd w:id="86"/>
     </w:p>
     <w:p>
       <w:pPr>
@@ -12911,10 +13077,10 @@
           <w:numId w:val="0"/>
         </w:numPr>
       </w:pPr>
-      <w:bookmarkStart w:id="93" w:name="Tarefas"/>
-      <w:bookmarkStart w:id="94" w:name="_Toc512888613"/>
-      <w:bookmarkStart w:id="95" w:name="_Toc515279360"/>
-      <w:bookmarkEnd w:id="93"/>
+      <w:bookmarkStart w:id="87" w:name="Tarefas"/>
+      <w:bookmarkStart w:id="88" w:name="_Toc515279360"/>
+      <w:bookmarkStart w:id="89" w:name="_Toc512888613"/>
+      <w:bookmarkEnd w:id="87"/>
       <w:r>
         <w:rPr>
           <w:noProof/>
@@ -12975,7 +13141,7 @@
           </wp:anchor>
         </w:drawing>
       </w:r>
-      <w:bookmarkEnd w:id="95"/>
+      <w:bookmarkEnd w:id="88"/>
     </w:p>
     <w:p/>
     <w:p/>
@@ -12996,13 +13162,13 @@
       <w:pPr>
         <w:pStyle w:val="Cabealho2"/>
       </w:pPr>
-      <w:bookmarkStart w:id="96" w:name="_Toc515279361"/>
+      <w:bookmarkStart w:id="90" w:name="_Toc515279361"/>
       <w:r>
         <w:lastRenderedPageBreak/>
         <w:t>Tarefas</w:t>
       </w:r>
-      <w:bookmarkEnd w:id="94"/>
-      <w:bookmarkEnd w:id="96"/>
+      <w:bookmarkEnd w:id="89"/>
+      <w:bookmarkEnd w:id="90"/>
     </w:p>
     <w:p/>
     <w:p>
@@ -13716,7 +13882,7 @@
         <w:br w:type="page"/>
       </w:r>
     </w:p>
-    <w:bookmarkStart w:id="97" w:name="_Toc515279362" w:displacedByCustomXml="next"/>
+    <w:bookmarkStart w:id="91" w:name="_Toc515279362" w:displacedByCustomXml="next"/>
     <w:sdt>
       <w:sdtPr>
         <w:rPr>
@@ -13751,7 +13917,7 @@
           <w:r>
             <w:t>Referências</w:t>
           </w:r>
-          <w:bookmarkEnd w:id="97"/>
+          <w:bookmarkEnd w:id="91"/>
         </w:p>
         <w:p/>
         <w:sdt>
@@ -13759,6 +13925,7 @@
             <w:id w:val="111145805"/>
             <w:bibliography/>
           </w:sdtPr>
+          <w:sdtEndPr/>
           <w:sdtContent>
             <w:p>
               <w:pPr>
@@ -13793,8 +13960,8 @@
                   <w:numId w:val="41"/>
                 </w:numPr>
               </w:pPr>
-              <w:bookmarkStart w:id="98" w:name="_bookmark5"/>
-              <w:bookmarkEnd w:id="98"/>
+              <w:bookmarkStart w:id="92" w:name="_bookmark5"/>
+              <w:bookmarkEnd w:id="92"/>
               <w:r>
                 <w:t>[</w:t>
               </w:r>
@@ -13822,8 +13989,8 @@
                   <w:numId w:val="41"/>
                 </w:numPr>
               </w:pPr>
-              <w:bookmarkStart w:id="99" w:name="_bookmark6"/>
-              <w:bookmarkEnd w:id="99"/>
+              <w:bookmarkStart w:id="93" w:name="_bookmark6"/>
+              <w:bookmarkEnd w:id="93"/>
               <w:r>
                 <w:t xml:space="preserve">[Spring] </w:t>
               </w:r>
@@ -13846,8 +14013,8 @@
                   <w:lang w:val="en-US"/>
                 </w:rPr>
               </w:pPr>
-              <w:bookmarkStart w:id="100" w:name="_bookmark7"/>
-              <w:bookmarkEnd w:id="100"/>
+              <w:bookmarkStart w:id="94" w:name="_bookmark7"/>
+              <w:bookmarkEnd w:id="94"/>
               <w:r>
                 <w:rPr>
                   <w:lang w:val="en-US"/>
@@ -13931,6 +14098,11 @@
         <w:docPartUnique/>
       </w:docPartObj>
     </w:sdtPr>
+    <w:sdtEndPr>
+      <w:rPr>
+        <w:rStyle w:val="Nmerodepgina"/>
+      </w:rPr>
+    </w:sdtEndPr>
     <w:sdtContent>
       <w:p>
         <w:pPr>
@@ -14000,6 +14172,11 @@
         <w:docPartUnique/>
       </w:docPartObj>
     </w:sdtPr>
+    <w:sdtEndPr>
+      <w:rPr>
+        <w:rStyle w:val="Nmerodepgina"/>
+      </w:rPr>
+    </w:sdtEndPr>
     <w:sdtContent>
       <w:p>
         <w:pPr>
@@ -19967,7 +20144,7 @@
 </file>
 
 <file path=customXml/itemProps1.xml><?xml version="1.0" encoding="utf-8"?>
-<ds:datastoreItem xmlns:ds="http://schemas.openxmlformats.org/officeDocument/2006/customXml" ds:itemID="{1B56EFF7-C13C-0F49-9240-AB7A9E82E975}">
+<ds:datastoreItem xmlns:ds="http://schemas.openxmlformats.org/officeDocument/2006/customXml" ds:itemID="{9C259CA1-87C6-9C48-8C9A-1EF78EBF9B36}">
   <ds:schemaRefs>
     <ds:schemaRef ds:uri="http://schemas.openxmlformats.org/officeDocument/2006/bibliography"/>
   </ds:schemaRefs>

</xml_diff>

<commit_message>
Chnadged report.( Reasons to use said tecnologia)
</commit_message>
<xml_diff>
--- a/Docs/Relatórios/beta_version.docx
+++ b/Docs/Relatórios/beta_version.docx
@@ -12053,7 +12053,10 @@
     </w:p>
     <w:p>
       <w:r>
-        <w:t xml:space="preserve">Originalmente a linguagem de programação a ser usada seria o Java, mas devido a simplificar as classes de acesso a dados, bem como as classes de domínio foi usado </w:t>
+        <w:t>A linguagem de programação usada no desenvolvimento deste componente foi</w:t>
+      </w:r>
+      <w:r>
+        <w:t xml:space="preserve"> </w:t>
       </w:r>
       <w:proofErr w:type="spellStart"/>
       <w:r>
@@ -12096,16 +12099,42 @@
         </w:sdtContent>
       </w:sdt>
       <w:r>
-        <w:t xml:space="preserve">, que funciona, da mesma maneira, com a </w:t>
-      </w:r>
+        <w:t xml:space="preserve">, </w:t>
+      </w:r>
+      <w:r>
+        <w:t xml:space="preserve">e os motivos para o seu uso advêm do facto de simplificar a criação de classes modelo, devido a existir a noção de </w:t>
+      </w:r>
+      <w:r>
+        <w:rPr>
+          <w:color w:val="FF0000"/>
+        </w:rPr>
+        <w:t xml:space="preserve">propriedade que retira </w:t>
+      </w:r>
+      <w:r>
+        <w:t xml:space="preserve">a necessidade de utilização de </w:t>
+      </w:r>
+      <w:proofErr w:type="spellStart"/>
       <w:r>
         <w:rPr>
           <w:i/>
         </w:rPr>
-        <w:t>JVM</w:t>
-      </w:r>
-      <w:r>
-        <w:t xml:space="preserve">, e é compatível com </w:t>
+        <w:t>getters</w:t>
+      </w:r>
+      <w:proofErr w:type="spellEnd"/>
+      <w:r>
+        <w:rPr>
+          <w:i/>
+        </w:rPr>
+        <w:t>/setters</w:t>
+      </w:r>
+      <w:r>
+        <w:rPr>
+          <w:i/>
+        </w:rPr>
+        <w:t xml:space="preserve">. </w:t>
+      </w:r>
+      <w:r>
+        <w:t xml:space="preserve">Esta linguagem fornece interoperabilidade com o </w:t>
       </w:r>
       <w:r>
         <w:rPr>
@@ -12118,7 +12147,7 @@
           <w:rPr>
             <w:i/>
           </w:rPr>
-          <w:id w:val="-1122148341"/>
+          <w:id w:val="1179080420"/>
           <w:citation/>
         </w:sdtPr>
         <w:sdtContent>
@@ -12162,7 +12191,65 @@
         </w:sdtContent>
       </w:sdt>
       <w:r>
-        <w:t xml:space="preserve"> pelo que não houveram grandes mudanças a não ser as simplificações inerentes à linguagem.</w:t>
+        <w:t xml:space="preserve"> e, por conseguinte,</w:t>
+      </w:r>
+      <w:r>
+        <w:t xml:space="preserve"> com a </w:t>
+      </w:r>
+      <w:r>
+        <w:rPr>
+          <w:i/>
+        </w:rPr>
+        <w:t>JVM</w:t>
+      </w:r>
+      <w:r>
+        <w:t xml:space="preserve">. Outra vantagem importante é a característica de </w:t>
+      </w:r>
+      <w:proofErr w:type="spellStart"/>
+      <w:r>
+        <w:rPr>
+          <w:i/>
+        </w:rPr>
+        <w:t>Null</w:t>
+      </w:r>
+      <w:proofErr w:type="spellEnd"/>
+      <w:r>
+        <w:rPr>
+          <w:i/>
+        </w:rPr>
+        <w:t xml:space="preserve"> </w:t>
+      </w:r>
+      <w:proofErr w:type="spellStart"/>
+      <w:r>
+        <w:rPr>
+          <w:i/>
+        </w:rPr>
+        <w:t>Safety</w:t>
+      </w:r>
+      <w:proofErr w:type="spellEnd"/>
+      <w:r>
+        <w:rPr>
+          <w:i/>
+        </w:rPr>
+        <w:t xml:space="preserve">, </w:t>
+      </w:r>
+      <w:r>
+        <w:t xml:space="preserve">que, de um modo </w:t>
+      </w:r>
+      <w:r>
+        <w:t xml:space="preserve">geral, lida com situações relacionadas com a utilização de uma referência </w:t>
+      </w:r>
+      <w:proofErr w:type="spellStart"/>
+      <w:r>
+        <w:rPr>
+          <w:i/>
+          <w:color w:val="000000" w:themeColor="text1"/>
+        </w:rPr>
+        <w:t>null</w:t>
+      </w:r>
+      <w:proofErr w:type="spellEnd"/>
+      <w:r>
+        <w:t>.</w:t>
       </w:r>
     </w:p>
     <w:p>
@@ -12835,6 +12922,9 @@
       </w:r>
       <w:proofErr w:type="spellStart"/>
       <w:r>
+        <w:rPr>
+          <w:i/>
+        </w:rPr>
         <w:t>JavaScript</w:t>
       </w:r>
       <w:proofErr w:type="spellEnd"/>
@@ -12897,6 +12987,57 @@
       <w:r>
         <w:t>.</w:t>
       </w:r>
+      <w:r>
+        <w:t xml:space="preserve"> Algumas das vantagens do </w:t>
+      </w:r>
+      <w:r>
+        <w:rPr>
+          <w:i/>
+        </w:rPr>
+        <w:t>React Native</w:t>
+      </w:r>
+      <w:r>
+        <w:t xml:space="preserve"> correspondem ao facto da tecnologia ser </w:t>
+      </w:r>
+      <w:bookmarkStart w:id="80" w:name="_GoBack"/>
+      <w:r>
+        <w:rPr>
+          <w:i/>
+        </w:rPr>
+        <w:t xml:space="preserve">Open </w:t>
+      </w:r>
+      <w:proofErr w:type="spellStart"/>
+      <w:r>
+        <w:rPr>
+          <w:i/>
+        </w:rPr>
+        <w:t>Source</w:t>
+      </w:r>
+      <w:bookmarkEnd w:id="80"/>
+      <w:proofErr w:type="spellEnd"/>
+      <w:r>
+        <w:t xml:space="preserve">, o que por si só corresponde a um suporte contínuo no seu desenvolvimento. Este framework oferece ainda uma funcionalidade de </w:t>
+      </w:r>
+      <w:r>
+        <w:rPr>
+          <w:i/>
+        </w:rPr>
+        <w:t xml:space="preserve">Live </w:t>
+      </w:r>
+      <w:proofErr w:type="spellStart"/>
+      <w:r>
+        <w:rPr>
+          <w:i/>
+        </w:rPr>
+        <w:t>Reloading</w:t>
+      </w:r>
+      <w:proofErr w:type="spellEnd"/>
+      <w:r>
+        <w:t xml:space="preserve"> que essencialmente permite ao programador</w:t>
+      </w:r>
+      <w:r>
+        <w:t xml:space="preserve"> editar código e imediatamente ver o seu resultado, sem ter necessidade de recompilar o projeto.</w:t>
+      </w:r>
     </w:p>
     <w:p/>
     <w:p>
@@ -12917,14 +13058,14 @@
       <w:pPr>
         <w:pStyle w:val="Ttulo1"/>
       </w:pPr>
-      <w:bookmarkStart w:id="80" w:name="_Toc512888610"/>
-      <w:bookmarkStart w:id="81" w:name="_Toc515279355"/>
+      <w:bookmarkStart w:id="81" w:name="_Toc512888610"/>
+      <w:bookmarkStart w:id="82" w:name="_Toc515279355"/>
       <w:r>
         <w:lastRenderedPageBreak/>
         <w:t>Conclusão</w:t>
       </w:r>
-      <w:bookmarkEnd w:id="80"/>
       <w:bookmarkEnd w:id="81"/>
+      <w:bookmarkEnd w:id="82"/>
     </w:p>
     <w:p/>
     <w:p>
@@ -13068,11 +13209,11 @@
       <w:pPr>
         <w:pStyle w:val="Cabealho2"/>
       </w:pPr>
-      <w:bookmarkStart w:id="82" w:name="_Toc515279357"/>
+      <w:bookmarkStart w:id="83" w:name="_Toc515279357"/>
       <w:r>
         <w:t>Trabalho futuro</w:t>
       </w:r>
-      <w:bookmarkEnd w:id="82"/>
+      <w:bookmarkEnd w:id="83"/>
     </w:p>
     <w:p>
       <w:r>
@@ -13105,14 +13246,14 @@
         <w:lastRenderedPageBreak/>
         <w:br w:type="page"/>
       </w:r>
-      <w:bookmarkStart w:id="83" w:name="_Toc512888611"/>
-      <w:bookmarkStart w:id="84" w:name="_Toc515279358"/>
+      <w:bookmarkStart w:id="84" w:name="_Toc512888611"/>
+      <w:bookmarkStart w:id="85" w:name="_Toc515279358"/>
       <w:r>
         <w:lastRenderedPageBreak/>
         <w:t>Anexos</w:t>
       </w:r>
-      <w:bookmarkEnd w:id="83"/>
       <w:bookmarkEnd w:id="84"/>
+      <w:bookmarkEnd w:id="85"/>
     </w:p>
     <w:p>
       <w:pPr>
@@ -13129,15 +13270,15 @@
       <w:pPr>
         <w:pStyle w:val="Cabealho2"/>
       </w:pPr>
-      <w:bookmarkStart w:id="85" w:name="8.1._Cronograma"/>
-      <w:bookmarkStart w:id="86" w:name="_Toc512888612"/>
-      <w:bookmarkStart w:id="87" w:name="_Toc515279359"/>
-      <w:bookmarkEnd w:id="85"/>
+      <w:bookmarkStart w:id="86" w:name="8.1._Cronograma"/>
+      <w:bookmarkStart w:id="87" w:name="_Toc512888612"/>
+      <w:bookmarkStart w:id="88" w:name="_Toc515279359"/>
+      <w:bookmarkEnd w:id="86"/>
       <w:r>
         <w:t>Cronograma</w:t>
       </w:r>
-      <w:bookmarkEnd w:id="86"/>
       <w:bookmarkEnd w:id="87"/>
+      <w:bookmarkEnd w:id="88"/>
     </w:p>
     <w:p>
       <w:pPr>
@@ -13198,7 +13339,7 @@
                               <w:pStyle w:val="Legenda"/>
                               <w:jc w:val="center"/>
                             </w:pPr>
-                            <w:bookmarkStart w:id="88" w:name="_Ref514870533"/>
+                            <w:bookmarkStart w:id="89" w:name="_Ref514870533"/>
                             <w:r>
                               <w:t xml:space="preserve">Figura </w:t>
                             </w:r>
@@ -13217,7 +13358,7 @@
                             <w:r>
                               <w:fldChar w:fldCharType="end"/>
                             </w:r>
-                            <w:bookmarkEnd w:id="88"/>
+                            <w:bookmarkEnd w:id="89"/>
                             <w:r>
                               <w:t>. Cronograma do Projeto</w:t>
                             </w:r>
@@ -13246,7 +13387,7 @@
                         <w:pStyle w:val="Legenda"/>
                         <w:jc w:val="center"/>
                       </w:pPr>
-                      <w:bookmarkStart w:id="89" w:name="_Ref514870533"/>
+                      <w:bookmarkStart w:id="90" w:name="_Ref514870533"/>
                       <w:r>
                         <w:t xml:space="preserve">Figura </w:t>
                       </w:r>
@@ -13265,7 +13406,7 @@
                       <w:r>
                         <w:fldChar w:fldCharType="end"/>
                       </w:r>
-                      <w:bookmarkEnd w:id="89"/>
+                      <w:bookmarkEnd w:id="90"/>
                       <w:r>
                         <w:t>. Cronograma do Projeto</w:t>
                       </w:r>
@@ -13509,17 +13650,17 @@
       <w:r>
         <w:t>realizar.</w:t>
       </w:r>
-      <w:bookmarkStart w:id="90" w:name="_bookmark3"/>
-      <w:bookmarkEnd w:id="90"/>
+      <w:bookmarkStart w:id="91" w:name="_bookmark3"/>
+      <w:bookmarkEnd w:id="91"/>
     </w:p>
     <w:p>
       <w:pPr>
         <w:pStyle w:val="Cabealho2"/>
       </w:pPr>
-      <w:bookmarkStart w:id="91" w:name="Tarefas"/>
-      <w:bookmarkStart w:id="92" w:name="_Toc515279360"/>
-      <w:bookmarkStart w:id="93" w:name="_Toc512888613"/>
-      <w:bookmarkEnd w:id="91"/>
+      <w:bookmarkStart w:id="92" w:name="Tarefas"/>
+      <w:bookmarkStart w:id="93" w:name="_Toc515279360"/>
+      <w:bookmarkStart w:id="94" w:name="_Toc512888613"/>
+      <w:bookmarkEnd w:id="92"/>
       <w:r>
         <w:rPr>
           <w:noProof/>
@@ -13580,7 +13721,7 @@
           </wp:anchor>
         </w:drawing>
       </w:r>
-      <w:bookmarkEnd w:id="92"/>
+      <w:bookmarkEnd w:id="93"/>
     </w:p>
     <w:p/>
     <w:p/>
@@ -13601,13 +13742,13 @@
       <w:pPr>
         <w:pStyle w:val="Cabealho2"/>
       </w:pPr>
-      <w:bookmarkStart w:id="94" w:name="_Toc515279361"/>
+      <w:bookmarkStart w:id="95" w:name="_Toc515279361"/>
       <w:r>
         <w:lastRenderedPageBreak/>
         <w:t>Tarefas</w:t>
       </w:r>
-      <w:bookmarkEnd w:id="93"/>
       <w:bookmarkEnd w:id="94"/>
+      <w:bookmarkEnd w:id="95"/>
     </w:p>
     <w:p/>
     <w:p>
@@ -14323,20 +14464,18 @@
     </w:p>
     <w:sdt>
       <w:sdtPr>
+        <w:rPr>
+          <w:smallCaps w:val="0"/>
+          <w:spacing w:val="0"/>
+          <w:sz w:val="20"/>
+          <w:szCs w:val="20"/>
+        </w:rPr>
         <w:id w:val="440187346"/>
         <w:docPartObj>
           <w:docPartGallery w:val="Bibliographies"/>
           <w:docPartUnique/>
         </w:docPartObj>
       </w:sdtPr>
-      <w:sdtEndPr>
-        <w:rPr>
-          <w:smallCaps w:val="0"/>
-          <w:spacing w:val="0"/>
-          <w:sz w:val="20"/>
-          <w:szCs w:val="20"/>
-        </w:rPr>
-      </w:sdtEndPr>
       <w:sdtContent>
         <w:p>
           <w:pPr>
@@ -14345,8 +14484,6 @@
           <w:r>
             <w:t>Bibliografia</w:t>
           </w:r>
-          <w:bookmarkStart w:id="95" w:name="_GoBack"/>
-          <w:bookmarkEnd w:id="95"/>
         </w:p>
         <w:sdt>
           <w:sdtPr>
@@ -21007,7 +21144,7 @@
 </file>
 
 <file path=customXml/itemProps1.xml><?xml version="1.0" encoding="utf-8"?>
-<ds:datastoreItem xmlns:ds="http://schemas.openxmlformats.org/officeDocument/2006/customXml" ds:itemID="{8782B1BF-2C42-BB48-8925-E95158FD0B54}">
+<ds:datastoreItem xmlns:ds="http://schemas.openxmlformats.org/officeDocument/2006/customXml" ds:itemID="{72263373-D8C3-E244-9056-F0AEAC0F06F2}">
   <ds:schemaRefs>
     <ds:schemaRef ds:uri="http://schemas.openxmlformats.org/officeDocument/2006/bibliography"/>
   </ds:schemaRefs>

</xml_diff>